<commit_message>
Replaced the new xyzcars with a working one
</commit_message>
<xml_diff>
--- a/API/BDSE07-API-0922_FrancisAbarca_A1/BDSE07-API-0922_FrancisAbarca_A1.docx
+++ b/API/BDSE07-API-0922_FrancisAbarca_A1/BDSE07-API-0922_FrancisAbarca_A1.docx
@@ -1,6 +1,6 @@
 
 <file path=word/document.xml><?xml version="1.0" encoding="utf-8"?>
-<w:document xmlns:wpc="http://schemas.microsoft.com/office/word/2010/wordprocessingCanvas" xmlns:cx="http://schemas.microsoft.com/office/drawing/2014/chartex" xmlns:cx1="http://schemas.microsoft.com/office/drawing/2015/9/8/chartex" xmlns:cx2="http://schemas.microsoft.com/office/drawing/2015/10/21/chartex" xmlns:cx3="http://schemas.microsoft.com/office/drawing/2016/5/9/chartex" xmlns:cx4="http://schemas.microsoft.com/office/drawing/2016/5/10/chartex" xmlns:cx5="http://schemas.microsoft.com/office/drawing/2016/5/11/chartex" xmlns:cx6="http://schemas.microsoft.com/office/drawing/2016/5/12/chartex" xmlns:cx7="http://schemas.microsoft.com/office/drawing/2016/5/13/chartex" xmlns:cx8="http://schemas.microsoft.com/office/drawing/2016/5/14/chartex" xmlns:mc="http://schemas.openxmlformats.org/markup-compatibility/2006" xmlns:aink="http://schemas.microsoft.com/office/drawing/2016/ink" xmlns:am3d="http://schemas.microsoft.com/office/drawing/2017/model3d" xmlns:o="urn:schemas-microsoft-com:office:office" xmlns:oel="http://schemas.microsoft.com/office/2019/extlst" xmlns:r="http://schemas.openxmlformats.org/officeDocument/2006/relationships" xmlns:m="http://schemas.openxmlformats.org/officeDocument/2006/math" xmlns:v="urn:schemas-microsoft-com:vml" xmlns:wp14="http://schemas.microsoft.com/office/word/2010/wordprocessingDrawing" xmlns:wp="http://schemas.openxmlformats.org/drawingml/2006/wordprocessingDrawing" xmlns:w10="urn:schemas-microsoft-com:office:word" xmlns:w="http://schemas.openxmlformats.org/wordprocessingml/2006/main" xmlns:w14="http://schemas.microsoft.com/office/word/2010/wordml" xmlns:w15="http://schemas.microsoft.com/office/word/2012/wordml" xmlns:w16cex="http://schemas.microsoft.com/office/word/2018/wordml/cex" xmlns:w16cid="http://schemas.microsoft.com/office/word/2016/wordml/cid" xmlns:w16="http://schemas.microsoft.com/office/word/2018/wordml" xmlns:w16du="http://schemas.microsoft.com/office/word/2023/wordml/word16du" xmlns:w16sdtdh="http://schemas.microsoft.com/office/word/2020/wordml/sdtdatahash" xmlns:w16se="http://schemas.microsoft.com/office/word/2015/wordml/symex" xmlns:wpg="http://schemas.microsoft.com/office/word/2010/wordprocessingGroup" xmlns:wpi="http://schemas.microsoft.com/office/word/2010/wordprocessingInk" xmlns:wne="http://schemas.microsoft.com/office/word/2006/wordml" xmlns:wps="http://schemas.microsoft.com/office/word/2010/wordprocessingShape" mc:Ignorable="w14 w15 w16se w16cid w16 w16cex w16sdtdh wp14">
+<w:document xmlns:wpc="http://schemas.microsoft.com/office/word/2010/wordprocessingCanvas" xmlns:cx="http://schemas.microsoft.com/office/drawing/2014/chartex" xmlns:cx1="http://schemas.microsoft.com/office/drawing/2015/9/8/chartex" xmlns:cx2="http://schemas.microsoft.com/office/drawing/2015/10/21/chartex" xmlns:cx3="http://schemas.microsoft.com/office/drawing/2016/5/9/chartex" xmlns:cx4="http://schemas.microsoft.com/office/drawing/2016/5/10/chartex" xmlns:cx5="http://schemas.microsoft.com/office/drawing/2016/5/11/chartex" xmlns:cx6="http://schemas.microsoft.com/office/drawing/2016/5/12/chartex" xmlns:cx7="http://schemas.microsoft.com/office/drawing/2016/5/13/chartex" xmlns:cx8="http://schemas.microsoft.com/office/drawing/2016/5/14/chartex" xmlns:mc="http://schemas.openxmlformats.org/markup-compatibility/2006" xmlns:aink="http://schemas.microsoft.com/office/drawing/2016/ink" xmlns:am3d="http://schemas.microsoft.com/office/drawing/2017/model3d" xmlns:o="urn:schemas-microsoft-com:office:office" xmlns:oel="http://schemas.microsoft.com/office/2019/extlst" xmlns:r="http://schemas.openxmlformats.org/officeDocument/2006/relationships" xmlns:m="http://schemas.openxmlformats.org/officeDocument/2006/math" xmlns:v="urn:schemas-microsoft-com:vml" xmlns:wp14="http://schemas.microsoft.com/office/word/2010/wordprocessingDrawing" xmlns:wp="http://schemas.openxmlformats.org/drawingml/2006/wordprocessingDrawing" xmlns:w10="urn:schemas-microsoft-com:office:word" xmlns:w="http://schemas.openxmlformats.org/wordprocessingml/2006/main" xmlns:w14="http://schemas.microsoft.com/office/word/2010/wordml" xmlns:w15="http://schemas.microsoft.com/office/word/2012/wordml" xmlns:w16cex="http://schemas.microsoft.com/office/word/2018/wordml/cex" xmlns:w16cid="http://schemas.microsoft.com/office/word/2016/wordml/cid" xmlns:w16="http://schemas.microsoft.com/office/word/2018/wordml" xmlns:w16sdtdh="http://schemas.microsoft.com/office/word/2020/wordml/sdtdatahash" xmlns:w16se="http://schemas.microsoft.com/office/word/2015/wordml/symex" xmlns:wpg="http://schemas.microsoft.com/office/word/2010/wordprocessingGroup" xmlns:wpi="http://schemas.microsoft.com/office/word/2010/wordprocessingInk" xmlns:wne="http://schemas.microsoft.com/office/word/2006/wordml" xmlns:wps="http://schemas.microsoft.com/office/word/2010/wordprocessingShape" mc:Ignorable="w14 w15 w16se w16cid w16 w16cex w16sdtdh wp14">
   <w:body>
     <w:tbl>
       <w:tblPr>
@@ -10,7 +10,6 @@
         <w:tblCellMar>
           <w:top w:w="44" w:type="dxa"/>
           <w:left w:w="106" w:type="dxa"/>
-          <w:bottom w:w="0" w:type="dxa"/>
           <w:right w:w="115" w:type="dxa"/>
         </w:tblCellMar>
         <w:tblLook w:val="04A0" w:firstRow="1" w:lastRow="0" w:firstColumn="1" w:lastColumn="0" w:noHBand="0" w:noVBand="1"/>
@@ -40,7 +39,6 @@
           </w:tcPr>
           <w:p>
             <w:pPr>
-              <w:spacing w:after="0"/>
               <w:ind w:left="1"/>
             </w:pPr>
             <w:r>
@@ -64,7 +62,6 @@
           </w:tcPr>
           <w:p>
             <w:pPr>
-              <w:spacing w:after="0"/>
               <w:ind w:left="4"/>
             </w:pPr>
             <w:r>
@@ -84,9 +81,6 @@
             <w:shd w:val="clear" w:color="auto" w:fill="8A0000"/>
           </w:tcPr>
           <w:p>
-            <w:pPr>
-              <w:spacing w:after="0"/>
-            </w:pPr>
             <w:r>
               <w:rPr>
                 <w:b/>
@@ -108,7 +102,6 @@
           </w:tcPr>
           <w:p>
             <w:pPr>
-              <w:spacing w:after="0"/>
               <w:ind w:left="5"/>
             </w:pPr>
             <w:r>
@@ -129,7 +122,6 @@
           </w:tcPr>
           <w:p>
             <w:pPr>
-              <w:spacing w:after="0"/>
               <w:ind w:left="1"/>
             </w:pPr>
             <w:r>
@@ -153,7 +145,6 @@
           </w:tcPr>
           <w:p>
             <w:pPr>
-              <w:spacing w:after="0"/>
               <w:ind w:left="4"/>
             </w:pPr>
             <w:r>
@@ -208,7 +199,6 @@
         <w:tblCellMar>
           <w:top w:w="44" w:type="dxa"/>
           <w:left w:w="107" w:type="dxa"/>
-          <w:bottom w:w="0" w:type="dxa"/>
           <w:right w:w="96" w:type="dxa"/>
         </w:tblCellMar>
         <w:tblLook w:val="04A0" w:firstRow="1" w:lastRow="0" w:firstColumn="1" w:lastColumn="0" w:noHBand="0" w:noVBand="1"/>
@@ -233,9 +223,6 @@
             <w:shd w:val="clear" w:color="auto" w:fill="8A0000"/>
           </w:tcPr>
           <w:p>
-            <w:pPr>
-              <w:spacing w:after="0"/>
-            </w:pPr>
             <w:r>
               <w:rPr>
                 <w:b/>
@@ -294,7 +281,7 @@
           </w:p>
           <w:p>
             <w:pPr>
-              <w:spacing w:after="0" w:line="360" w:lineRule="auto"/>
+              <w:spacing w:line="360" w:lineRule="auto"/>
               <w:ind w:left="2" w:right="5"/>
             </w:pPr>
             <w:r>
@@ -320,7 +307,7 @@
           </w:p>
           <w:p>
             <w:pPr>
-              <w:spacing w:after="0" w:line="361" w:lineRule="auto"/>
+              <w:spacing w:line="361" w:lineRule="auto"/>
               <w:ind w:left="2"/>
             </w:pPr>
             <w:r>
@@ -384,23 +371,7 @@
                 <w:color w:val="333333"/>
                 <w:sz w:val="24"/>
               </w:rPr>
-              <w:t xml:space="preserve">Create </w:t>
-            </w:r>
-            <w:proofErr w:type="spellStart"/>
-            <w:r>
-              <w:rPr>
-                <w:color w:val="333333"/>
-                <w:sz w:val="24"/>
-              </w:rPr>
-              <w:t>SpringBoot</w:t>
-            </w:r>
-            <w:proofErr w:type="spellEnd"/>
-            <w:r>
-              <w:rPr>
-                <w:color w:val="333333"/>
-                <w:sz w:val="24"/>
-              </w:rPr>
-              <w:t xml:space="preserve"> application </w:t>
+              <w:t xml:space="preserve">Create SpringBoot application </w:t>
             </w:r>
             <w:hyperlink r:id="rId7">
               <w:r>
@@ -409,18 +380,8 @@
                   <w:sz w:val="24"/>
                   <w:u w:val="single" w:color="0563C1"/>
                 </w:rPr>
-                <w:t xml:space="preserve">Spring </w:t>
+                <w:t>Spring Initializr</w:t>
               </w:r>
-              <w:proofErr w:type="spellStart"/>
-              <w:r>
-                <w:rPr>
-                  <w:color w:val="0563C1"/>
-                  <w:sz w:val="24"/>
-                  <w:u w:val="single" w:color="0563C1"/>
-                </w:rPr>
-                <w:t>Initializr</w:t>
-              </w:r>
-              <w:proofErr w:type="spellEnd"/>
             </w:hyperlink>
             <w:hyperlink r:id="rId8">
               <w:r>
@@ -477,7 +438,7 @@
                 <w:ilvl w:val="0"/>
                 <w:numId w:val="1"/>
               </w:numPr>
-              <w:spacing w:after="0" w:line="392" w:lineRule="auto"/>
+              <w:spacing w:line="392" w:lineRule="auto"/>
               <w:ind w:hanging="360"/>
             </w:pPr>
             <w:r>
@@ -560,7 +521,6 @@
           </w:p>
           <w:p>
             <w:pPr>
-              <w:spacing w:after="0"/>
               <w:ind w:left="2"/>
             </w:pPr>
             <w:r>
@@ -590,9 +550,6 @@
             <w:shd w:val="clear" w:color="auto" w:fill="8A0000"/>
           </w:tcPr>
           <w:p>
-            <w:pPr>
-              <w:spacing w:after="0"/>
-            </w:pPr>
             <w:r>
               <w:rPr>
                 <w:b/>
@@ -602,9 +559,6 @@
             </w:r>
           </w:p>
           <w:p>
-            <w:pPr>
-              <w:spacing w:after="0"/>
-            </w:pPr>
             <w:r>
               <w:rPr>
                 <w:b/>
@@ -626,7 +580,6 @@
           </w:tcPr>
           <w:p>
             <w:pPr>
-              <w:spacing w:after="0"/>
               <w:ind w:left="2"/>
             </w:pPr>
             <w:r>
@@ -651,9 +604,6 @@
             <w:shd w:val="clear" w:color="auto" w:fill="8A0000"/>
           </w:tcPr>
           <w:p>
-            <w:pPr>
-              <w:spacing w:after="0"/>
-            </w:pPr>
             <w:r>
               <w:rPr>
                 <w:b/>
@@ -675,7 +625,6 @@
           </w:tcPr>
           <w:p>
             <w:pPr>
-              <w:spacing w:after="0"/>
               <w:ind w:left="2"/>
             </w:pPr>
             <w:r>
@@ -700,9 +649,6 @@
             <w:shd w:val="clear" w:color="auto" w:fill="8A0000"/>
           </w:tcPr>
           <w:p>
-            <w:pPr>
-              <w:spacing w:after="0"/>
-            </w:pPr>
             <w:r>
               <w:rPr>
                 <w:b/>
@@ -724,7 +670,6 @@
           </w:tcPr>
           <w:p>
             <w:pPr>
-              <w:spacing w:after="0"/>
               <w:ind w:left="2"/>
             </w:pPr>
             <w:r>
@@ -804,6 +749,135 @@
         </w:rPr>
         <w:lastRenderedPageBreak/>
         <w:t>Task View Solutions:</w:t>
+      </w:r>
+    </w:p>
+    <w:p>
+      <w:pPr>
+        <w:spacing w:after="0"/>
+        <w:ind w:left="-360"/>
+        <w:rPr>
+          <w:rFonts w:ascii="Cambria" w:hAnsi="Cambria"/>
+          <w:sz w:val="24"/>
+          <w:szCs w:val="24"/>
+        </w:rPr>
+      </w:pPr>
+      <w:r>
+        <w:rPr>
+          <w:rFonts w:ascii="Cambria" w:hAnsi="Cambria"/>
+          <w:b/>
+          <w:bCs/>
+          <w:sz w:val="32"/>
+          <w:szCs w:val="32"/>
+        </w:rPr>
+        <w:softHyphen/>
+      </w:r>
+      <w:r>
+        <w:rPr>
+          <w:rFonts w:ascii="Cambria" w:hAnsi="Cambria"/>
+          <w:b/>
+          <w:bCs/>
+          <w:sz w:val="32"/>
+          <w:szCs w:val="32"/>
+        </w:rPr>
+        <w:softHyphen/>
+      </w:r>
+      <w:r>
+        <w:rPr>
+          <w:rFonts w:ascii="Cambria" w:hAnsi="Cambria"/>
+          <w:b/>
+          <w:bCs/>
+          <w:sz w:val="32"/>
+          <w:szCs w:val="32"/>
+        </w:rPr>
+        <w:softHyphen/>
+      </w:r>
+      <w:r>
+        <w:rPr>
+          <w:rFonts w:ascii="Cambria" w:hAnsi="Cambria"/>
+          <w:b/>
+          <w:bCs/>
+          <w:sz w:val="32"/>
+          <w:szCs w:val="32"/>
+        </w:rPr>
+        <w:softHyphen/>
+      </w:r>
+      <w:r>
+        <w:rPr>
+          <w:rFonts w:ascii="Cambria" w:hAnsi="Cambria"/>
+          <w:b/>
+          <w:bCs/>
+          <w:sz w:val="32"/>
+          <w:szCs w:val="32"/>
+        </w:rPr>
+        <w:softHyphen/>
+      </w:r>
+      <w:r>
+        <w:rPr>
+          <w:rFonts w:ascii="Cambria" w:hAnsi="Cambria"/>
+          <w:b/>
+          <w:bCs/>
+          <w:sz w:val="32"/>
+          <w:szCs w:val="32"/>
+        </w:rPr>
+        <w:softHyphen/>
+      </w:r>
+      <w:r>
+        <w:rPr>
+          <w:rFonts w:ascii="Cambria" w:hAnsi="Cambria"/>
+          <w:sz w:val="24"/>
+          <w:szCs w:val="24"/>
+        </w:rPr>
+        <w:t>Java Version:</w:t>
+      </w:r>
+      <w:r>
+        <w:rPr>
+          <w:rFonts w:ascii="Cambria" w:hAnsi="Cambria"/>
+          <w:sz w:val="24"/>
+          <w:szCs w:val="24"/>
+        </w:rPr>
+        <w:br/>
+      </w:r>
+      <w:r>
+        <w:rPr>
+          <w:rFonts w:ascii="Cambria" w:hAnsi="Cambria"/>
+          <w:sz w:val="24"/>
+          <w:szCs w:val="24"/>
+        </w:rPr>
+        <w:drawing>
+          <wp:inline distT="0" distB="0" distL="0" distR="0" wp14:anchorId="3AB71D6F" wp14:editId="1DF1047E">
+            <wp:extent cx="5496692" cy="1562318"/>
+            <wp:effectExtent l="0" t="0" r="8890" b="0"/>
+            <wp:docPr id="1762892001" name="Picture 1"/>
+            <wp:cNvGraphicFramePr>
+              <a:graphicFrameLocks xmlns:a="http://schemas.openxmlformats.org/drawingml/2006/main" noChangeAspect="1"/>
+            </wp:cNvGraphicFramePr>
+            <a:graphic xmlns:a="http://schemas.openxmlformats.org/drawingml/2006/main">
+              <a:graphicData uri="http://schemas.openxmlformats.org/drawingml/2006/picture">
+                <pic:pic xmlns:pic="http://schemas.openxmlformats.org/drawingml/2006/picture">
+                  <pic:nvPicPr>
+                    <pic:cNvPr id="1762892001" name=""/>
+                    <pic:cNvPicPr/>
+                  </pic:nvPicPr>
+                  <pic:blipFill>
+                    <a:blip r:embed="rId9"/>
+                    <a:stretch>
+                      <a:fillRect/>
+                    </a:stretch>
+                  </pic:blipFill>
+                  <pic:spPr>
+                    <a:xfrm>
+                      <a:off x="0" y="0"/>
+                      <a:ext cx="5496692" cy="1562318"/>
+                    </a:xfrm>
+                    <a:prstGeom prst="rect">
+                      <a:avLst/>
+                    </a:prstGeom>
+                  </pic:spPr>
+                </pic:pic>
+              </a:graphicData>
+            </a:graphic>
+          </wp:inline>
+        </w:drawing>
       </w:r>
     </w:p>
     <w:p>
@@ -827,55 +901,170 @@
           <w:sz w:val="24"/>
           <w:szCs w:val="24"/>
         </w:rPr>
-        <w:t xml:space="preserve">Create </w:t>
-      </w:r>
-      <w:proofErr w:type="spellStart"/>
-      <w:r>
-        <w:rPr>
-          <w:rFonts w:ascii="Cambria" w:hAnsi="Cambria"/>
-          <w:sz w:val="24"/>
-          <w:szCs w:val="24"/>
-        </w:rPr>
-        <w:t>SpringBoot</w:t>
-      </w:r>
-      <w:proofErr w:type="spellEnd"/>
-      <w:r>
-        <w:rPr>
-          <w:rFonts w:ascii="Cambria" w:hAnsi="Cambria"/>
-          <w:sz w:val="24"/>
-          <w:szCs w:val="24"/>
-        </w:rPr>
-        <w:t xml:space="preserve"> application using Spring </w:t>
-      </w:r>
-      <w:proofErr w:type="spellStart"/>
-      <w:r>
-        <w:rPr>
-          <w:rFonts w:ascii="Cambria" w:hAnsi="Cambria"/>
-          <w:sz w:val="24"/>
-          <w:szCs w:val="24"/>
-        </w:rPr>
-        <w:t>Initializr</w:t>
-      </w:r>
-      <w:proofErr w:type="spellEnd"/>
-      <w:r>
-        <w:rPr>
-          <w:rFonts w:ascii="Cambria" w:hAnsi="Cambria"/>
-          <w:sz w:val="24"/>
-          <w:szCs w:val="24"/>
-        </w:rPr>
-        <w:t xml:space="preserve"> then Import the project in your IDE.</w:t>
+        <w:t>Create SpringBoot application using Spring Initializr then Import the project in your IDE.</w:t>
       </w:r>
     </w:p>
     <w:p>
       <w:pPr>
+        <w:pStyle w:val="ListParagraph"/>
+        <w:numPr>
+          <w:ilvl w:val="0"/>
+          <w:numId w:val="3"/>
+        </w:numPr>
         <w:spacing w:after="0"/>
-        <w:jc w:val="both"/>
         <w:rPr>
           <w:rFonts w:ascii="Cambria" w:hAnsi="Cambria"/>
           <w:sz w:val="24"/>
           <w:szCs w:val="24"/>
         </w:rPr>
       </w:pPr>
+      <w:r>
+        <w:rPr>
+          <w:rFonts w:ascii="Cambria" w:hAnsi="Cambria"/>
+          <w:sz w:val="24"/>
+          <w:szCs w:val="24"/>
+        </w:rPr>
+        <w:t>Open start.spring.io then configure the Spring Initializr to the appropriate requirements for your project</w:t>
+      </w:r>
+      <w:r>
+        <w:rPr>
+          <w:rFonts w:ascii="Cambria" w:hAnsi="Cambria"/>
+          <w:sz w:val="24"/>
+          <w:szCs w:val="24"/>
+        </w:rPr>
+        <w:t>.</w:t>
+      </w:r>
+      <w:r>
+        <w:rPr>
+          <w:rFonts w:ascii="Cambria" w:hAnsi="Cambria"/>
+          <w:sz w:val="24"/>
+          <w:szCs w:val="24"/>
+        </w:rPr>
+        <w:t xml:space="preserve"> </w:t>
+      </w:r>
+      <w:r>
+        <w:rPr>
+          <w:rFonts w:ascii="Cambria" w:hAnsi="Cambria"/>
+          <w:sz w:val="24"/>
+          <w:szCs w:val="24"/>
+        </w:rPr>
+        <w:br/>
+      </w:r>
+      <w:r>
+        <w:rPr>
+          <w:rFonts w:ascii="Cambria" w:hAnsi="Cambria"/>
+          <w:sz w:val="24"/>
+          <w:szCs w:val="24"/>
+        </w:rPr>
+        <w:drawing>
+          <wp:inline distT="0" distB="0" distL="0" distR="0" wp14:anchorId="7A244C73" wp14:editId="7EBBB922">
+            <wp:extent cx="3194697" cy="3533775"/>
+            <wp:effectExtent l="0" t="0" r="5715" b="0"/>
+            <wp:docPr id="737981070" name="Picture 1" descr="A screenshot of a computer program&#10;&#10;Description automatically generated with medium confidence"/>
+            <wp:cNvGraphicFramePr>
+              <a:graphicFrameLocks xmlns:a="http://schemas.openxmlformats.org/drawingml/2006/main" noChangeAspect="1"/>
+            </wp:cNvGraphicFramePr>
+            <a:graphic xmlns:a="http://schemas.openxmlformats.org/drawingml/2006/main">
+              <a:graphicData uri="http://schemas.openxmlformats.org/drawingml/2006/picture">
+                <pic:pic xmlns:pic="http://schemas.openxmlformats.org/drawingml/2006/picture">
+                  <pic:nvPicPr>
+                    <pic:cNvPr id="737981070" name="Picture 1" descr="A screenshot of a computer program&#10;&#10;Description automatically generated with medium confidence"/>
+                    <pic:cNvPicPr/>
+                  </pic:nvPicPr>
+                  <pic:blipFill>
+                    <a:blip r:embed="rId10"/>
+                    <a:stretch>
+                      <a:fillRect/>
+                    </a:stretch>
+                  </pic:blipFill>
+                  <pic:spPr>
+                    <a:xfrm>
+                      <a:off x="0" y="0"/>
+                      <a:ext cx="3202005" cy="3541859"/>
+                    </a:xfrm>
+                    <a:prstGeom prst="rect">
+                      <a:avLst/>
+                    </a:prstGeom>
+                  </pic:spPr>
+                </pic:pic>
+              </a:graphicData>
+            </a:graphic>
+          </wp:inline>
+        </w:drawing>
+      </w:r>
+    </w:p>
+    <w:p>
+      <w:pPr>
+        <w:pStyle w:val="ListParagraph"/>
+        <w:numPr>
+          <w:ilvl w:val="0"/>
+          <w:numId w:val="3"/>
+        </w:numPr>
+        <w:spacing w:after="0"/>
+        <w:rPr>
+          <w:rFonts w:ascii="Cambria" w:hAnsi="Cambria"/>
+          <w:sz w:val="24"/>
+          <w:szCs w:val="24"/>
+        </w:rPr>
+      </w:pPr>
+      <w:r>
+        <w:rPr>
+          <w:rFonts w:ascii="Cambria" w:hAnsi="Cambria"/>
+          <w:sz w:val="24"/>
+          <w:szCs w:val="24"/>
+        </w:rPr>
+        <w:t>Add these dependencies to your project.</w:t>
+      </w:r>
+      <w:r>
+        <w:rPr>
+          <w:rFonts w:ascii="Cambria" w:hAnsi="Cambria"/>
+          <w:sz w:val="24"/>
+          <w:szCs w:val="24"/>
+        </w:rPr>
+        <w:br/>
+      </w:r>
+      <w:r>
+        <w:rPr>
+          <w:rFonts w:ascii="Cambria" w:hAnsi="Cambria"/>
+          <w:sz w:val="24"/>
+          <w:szCs w:val="24"/>
+        </w:rPr>
+        <w:drawing>
+          <wp:inline distT="0" distB="0" distL="0" distR="0" wp14:anchorId="66145ACB" wp14:editId="2C2A6655">
+            <wp:extent cx="3170750" cy="2000250"/>
+            <wp:effectExtent l="0" t="0" r="0" b="0"/>
+            <wp:docPr id="122287906" name="Picture 1" descr="A screenshot of a computer program&#10;&#10;Description automatically generated with medium confidence"/>
+            <wp:cNvGraphicFramePr>
+              <a:graphicFrameLocks xmlns:a="http://schemas.openxmlformats.org/drawingml/2006/main" noChangeAspect="1"/>
+            </wp:cNvGraphicFramePr>
+            <a:graphic xmlns:a="http://schemas.openxmlformats.org/drawingml/2006/main">
+              <a:graphicData uri="http://schemas.openxmlformats.org/drawingml/2006/picture">
+                <pic:pic xmlns:pic="http://schemas.openxmlformats.org/drawingml/2006/picture">
+                  <pic:nvPicPr>
+                    <pic:cNvPr id="122287906" name="Picture 1" descr="A screenshot of a computer program&#10;&#10;Description automatically generated with medium confidence"/>
+                    <pic:cNvPicPr/>
+                  </pic:nvPicPr>
+                  <pic:blipFill>
+                    <a:blip r:embed="rId11"/>
+                    <a:stretch>
+                      <a:fillRect/>
+                    </a:stretch>
+                  </pic:blipFill>
+                  <pic:spPr>
+                    <a:xfrm>
+                      <a:off x="0" y="0"/>
+                      <a:ext cx="3182204" cy="2007476"/>
+                    </a:xfrm>
+                    <a:prstGeom prst="rect">
+                      <a:avLst/>
+                    </a:prstGeom>
+                  </pic:spPr>
+                </pic:pic>
+              </a:graphicData>
+            </a:graphic>
+          </wp:inline>
+        </w:drawing>
+      </w:r>
     </w:p>
     <w:p>
       <w:pPr>
@@ -922,6 +1111,7 @@
           <w:sz w:val="24"/>
           <w:szCs w:val="24"/>
         </w:rPr>
+        <w:lastRenderedPageBreak/>
         <w:t>Create Repositories using JPA repositories.</w:t>
       </w:r>
     </w:p>
@@ -983,7 +1173,7 @@
 </file>
 
 <file path=word/endnotes.xml><?xml version="1.0" encoding="utf-8"?>
-<w:endnotes xmlns:wpc="http://schemas.microsoft.com/office/word/2010/wordprocessingCanvas" xmlns:cx="http://schemas.microsoft.com/office/drawing/2014/chartex" xmlns:cx1="http://schemas.microsoft.com/office/drawing/2015/9/8/chartex" xmlns:cx2="http://schemas.microsoft.com/office/drawing/2015/10/21/chartex" xmlns:cx3="http://schemas.microsoft.com/office/drawing/2016/5/9/chartex" xmlns:cx4="http://schemas.microsoft.com/office/drawing/2016/5/10/chartex" xmlns:cx5="http://schemas.microsoft.com/office/drawing/2016/5/11/chartex" xmlns:cx6="http://schemas.microsoft.com/office/drawing/2016/5/12/chartex" xmlns:cx7="http://schemas.microsoft.com/office/drawing/2016/5/13/chartex" xmlns:cx8="http://schemas.microsoft.com/office/drawing/2016/5/14/chartex" xmlns:mc="http://schemas.openxmlformats.org/markup-compatibility/2006" xmlns:aink="http://schemas.microsoft.com/office/drawing/2016/ink" xmlns:am3d="http://schemas.microsoft.com/office/drawing/2017/model3d" xmlns:o="urn:schemas-microsoft-com:office:office" xmlns:oel="http://schemas.microsoft.com/office/2019/extlst" xmlns:r="http://schemas.openxmlformats.org/officeDocument/2006/relationships" xmlns:m="http://schemas.openxmlformats.org/officeDocument/2006/math" xmlns:v="urn:schemas-microsoft-com:vml" xmlns:wp14="http://schemas.microsoft.com/office/word/2010/wordprocessingDrawing" xmlns:wp="http://schemas.openxmlformats.org/drawingml/2006/wordprocessingDrawing" xmlns:w10="urn:schemas-microsoft-com:office:word" xmlns:w="http://schemas.openxmlformats.org/wordprocessingml/2006/main" xmlns:w14="http://schemas.microsoft.com/office/word/2010/wordml" xmlns:w15="http://schemas.microsoft.com/office/word/2012/wordml" xmlns:w16cex="http://schemas.microsoft.com/office/word/2018/wordml/cex" xmlns:w16cid="http://schemas.microsoft.com/office/word/2016/wordml/cid" xmlns:w16="http://schemas.microsoft.com/office/word/2018/wordml" xmlns:w16du="http://schemas.microsoft.com/office/word/2023/wordml/word16du" xmlns:w16sdtdh="http://schemas.microsoft.com/office/word/2020/wordml/sdtdatahash" xmlns:w16se="http://schemas.microsoft.com/office/word/2015/wordml/symex" xmlns:wpg="http://schemas.microsoft.com/office/word/2010/wordprocessingGroup" xmlns:wpi="http://schemas.microsoft.com/office/word/2010/wordprocessingInk" xmlns:wne="http://schemas.microsoft.com/office/word/2006/wordml" xmlns:wps="http://schemas.microsoft.com/office/word/2010/wordprocessingShape" mc:Ignorable="w14 w15 w16se w16cid w16 w16cex w16sdtdh wp14">
+<w:endnotes xmlns:wpc="http://schemas.microsoft.com/office/word/2010/wordprocessingCanvas" xmlns:cx="http://schemas.microsoft.com/office/drawing/2014/chartex" xmlns:cx1="http://schemas.microsoft.com/office/drawing/2015/9/8/chartex" xmlns:cx2="http://schemas.microsoft.com/office/drawing/2015/10/21/chartex" xmlns:cx3="http://schemas.microsoft.com/office/drawing/2016/5/9/chartex" xmlns:cx4="http://schemas.microsoft.com/office/drawing/2016/5/10/chartex" xmlns:cx5="http://schemas.microsoft.com/office/drawing/2016/5/11/chartex" xmlns:cx6="http://schemas.microsoft.com/office/drawing/2016/5/12/chartex" xmlns:cx7="http://schemas.microsoft.com/office/drawing/2016/5/13/chartex" xmlns:cx8="http://schemas.microsoft.com/office/drawing/2016/5/14/chartex" xmlns:mc="http://schemas.openxmlformats.org/markup-compatibility/2006" xmlns:aink="http://schemas.microsoft.com/office/drawing/2016/ink" xmlns:am3d="http://schemas.microsoft.com/office/drawing/2017/model3d" xmlns:o="urn:schemas-microsoft-com:office:office" xmlns:oel="http://schemas.microsoft.com/office/2019/extlst" xmlns:r="http://schemas.openxmlformats.org/officeDocument/2006/relationships" xmlns:m="http://schemas.openxmlformats.org/officeDocument/2006/math" xmlns:v="urn:schemas-microsoft-com:vml" xmlns:wp14="http://schemas.microsoft.com/office/word/2010/wordprocessingDrawing" xmlns:wp="http://schemas.openxmlformats.org/drawingml/2006/wordprocessingDrawing" xmlns:w10="urn:schemas-microsoft-com:office:word" xmlns:w="http://schemas.openxmlformats.org/wordprocessingml/2006/main" xmlns:w14="http://schemas.microsoft.com/office/word/2010/wordml" xmlns:w15="http://schemas.microsoft.com/office/word/2012/wordml" xmlns:w16cex="http://schemas.microsoft.com/office/word/2018/wordml/cex" xmlns:w16cid="http://schemas.microsoft.com/office/word/2016/wordml/cid" xmlns:w16="http://schemas.microsoft.com/office/word/2018/wordml" xmlns:w16sdtdh="http://schemas.microsoft.com/office/word/2020/wordml/sdtdatahash" xmlns:w16se="http://schemas.microsoft.com/office/word/2015/wordml/symex" xmlns:wpg="http://schemas.microsoft.com/office/word/2010/wordprocessingGroup" xmlns:wpi="http://schemas.microsoft.com/office/word/2010/wordprocessingInk" xmlns:wne="http://schemas.microsoft.com/office/word/2006/wordml" xmlns:wps="http://schemas.microsoft.com/office/word/2010/wordprocessingShape" mc:Ignorable="w14 w15 w16se w16cid w16 w16cex w16sdtdh wp14">
   <w:endnote w:type="separator" w:id="-1">
     <w:p>
       <w:pPr>
@@ -1008,7 +1198,7 @@
 </file>
 
 <file path=word/footnotes.xml><?xml version="1.0" encoding="utf-8"?>
-<w:footnotes xmlns:wpc="http://schemas.microsoft.com/office/word/2010/wordprocessingCanvas" xmlns:cx="http://schemas.microsoft.com/office/drawing/2014/chartex" xmlns:cx1="http://schemas.microsoft.com/office/drawing/2015/9/8/chartex" xmlns:cx2="http://schemas.microsoft.com/office/drawing/2015/10/21/chartex" xmlns:cx3="http://schemas.microsoft.com/office/drawing/2016/5/9/chartex" xmlns:cx4="http://schemas.microsoft.com/office/drawing/2016/5/10/chartex" xmlns:cx5="http://schemas.microsoft.com/office/drawing/2016/5/11/chartex" xmlns:cx6="http://schemas.microsoft.com/office/drawing/2016/5/12/chartex" xmlns:cx7="http://schemas.microsoft.com/office/drawing/2016/5/13/chartex" xmlns:cx8="http://schemas.microsoft.com/office/drawing/2016/5/14/chartex" xmlns:mc="http://schemas.openxmlformats.org/markup-compatibility/2006" xmlns:aink="http://schemas.microsoft.com/office/drawing/2016/ink" xmlns:am3d="http://schemas.microsoft.com/office/drawing/2017/model3d" xmlns:o="urn:schemas-microsoft-com:office:office" xmlns:oel="http://schemas.microsoft.com/office/2019/extlst" xmlns:r="http://schemas.openxmlformats.org/officeDocument/2006/relationships" xmlns:m="http://schemas.openxmlformats.org/officeDocument/2006/math" xmlns:v="urn:schemas-microsoft-com:vml" xmlns:wp14="http://schemas.microsoft.com/office/word/2010/wordprocessingDrawing" xmlns:wp="http://schemas.openxmlformats.org/drawingml/2006/wordprocessingDrawing" xmlns:w10="urn:schemas-microsoft-com:office:word" xmlns:w="http://schemas.openxmlformats.org/wordprocessingml/2006/main" xmlns:w14="http://schemas.microsoft.com/office/word/2010/wordml" xmlns:w15="http://schemas.microsoft.com/office/word/2012/wordml" xmlns:w16cex="http://schemas.microsoft.com/office/word/2018/wordml/cex" xmlns:w16cid="http://schemas.microsoft.com/office/word/2016/wordml/cid" xmlns:w16="http://schemas.microsoft.com/office/word/2018/wordml" xmlns:w16du="http://schemas.microsoft.com/office/word/2023/wordml/word16du" xmlns:w16sdtdh="http://schemas.microsoft.com/office/word/2020/wordml/sdtdatahash" xmlns:w16se="http://schemas.microsoft.com/office/word/2015/wordml/symex" xmlns:wpg="http://schemas.microsoft.com/office/word/2010/wordprocessingGroup" xmlns:wpi="http://schemas.microsoft.com/office/word/2010/wordprocessingInk" xmlns:wne="http://schemas.microsoft.com/office/word/2006/wordml" xmlns:wps="http://schemas.microsoft.com/office/word/2010/wordprocessingShape" mc:Ignorable="w14 w15 w16se w16cid w16 w16cex w16sdtdh wp14">
+<w:footnotes xmlns:wpc="http://schemas.microsoft.com/office/word/2010/wordprocessingCanvas" xmlns:cx="http://schemas.microsoft.com/office/drawing/2014/chartex" xmlns:cx1="http://schemas.microsoft.com/office/drawing/2015/9/8/chartex" xmlns:cx2="http://schemas.microsoft.com/office/drawing/2015/10/21/chartex" xmlns:cx3="http://schemas.microsoft.com/office/drawing/2016/5/9/chartex" xmlns:cx4="http://schemas.microsoft.com/office/drawing/2016/5/10/chartex" xmlns:cx5="http://schemas.microsoft.com/office/drawing/2016/5/11/chartex" xmlns:cx6="http://schemas.microsoft.com/office/drawing/2016/5/12/chartex" xmlns:cx7="http://schemas.microsoft.com/office/drawing/2016/5/13/chartex" xmlns:cx8="http://schemas.microsoft.com/office/drawing/2016/5/14/chartex" xmlns:mc="http://schemas.openxmlformats.org/markup-compatibility/2006" xmlns:aink="http://schemas.microsoft.com/office/drawing/2016/ink" xmlns:am3d="http://schemas.microsoft.com/office/drawing/2017/model3d" xmlns:o="urn:schemas-microsoft-com:office:office" xmlns:oel="http://schemas.microsoft.com/office/2019/extlst" xmlns:r="http://schemas.openxmlformats.org/officeDocument/2006/relationships" xmlns:m="http://schemas.openxmlformats.org/officeDocument/2006/math" xmlns:v="urn:schemas-microsoft-com:vml" xmlns:wp14="http://schemas.microsoft.com/office/word/2010/wordprocessingDrawing" xmlns:wp="http://schemas.openxmlformats.org/drawingml/2006/wordprocessingDrawing" xmlns:w10="urn:schemas-microsoft-com:office:word" xmlns:w="http://schemas.openxmlformats.org/wordprocessingml/2006/main" xmlns:w14="http://schemas.microsoft.com/office/word/2010/wordml" xmlns:w15="http://schemas.microsoft.com/office/word/2012/wordml" xmlns:w16cex="http://schemas.microsoft.com/office/word/2018/wordml/cex" xmlns:w16cid="http://schemas.microsoft.com/office/word/2016/wordml/cid" xmlns:w16="http://schemas.microsoft.com/office/word/2018/wordml" xmlns:w16sdtdh="http://schemas.microsoft.com/office/word/2020/wordml/sdtdatahash" xmlns:w16se="http://schemas.microsoft.com/office/word/2015/wordml/symex" xmlns:wpg="http://schemas.microsoft.com/office/word/2010/wordprocessingGroup" xmlns:wpi="http://schemas.microsoft.com/office/word/2010/wordprocessingInk" xmlns:wne="http://schemas.microsoft.com/office/word/2006/wordml" xmlns:wps="http://schemas.microsoft.com/office/word/2010/wordprocessingShape" mc:Ignorable="w14 w15 w16se w16cid w16 w16cex w16sdtdh wp14">
   <w:footnote w:type="separator" w:id="-1">
     <w:p>
       <w:pPr>
@@ -1033,8 +1223,120 @@
 </file>
 
 <file path=word/numbering.xml><?xml version="1.0" encoding="utf-8"?>
-<w:numbering xmlns:wpc="http://schemas.microsoft.com/office/word/2010/wordprocessingCanvas" xmlns:cx="http://schemas.microsoft.com/office/drawing/2014/chartex" xmlns:cx1="http://schemas.microsoft.com/office/drawing/2015/9/8/chartex" xmlns:cx2="http://schemas.microsoft.com/office/drawing/2015/10/21/chartex" xmlns:cx3="http://schemas.microsoft.com/office/drawing/2016/5/9/chartex" xmlns:cx4="http://schemas.microsoft.com/office/drawing/2016/5/10/chartex" xmlns:cx5="http://schemas.microsoft.com/office/drawing/2016/5/11/chartex" xmlns:cx6="http://schemas.microsoft.com/office/drawing/2016/5/12/chartex" xmlns:cx7="http://schemas.microsoft.com/office/drawing/2016/5/13/chartex" xmlns:cx8="http://schemas.microsoft.com/office/drawing/2016/5/14/chartex" xmlns:mc="http://schemas.openxmlformats.org/markup-compatibility/2006" xmlns:aink="http://schemas.microsoft.com/office/drawing/2016/ink" xmlns:am3d="http://schemas.microsoft.com/office/drawing/2017/model3d" xmlns:o="urn:schemas-microsoft-com:office:office" xmlns:oel="http://schemas.microsoft.com/office/2019/extlst" xmlns:r="http://schemas.openxmlformats.org/officeDocument/2006/relationships" xmlns:m="http://schemas.openxmlformats.org/officeDocument/2006/math" xmlns:v="urn:schemas-microsoft-com:vml" xmlns:wp14="http://schemas.microsoft.com/office/word/2010/wordprocessingDrawing" xmlns:wp="http://schemas.openxmlformats.org/drawingml/2006/wordprocessingDrawing" xmlns:w10="urn:schemas-microsoft-com:office:word" xmlns:w="http://schemas.openxmlformats.org/wordprocessingml/2006/main" xmlns:w14="http://schemas.microsoft.com/office/word/2010/wordml" xmlns:w15="http://schemas.microsoft.com/office/word/2012/wordml" xmlns:w16cex="http://schemas.microsoft.com/office/word/2018/wordml/cex" xmlns:w16cid="http://schemas.microsoft.com/office/word/2016/wordml/cid" xmlns:w16="http://schemas.microsoft.com/office/word/2018/wordml" xmlns:w16du="http://schemas.microsoft.com/office/word/2023/wordml/word16du" xmlns:w16sdtdh="http://schemas.microsoft.com/office/word/2020/wordml/sdtdatahash" xmlns:w16se="http://schemas.microsoft.com/office/word/2015/wordml/symex" xmlns:wpg="http://schemas.microsoft.com/office/word/2010/wordprocessingGroup" xmlns:wpi="http://schemas.microsoft.com/office/word/2010/wordprocessingInk" xmlns:wne="http://schemas.microsoft.com/office/word/2006/wordml" xmlns:wps="http://schemas.microsoft.com/office/word/2010/wordprocessingShape" mc:Ignorable="w14 w15 w16se w16cid w16 w16cex w16sdtdh wp14">
+<w:numbering xmlns:wpc="http://schemas.microsoft.com/office/word/2010/wordprocessingCanvas" xmlns:cx="http://schemas.microsoft.com/office/drawing/2014/chartex" xmlns:cx1="http://schemas.microsoft.com/office/drawing/2015/9/8/chartex" xmlns:cx2="http://schemas.microsoft.com/office/drawing/2015/10/21/chartex" xmlns:cx3="http://schemas.microsoft.com/office/drawing/2016/5/9/chartex" xmlns:cx4="http://schemas.microsoft.com/office/drawing/2016/5/10/chartex" xmlns:cx5="http://schemas.microsoft.com/office/drawing/2016/5/11/chartex" xmlns:cx6="http://schemas.microsoft.com/office/drawing/2016/5/12/chartex" xmlns:cx7="http://schemas.microsoft.com/office/drawing/2016/5/13/chartex" xmlns:cx8="http://schemas.microsoft.com/office/drawing/2016/5/14/chartex" xmlns:mc="http://schemas.openxmlformats.org/markup-compatibility/2006" xmlns:aink="http://schemas.microsoft.com/office/drawing/2016/ink" xmlns:am3d="http://schemas.microsoft.com/office/drawing/2017/model3d" xmlns:o="urn:schemas-microsoft-com:office:office" xmlns:oel="http://schemas.microsoft.com/office/2019/extlst" xmlns:r="http://schemas.openxmlformats.org/officeDocument/2006/relationships" xmlns:m="http://schemas.openxmlformats.org/officeDocument/2006/math" xmlns:v="urn:schemas-microsoft-com:vml" xmlns:wp14="http://schemas.microsoft.com/office/word/2010/wordprocessingDrawing" xmlns:wp="http://schemas.openxmlformats.org/drawingml/2006/wordprocessingDrawing" xmlns:w10="urn:schemas-microsoft-com:office:word" xmlns:w="http://schemas.openxmlformats.org/wordprocessingml/2006/main" xmlns:w14="http://schemas.microsoft.com/office/word/2010/wordml" xmlns:w15="http://schemas.microsoft.com/office/word/2012/wordml" xmlns:w16cex="http://schemas.microsoft.com/office/word/2018/wordml/cex" xmlns:w16cid="http://schemas.microsoft.com/office/word/2016/wordml/cid" xmlns:w16="http://schemas.microsoft.com/office/word/2018/wordml" xmlns:w16sdtdh="http://schemas.microsoft.com/office/word/2020/wordml/sdtdatahash" xmlns:w16se="http://schemas.microsoft.com/office/word/2015/wordml/symex" xmlns:wpg="http://schemas.microsoft.com/office/word/2010/wordprocessingGroup" xmlns:wpi="http://schemas.microsoft.com/office/word/2010/wordprocessingInk" xmlns:wne="http://schemas.microsoft.com/office/word/2006/wordml" xmlns:wps="http://schemas.microsoft.com/office/word/2010/wordprocessingShape" mc:Ignorable="w14 w15 w16se w16cid w16 w16cex w16sdtdh wp14">
   <w:abstractNum w:abstractNumId="0" w15:restartNumberingAfterBreak="0">
+    <w:nsid w:val="231C328E"/>
+    <w:multiLevelType w:val="hybridMultilevel"/>
+    <w:tmpl w:val="8B523BD4"/>
+    <w:lvl w:ilvl="0" w:tplc="1EE0F52E">
+      <w:numFmt w:val="bullet"/>
+      <w:lvlText w:val="-"/>
+      <w:lvlJc w:val="left"/>
+      <w:pPr>
+        <w:ind w:left="720" w:hanging="360"/>
+      </w:pPr>
+      <w:rPr>
+        <w:rFonts w:ascii="Cambria" w:eastAsia="Calibri" w:hAnsi="Cambria" w:cs="Angsana New" w:hint="default"/>
+      </w:rPr>
+    </w:lvl>
+    <w:lvl w:ilvl="1" w:tplc="34090003" w:tentative="1">
+      <w:start w:val="1"/>
+      <w:numFmt w:val="bullet"/>
+      <w:lvlText w:val="o"/>
+      <w:lvlJc w:val="left"/>
+      <w:pPr>
+        <w:ind w:left="1440" w:hanging="360"/>
+      </w:pPr>
+      <w:rPr>
+        <w:rFonts w:ascii="Courier New" w:hAnsi="Courier New" w:cs="Courier New" w:hint="default"/>
+      </w:rPr>
+    </w:lvl>
+    <w:lvl w:ilvl="2" w:tplc="34090005" w:tentative="1">
+      <w:start w:val="1"/>
+      <w:numFmt w:val="bullet"/>
+      <w:lvlText w:val=""/>
+      <w:lvlJc w:val="left"/>
+      <w:pPr>
+        <w:ind w:left="2160" w:hanging="360"/>
+      </w:pPr>
+      <w:rPr>
+        <w:rFonts w:ascii="Wingdings" w:hAnsi="Wingdings" w:hint="default"/>
+      </w:rPr>
+    </w:lvl>
+    <w:lvl w:ilvl="3" w:tplc="34090001" w:tentative="1">
+      <w:start w:val="1"/>
+      <w:numFmt w:val="bullet"/>
+      <w:lvlText w:val=""/>
+      <w:lvlJc w:val="left"/>
+      <w:pPr>
+        <w:ind w:left="2880" w:hanging="360"/>
+      </w:pPr>
+      <w:rPr>
+        <w:rFonts w:ascii="Symbol" w:hAnsi="Symbol" w:hint="default"/>
+      </w:rPr>
+    </w:lvl>
+    <w:lvl w:ilvl="4" w:tplc="34090003" w:tentative="1">
+      <w:start w:val="1"/>
+      <w:numFmt w:val="bullet"/>
+      <w:lvlText w:val="o"/>
+      <w:lvlJc w:val="left"/>
+      <w:pPr>
+        <w:ind w:left="3600" w:hanging="360"/>
+      </w:pPr>
+      <w:rPr>
+        <w:rFonts w:ascii="Courier New" w:hAnsi="Courier New" w:cs="Courier New" w:hint="default"/>
+      </w:rPr>
+    </w:lvl>
+    <w:lvl w:ilvl="5" w:tplc="34090005" w:tentative="1">
+      <w:start w:val="1"/>
+      <w:numFmt w:val="bullet"/>
+      <w:lvlText w:val=""/>
+      <w:lvlJc w:val="left"/>
+      <w:pPr>
+        <w:ind w:left="4320" w:hanging="360"/>
+      </w:pPr>
+      <w:rPr>
+        <w:rFonts w:ascii="Wingdings" w:hAnsi="Wingdings" w:hint="default"/>
+      </w:rPr>
+    </w:lvl>
+    <w:lvl w:ilvl="6" w:tplc="34090001" w:tentative="1">
+      <w:start w:val="1"/>
+      <w:numFmt w:val="bullet"/>
+      <w:lvlText w:val=""/>
+      <w:lvlJc w:val="left"/>
+      <w:pPr>
+        <w:ind w:left="5040" w:hanging="360"/>
+      </w:pPr>
+      <w:rPr>
+        <w:rFonts w:ascii="Symbol" w:hAnsi="Symbol" w:hint="default"/>
+      </w:rPr>
+    </w:lvl>
+    <w:lvl w:ilvl="7" w:tplc="34090003" w:tentative="1">
+      <w:start w:val="1"/>
+      <w:numFmt w:val="bullet"/>
+      <w:lvlText w:val="o"/>
+      <w:lvlJc w:val="left"/>
+      <w:pPr>
+        <w:ind w:left="5760" w:hanging="360"/>
+      </w:pPr>
+      <w:rPr>
+        <w:rFonts w:ascii="Courier New" w:hAnsi="Courier New" w:cs="Courier New" w:hint="default"/>
+      </w:rPr>
+    </w:lvl>
+    <w:lvl w:ilvl="8" w:tplc="34090005" w:tentative="1">
+      <w:start w:val="1"/>
+      <w:numFmt w:val="bullet"/>
+      <w:lvlText w:val=""/>
+      <w:lvlJc w:val="left"/>
+      <w:pPr>
+        <w:ind w:left="6480" w:hanging="360"/>
+      </w:pPr>
+      <w:rPr>
+        <w:rFonts w:ascii="Wingdings" w:hAnsi="Wingdings" w:hint="default"/>
+      </w:rPr>
+    </w:lvl>
+  </w:abstractNum>
+  <w:abstractNum w:abstractNumId="1" w15:restartNumberingAfterBreak="0">
     <w:nsid w:val="423537B5"/>
     <w:multiLevelType w:val="hybridMultilevel"/>
     <w:tmpl w:val="D72C3822"/>
@@ -1246,7 +1548,7 @@
       </w:rPr>
     </w:lvl>
   </w:abstractNum>
-  <w:abstractNum w:abstractNumId="1" w15:restartNumberingAfterBreak="0">
+  <w:abstractNum w:abstractNumId="2" w15:restartNumberingAfterBreak="0">
     <w:nsid w:val="5A5A7155"/>
     <w:multiLevelType w:val="hybridMultilevel"/>
     <w:tmpl w:val="59E8A684"/>
@@ -1333,10 +1635,13 @@
     </w:lvl>
   </w:abstractNum>
   <w:num w:numId="1" w16cid:durableId="1834563079">
-    <w:abstractNumId w:val="0"/>
+    <w:abstractNumId w:val="1"/>
   </w:num>
   <w:num w:numId="2" w16cid:durableId="1738164974">
-    <w:abstractNumId w:val="1"/>
+    <w:abstractNumId w:val="2"/>
+  </w:num>
+  <w:num w:numId="3" w16cid:durableId="1229808403">
+    <w:abstractNumId w:val="0"/>
   </w:num>
 </w:numbering>
 </file>

</xml_diff>

<commit_message>
Updated the document file for submission
</commit_message>
<xml_diff>
--- a/API/BDSE07-API-0922_FrancisAbarca_A1/BDSE07-API-0922_FrancisAbarca_A1.docx
+++ b/API/BDSE07-API-0922_FrancisAbarca_A1/BDSE07-API-0922_FrancisAbarca_A1.docx
@@ -887,7 +887,23 @@
           <w:sz w:val="24"/>
           <w:szCs w:val="24"/>
         </w:rPr>
-        <w:t>Java Version:</w:t>
+        <w:t>Java Version</w:t>
+      </w:r>
+      <w:r>
+        <w:rPr>
+          <w:rFonts w:ascii="Cambria" w:hAnsi="Cambria"/>
+          <w:sz w:val="24"/>
+          <w:szCs w:val="24"/>
+        </w:rPr>
+        <w:t xml:space="preserve"> used</w:t>
+      </w:r>
+      <w:r>
+        <w:rPr>
+          <w:rFonts w:ascii="Cambria" w:hAnsi="Cambria"/>
+          <w:sz w:val="24"/>
+          <w:szCs w:val="24"/>
+        </w:rPr>
+        <w:t>:</w:t>
       </w:r>
       <w:r>
         <w:rPr>
@@ -900,6 +916,7 @@
       <w:r>
         <w:rPr>
           <w:rFonts w:ascii="Cambria" w:hAnsi="Cambria"/>
+          <w:noProof/>
           <w:sz w:val="24"/>
           <w:szCs w:val="24"/>
         </w:rPr>
@@ -951,13 +968,17 @@
         <w:jc w:val="both"/>
         <w:rPr>
           <w:rFonts w:ascii="Cambria" w:hAnsi="Cambria"/>
-          <w:sz w:val="24"/>
-          <w:szCs w:val="24"/>
-        </w:rPr>
-      </w:pPr>
-      <w:r>
-        <w:rPr>
-          <w:rFonts w:ascii="Cambria" w:hAnsi="Cambria"/>
+          <w:b/>
+          <w:bCs/>
+          <w:sz w:val="24"/>
+          <w:szCs w:val="24"/>
+        </w:rPr>
+      </w:pPr>
+      <w:r>
+        <w:rPr>
+          <w:rFonts w:ascii="Cambria" w:hAnsi="Cambria"/>
+          <w:b/>
+          <w:bCs/>
           <w:sz w:val="24"/>
           <w:szCs w:val="24"/>
         </w:rPr>
@@ -1013,6 +1034,7 @@
       <w:r>
         <w:rPr>
           <w:rFonts w:ascii="Cambria" w:hAnsi="Cambria"/>
+          <w:noProof/>
           <w:sz w:val="24"/>
           <w:szCs w:val="24"/>
         </w:rPr>
@@ -1086,6 +1108,7 @@
       <w:r>
         <w:rPr>
           <w:rFonts w:ascii="Cambria" w:hAnsi="Cambria"/>
+          <w:noProof/>
           <w:sz w:val="24"/>
           <w:szCs w:val="24"/>
         </w:rPr>
@@ -1148,6 +1171,656 @@
         </w:rPr>
         <w:t xml:space="preserve">Open </w:t>
       </w:r>
+      <w:r>
+        <w:rPr>
+          <w:rFonts w:ascii="Cambria" w:hAnsi="Cambria"/>
+          <w:sz w:val="24"/>
+          <w:szCs w:val="24"/>
+        </w:rPr>
+        <w:t>your preferred IDE then import the project.</w:t>
+      </w:r>
+    </w:p>
+    <w:p>
+      <w:pPr>
+        <w:pStyle w:val="ListParagraph"/>
+        <w:numPr>
+          <w:ilvl w:val="1"/>
+          <w:numId w:val="3"/>
+        </w:numPr>
+        <w:spacing w:after="0"/>
+        <w:rPr>
+          <w:rFonts w:ascii="Cambria" w:hAnsi="Cambria"/>
+          <w:sz w:val="24"/>
+          <w:szCs w:val="24"/>
+        </w:rPr>
+      </w:pPr>
+      <w:proofErr w:type="spellStart"/>
+      <w:r>
+        <w:rPr>
+          <w:rFonts w:ascii="Cambria" w:hAnsi="Cambria"/>
+          <w:sz w:val="24"/>
+          <w:szCs w:val="24"/>
+        </w:rPr>
+        <w:lastRenderedPageBreak/>
+        <w:t>Jetbrains</w:t>
+      </w:r>
+      <w:proofErr w:type="spellEnd"/>
+      <w:r>
+        <w:rPr>
+          <w:rFonts w:ascii="Cambria" w:hAnsi="Cambria"/>
+          <w:sz w:val="24"/>
+          <w:szCs w:val="24"/>
+        </w:rPr>
+        <w:t xml:space="preserve"> IntelliJ IDEA Ultimate</w:t>
+      </w:r>
+    </w:p>
+    <w:p>
+      <w:pPr>
+        <w:pStyle w:val="ListParagraph"/>
+        <w:numPr>
+          <w:ilvl w:val="2"/>
+          <w:numId w:val="3"/>
+        </w:numPr>
+        <w:spacing w:after="0"/>
+        <w:rPr>
+          <w:rFonts w:ascii="Cambria" w:hAnsi="Cambria"/>
+          <w:sz w:val="24"/>
+          <w:szCs w:val="24"/>
+        </w:rPr>
+      </w:pPr>
+      <w:r>
+        <w:rPr>
+          <w:rFonts w:ascii="Cambria" w:hAnsi="Cambria"/>
+          <w:sz w:val="24"/>
+          <w:szCs w:val="24"/>
+        </w:rPr>
+        <w:t>Open the hamburger menu then select File and Open.</w:t>
+      </w:r>
+      <w:r>
+        <w:rPr>
+          <w:rFonts w:ascii="Cambria" w:hAnsi="Cambria"/>
+          <w:sz w:val="24"/>
+          <w:szCs w:val="24"/>
+        </w:rPr>
+        <w:br/>
+      </w:r>
+      <w:r>
+        <w:rPr>
+          <w:rFonts w:ascii="Cambria" w:hAnsi="Cambria"/>
+          <w:sz w:val="24"/>
+          <w:szCs w:val="24"/>
+        </w:rPr>
+        <w:drawing>
+          <wp:inline distT="0" distB="0" distL="0" distR="0" wp14:anchorId="18D1C39B" wp14:editId="356E2FD0">
+            <wp:extent cx="3781425" cy="1918723"/>
+            <wp:effectExtent l="0" t="0" r="0" b="0"/>
+            <wp:docPr id="1737666299" name="Picture 1" descr="A screenshot of a computer&#10;&#10;Description automatically generated"/>
+            <wp:cNvGraphicFramePr>
+              <a:graphicFrameLocks xmlns:a="http://schemas.openxmlformats.org/drawingml/2006/main" noChangeAspect="1"/>
+            </wp:cNvGraphicFramePr>
+            <a:graphic xmlns:a="http://schemas.openxmlformats.org/drawingml/2006/main">
+              <a:graphicData uri="http://schemas.openxmlformats.org/drawingml/2006/picture">
+                <pic:pic xmlns:pic="http://schemas.openxmlformats.org/drawingml/2006/picture">
+                  <pic:nvPicPr>
+                    <pic:cNvPr id="1737666299" name="Picture 1" descr="A screenshot of a computer&#10;&#10;Description automatically generated"/>
+                    <pic:cNvPicPr/>
+                  </pic:nvPicPr>
+                  <pic:blipFill>
+                    <a:blip r:embed="rId12"/>
+                    <a:stretch>
+                      <a:fillRect/>
+                    </a:stretch>
+                  </pic:blipFill>
+                  <pic:spPr>
+                    <a:xfrm>
+                      <a:off x="0" y="0"/>
+                      <a:ext cx="3786067" cy="1921078"/>
+                    </a:xfrm>
+                    <a:prstGeom prst="rect">
+                      <a:avLst/>
+                    </a:prstGeom>
+                  </pic:spPr>
+                </pic:pic>
+              </a:graphicData>
+            </a:graphic>
+          </wp:inline>
+        </w:drawing>
+      </w:r>
+    </w:p>
+    <w:p>
+      <w:pPr>
+        <w:pStyle w:val="ListParagraph"/>
+        <w:numPr>
+          <w:ilvl w:val="2"/>
+          <w:numId w:val="3"/>
+        </w:numPr>
+        <w:spacing w:after="0"/>
+        <w:rPr>
+          <w:rFonts w:ascii="Cambria" w:hAnsi="Cambria"/>
+          <w:sz w:val="24"/>
+          <w:szCs w:val="24"/>
+        </w:rPr>
+      </w:pPr>
+      <w:r>
+        <w:rPr>
+          <w:rFonts w:ascii="Cambria" w:hAnsi="Cambria"/>
+          <w:sz w:val="24"/>
+          <w:szCs w:val="24"/>
+        </w:rPr>
+        <w:t>Navigate to your project’</w:t>
+      </w:r>
+      <w:r>
+        <w:rPr>
+          <w:rFonts w:ascii="Cambria" w:hAnsi="Cambria"/>
+          <w:sz w:val="24"/>
+          <w:szCs w:val="24"/>
+        </w:rPr>
+        <w:br/>
+      </w:r>
+      <w:r>
+        <w:rPr>
+          <w:rFonts w:ascii="Cambria" w:hAnsi="Cambria"/>
+          <w:sz w:val="24"/>
+          <w:szCs w:val="24"/>
+        </w:rPr>
+        <w:drawing>
+          <wp:inline distT="0" distB="0" distL="0" distR="0" wp14:anchorId="4DF83E82" wp14:editId="412BC6D5">
+            <wp:extent cx="2672310" cy="3105150"/>
+            <wp:effectExtent l="0" t="0" r="0" b="0"/>
+            <wp:docPr id="880524324" name="Picture 1" descr="A screenshot of a computer&#10;&#10;Description automatically generated"/>
+            <wp:cNvGraphicFramePr>
+              <a:graphicFrameLocks xmlns:a="http://schemas.openxmlformats.org/drawingml/2006/main" noChangeAspect="1"/>
+            </wp:cNvGraphicFramePr>
+            <a:graphic xmlns:a="http://schemas.openxmlformats.org/drawingml/2006/main">
+              <a:graphicData uri="http://schemas.openxmlformats.org/drawingml/2006/picture">
+                <pic:pic xmlns:pic="http://schemas.openxmlformats.org/drawingml/2006/picture">
+                  <pic:nvPicPr>
+                    <pic:cNvPr id="880524324" name="Picture 1" descr="A screenshot of a computer&#10;&#10;Description automatically generated"/>
+                    <pic:cNvPicPr/>
+                  </pic:nvPicPr>
+                  <pic:blipFill>
+                    <a:blip r:embed="rId13"/>
+                    <a:stretch>
+                      <a:fillRect/>
+                    </a:stretch>
+                  </pic:blipFill>
+                  <pic:spPr>
+                    <a:xfrm>
+                      <a:off x="0" y="0"/>
+                      <a:ext cx="2688304" cy="3123735"/>
+                    </a:xfrm>
+                    <a:prstGeom prst="rect">
+                      <a:avLst/>
+                    </a:prstGeom>
+                  </pic:spPr>
+                </pic:pic>
+              </a:graphicData>
+            </a:graphic>
+          </wp:inline>
+        </w:drawing>
+      </w:r>
+    </w:p>
+    <w:p>
+      <w:pPr>
+        <w:pStyle w:val="ListParagraph"/>
+        <w:numPr>
+          <w:ilvl w:val="2"/>
+          <w:numId w:val="3"/>
+        </w:numPr>
+        <w:spacing w:after="0"/>
+        <w:rPr>
+          <w:rFonts w:ascii="Cambria" w:hAnsi="Cambria"/>
+          <w:sz w:val="24"/>
+          <w:szCs w:val="24"/>
+        </w:rPr>
+      </w:pPr>
+      <w:r>
+        <w:rPr>
+          <w:rFonts w:ascii="Cambria" w:hAnsi="Cambria"/>
+          <w:sz w:val="24"/>
+          <w:szCs w:val="24"/>
+        </w:rPr>
+        <w:t>Your project should be visible now inside IDEA.</w:t>
+      </w:r>
+      <w:r>
+        <w:rPr>
+          <w:rFonts w:ascii="Cambria" w:hAnsi="Cambria"/>
+          <w:sz w:val="24"/>
+          <w:szCs w:val="24"/>
+        </w:rPr>
+        <w:br/>
+      </w:r>
+      <w:r>
+        <w:rPr>
+          <w:rFonts w:ascii="Cambria" w:hAnsi="Cambria"/>
+          <w:sz w:val="24"/>
+          <w:szCs w:val="24"/>
+        </w:rPr>
+        <w:drawing>
+          <wp:inline distT="0" distB="0" distL="0" distR="0" wp14:anchorId="6C287605" wp14:editId="0A0EB505">
+            <wp:extent cx="1933575" cy="2818032"/>
+            <wp:effectExtent l="0" t="0" r="0" b="0"/>
+            <wp:docPr id="578413985" name="Picture 1" descr="A screenshot of a computer&#10;&#10;Description automatically generated"/>
+            <wp:cNvGraphicFramePr>
+              <a:graphicFrameLocks xmlns:a="http://schemas.openxmlformats.org/drawingml/2006/main" noChangeAspect="1"/>
+            </wp:cNvGraphicFramePr>
+            <a:graphic xmlns:a="http://schemas.openxmlformats.org/drawingml/2006/main">
+              <a:graphicData uri="http://schemas.openxmlformats.org/drawingml/2006/picture">
+                <pic:pic xmlns:pic="http://schemas.openxmlformats.org/drawingml/2006/picture">
+                  <pic:nvPicPr>
+                    <pic:cNvPr id="578413985" name="Picture 1" descr="A screenshot of a computer&#10;&#10;Description automatically generated"/>
+                    <pic:cNvPicPr/>
+                  </pic:nvPicPr>
+                  <pic:blipFill>
+                    <a:blip r:embed="rId14"/>
+                    <a:stretch>
+                      <a:fillRect/>
+                    </a:stretch>
+                  </pic:blipFill>
+                  <pic:spPr>
+                    <a:xfrm>
+                      <a:off x="0" y="0"/>
+                      <a:ext cx="1945919" cy="2836022"/>
+                    </a:xfrm>
+                    <a:prstGeom prst="rect">
+                      <a:avLst/>
+                    </a:prstGeom>
+                  </pic:spPr>
+                </pic:pic>
+              </a:graphicData>
+            </a:graphic>
+          </wp:inline>
+        </w:drawing>
+      </w:r>
+      <w:r>
+        <w:rPr>
+          <w:rFonts w:ascii="Cambria" w:hAnsi="Cambria"/>
+          <w:sz w:val="24"/>
+          <w:szCs w:val="24"/>
+        </w:rPr>
+        <w:br/>
+      </w:r>
+    </w:p>
+    <w:p>
+      <w:pPr>
+        <w:pStyle w:val="ListParagraph"/>
+        <w:numPr>
+          <w:ilvl w:val="1"/>
+          <w:numId w:val="3"/>
+        </w:numPr>
+        <w:spacing w:after="0"/>
+        <w:rPr>
+          <w:rFonts w:ascii="Cambria" w:hAnsi="Cambria"/>
+          <w:sz w:val="24"/>
+          <w:szCs w:val="24"/>
+        </w:rPr>
+      </w:pPr>
+      <w:r>
+        <w:rPr>
+          <w:rFonts w:ascii="Cambria" w:hAnsi="Cambria"/>
+          <w:sz w:val="24"/>
+          <w:szCs w:val="24"/>
+        </w:rPr>
+        <w:lastRenderedPageBreak/>
+        <w:t>Pivotal Spring Tool Suite</w:t>
+      </w:r>
+    </w:p>
+    <w:p>
+      <w:pPr>
+        <w:pStyle w:val="ListParagraph"/>
+        <w:numPr>
+          <w:ilvl w:val="2"/>
+          <w:numId w:val="3"/>
+        </w:numPr>
+        <w:spacing w:after="0"/>
+        <w:rPr>
+          <w:rFonts w:ascii="Cambria" w:hAnsi="Cambria"/>
+          <w:sz w:val="24"/>
+          <w:szCs w:val="24"/>
+        </w:rPr>
+      </w:pPr>
+      <w:r>
+        <w:rPr>
+          <w:rFonts w:ascii="Cambria" w:hAnsi="Cambria"/>
+          <w:sz w:val="24"/>
+          <w:szCs w:val="24"/>
+        </w:rPr>
+        <w:t>Inside Spring Tool Suite, click File then Import</w:t>
+      </w:r>
+      <w:r>
+        <w:rPr>
+          <w:rFonts w:ascii="Cambria" w:hAnsi="Cambria"/>
+          <w:sz w:val="24"/>
+          <w:szCs w:val="24"/>
+        </w:rPr>
+        <w:br/>
+      </w:r>
+      <w:r>
+        <w:rPr>
+          <w:rFonts w:ascii="Cambria" w:hAnsi="Cambria"/>
+          <w:sz w:val="24"/>
+          <w:szCs w:val="24"/>
+        </w:rPr>
+        <w:drawing>
+          <wp:inline distT="0" distB="0" distL="0" distR="0" wp14:anchorId="1BED4FF0" wp14:editId="2F9B3B3B">
+            <wp:extent cx="3429000" cy="4241493"/>
+            <wp:effectExtent l="0" t="0" r="0" b="0"/>
+            <wp:docPr id="639413738" name="Picture 1" descr="A screenshot of a computer&#10;&#10;Description automatically generated with medium confidence"/>
+            <wp:cNvGraphicFramePr>
+              <a:graphicFrameLocks xmlns:a="http://schemas.openxmlformats.org/drawingml/2006/main" noChangeAspect="1"/>
+            </wp:cNvGraphicFramePr>
+            <a:graphic xmlns:a="http://schemas.openxmlformats.org/drawingml/2006/main">
+              <a:graphicData uri="http://schemas.openxmlformats.org/drawingml/2006/picture">
+                <pic:pic xmlns:pic="http://schemas.openxmlformats.org/drawingml/2006/picture">
+                  <pic:nvPicPr>
+                    <pic:cNvPr id="639413738" name="Picture 1" descr="A screenshot of a computer&#10;&#10;Description automatically generated with medium confidence"/>
+                    <pic:cNvPicPr/>
+                  </pic:nvPicPr>
+                  <pic:blipFill>
+                    <a:blip r:embed="rId15"/>
+                    <a:stretch>
+                      <a:fillRect/>
+                    </a:stretch>
+                  </pic:blipFill>
+                  <pic:spPr>
+                    <a:xfrm>
+                      <a:off x="0" y="0"/>
+                      <a:ext cx="3494387" cy="4322373"/>
+                    </a:xfrm>
+                    <a:prstGeom prst="rect">
+                      <a:avLst/>
+                    </a:prstGeom>
+                  </pic:spPr>
+                </pic:pic>
+              </a:graphicData>
+            </a:graphic>
+          </wp:inline>
+        </w:drawing>
+      </w:r>
+    </w:p>
+    <w:p>
+      <w:pPr>
+        <w:pStyle w:val="ListParagraph"/>
+        <w:numPr>
+          <w:ilvl w:val="2"/>
+          <w:numId w:val="3"/>
+        </w:numPr>
+        <w:spacing w:after="0"/>
+        <w:rPr>
+          <w:rFonts w:ascii="Cambria" w:hAnsi="Cambria"/>
+          <w:sz w:val="24"/>
+          <w:szCs w:val="24"/>
+        </w:rPr>
+      </w:pPr>
+      <w:r>
+        <w:rPr>
+          <w:rFonts w:ascii="Cambria" w:hAnsi="Cambria"/>
+          <w:sz w:val="24"/>
+          <w:szCs w:val="24"/>
+        </w:rPr>
+        <w:t xml:space="preserve">Once the Import window pops up, type in “Maven” below Select an input wizard then select “Existing Maven Projects” then </w:t>
+      </w:r>
+      <w:proofErr w:type="gramStart"/>
+      <w:r>
+        <w:rPr>
+          <w:rFonts w:ascii="Cambria" w:hAnsi="Cambria"/>
+          <w:sz w:val="24"/>
+          <w:szCs w:val="24"/>
+        </w:rPr>
+        <w:t>Click</w:t>
+      </w:r>
+      <w:proofErr w:type="gramEnd"/>
+      <w:r>
+        <w:rPr>
+          <w:rFonts w:ascii="Cambria" w:hAnsi="Cambria"/>
+          <w:sz w:val="24"/>
+          <w:szCs w:val="24"/>
+        </w:rPr>
+        <w:t xml:space="preserve"> next.</w:t>
+      </w:r>
+      <w:r>
+        <w:rPr>
+          <w:rFonts w:ascii="Cambria" w:hAnsi="Cambria"/>
+          <w:sz w:val="24"/>
+          <w:szCs w:val="24"/>
+        </w:rPr>
+        <w:br/>
+      </w:r>
+      <w:r>
+        <w:rPr>
+          <w:rFonts w:ascii="Cambria" w:hAnsi="Cambria"/>
+          <w:sz w:val="24"/>
+          <w:szCs w:val="24"/>
+        </w:rPr>
+        <w:drawing>
+          <wp:inline distT="0" distB="0" distL="0" distR="0" wp14:anchorId="61073DA2" wp14:editId="0DCC5F02">
+            <wp:extent cx="3352414" cy="3562350"/>
+            <wp:effectExtent l="0" t="0" r="0" b="0"/>
+            <wp:docPr id="607060597" name="Picture 1" descr="A screenshot of a program&#10;&#10;Description automatically generated with medium confidence"/>
+            <wp:cNvGraphicFramePr>
+              <a:graphicFrameLocks xmlns:a="http://schemas.openxmlformats.org/drawingml/2006/main" noChangeAspect="1"/>
+            </wp:cNvGraphicFramePr>
+            <a:graphic xmlns:a="http://schemas.openxmlformats.org/drawingml/2006/main">
+              <a:graphicData uri="http://schemas.openxmlformats.org/drawingml/2006/picture">
+                <pic:pic xmlns:pic="http://schemas.openxmlformats.org/drawingml/2006/picture">
+                  <pic:nvPicPr>
+                    <pic:cNvPr id="607060597" name="Picture 1" descr="A screenshot of a program&#10;&#10;Description automatically generated with medium confidence"/>
+                    <pic:cNvPicPr/>
+                  </pic:nvPicPr>
+                  <pic:blipFill>
+                    <a:blip r:embed="rId16"/>
+                    <a:stretch>
+                      <a:fillRect/>
+                    </a:stretch>
+                  </pic:blipFill>
+                  <pic:spPr>
+                    <a:xfrm>
+                      <a:off x="0" y="0"/>
+                      <a:ext cx="3364574" cy="3575271"/>
+                    </a:xfrm>
+                    <a:prstGeom prst="rect">
+                      <a:avLst/>
+                    </a:prstGeom>
+                  </pic:spPr>
+                </pic:pic>
+              </a:graphicData>
+            </a:graphic>
+          </wp:inline>
+        </w:drawing>
+      </w:r>
+    </w:p>
+    <w:p>
+      <w:pPr>
+        <w:pStyle w:val="ListParagraph"/>
+        <w:numPr>
+          <w:ilvl w:val="2"/>
+          <w:numId w:val="3"/>
+        </w:numPr>
+        <w:spacing w:after="0"/>
+        <w:rPr>
+          <w:rFonts w:ascii="Cambria" w:hAnsi="Cambria"/>
+          <w:sz w:val="24"/>
+          <w:szCs w:val="24"/>
+        </w:rPr>
+      </w:pPr>
+      <w:r>
+        <w:rPr>
+          <w:rFonts w:ascii="Cambria" w:hAnsi="Cambria"/>
+          <w:sz w:val="24"/>
+          <w:szCs w:val="24"/>
+        </w:rPr>
+        <w:lastRenderedPageBreak/>
+        <w:t xml:space="preserve">Inside Import Maven Projects, open Browse then locate your newly downloaded Spring Boot project that we downloaded from start.spring.io then click </w:t>
+      </w:r>
+      <w:r>
+        <w:rPr>
+          <w:rFonts w:ascii="Cambria" w:hAnsi="Cambria"/>
+          <w:sz w:val="24"/>
+          <w:szCs w:val="24"/>
+        </w:rPr>
+        <w:t>Open then once they have successfully imported, click Finish</w:t>
+      </w:r>
+      <w:r>
+        <w:rPr>
+          <w:rFonts w:ascii="Cambria" w:hAnsi="Cambria"/>
+          <w:sz w:val="24"/>
+          <w:szCs w:val="24"/>
+        </w:rPr>
+        <w:t>.</w:t>
+      </w:r>
+      <w:r>
+        <w:rPr>
+          <w:rFonts w:ascii="Cambria" w:hAnsi="Cambria"/>
+          <w:sz w:val="24"/>
+          <w:szCs w:val="24"/>
+        </w:rPr>
+        <w:br/>
+      </w:r>
+      <w:r>
+        <w:rPr>
+          <w:rFonts w:ascii="Cambria" w:hAnsi="Cambria"/>
+          <w:sz w:val="24"/>
+          <w:szCs w:val="24"/>
+        </w:rPr>
+        <w:drawing>
+          <wp:inline distT="0" distB="0" distL="0" distR="0" wp14:anchorId="140C4EF3" wp14:editId="12BB2A5A">
+            <wp:extent cx="4210050" cy="4149882"/>
+            <wp:effectExtent l="0" t="0" r="0" b="0"/>
+            <wp:docPr id="2024053414" name="Picture 1" descr="A screenshot of a computer&#10;&#10;Description automatically generated with medium confidence"/>
+            <wp:cNvGraphicFramePr>
+              <a:graphicFrameLocks xmlns:a="http://schemas.openxmlformats.org/drawingml/2006/main" noChangeAspect="1"/>
+            </wp:cNvGraphicFramePr>
+            <a:graphic xmlns:a="http://schemas.openxmlformats.org/drawingml/2006/main">
+              <a:graphicData uri="http://schemas.openxmlformats.org/drawingml/2006/picture">
+                <pic:pic xmlns:pic="http://schemas.openxmlformats.org/drawingml/2006/picture">
+                  <pic:nvPicPr>
+                    <pic:cNvPr id="2024053414" name="Picture 1" descr="A screenshot of a computer&#10;&#10;Description automatically generated with medium confidence"/>
+                    <pic:cNvPicPr/>
+                  </pic:nvPicPr>
+                  <pic:blipFill>
+                    <a:blip r:embed="rId17"/>
+                    <a:stretch>
+                      <a:fillRect/>
+                    </a:stretch>
+                  </pic:blipFill>
+                  <pic:spPr>
+                    <a:xfrm>
+                      <a:off x="0" y="0"/>
+                      <a:ext cx="4246162" cy="4185478"/>
+                    </a:xfrm>
+                    <a:prstGeom prst="rect">
+                      <a:avLst/>
+                    </a:prstGeom>
+                  </pic:spPr>
+                </pic:pic>
+              </a:graphicData>
+            </a:graphic>
+          </wp:inline>
+        </w:drawing>
+      </w:r>
+    </w:p>
+    <w:p>
+      <w:pPr>
+        <w:pStyle w:val="ListParagraph"/>
+        <w:numPr>
+          <w:ilvl w:val="2"/>
+          <w:numId w:val="3"/>
+        </w:numPr>
+        <w:spacing w:after="0"/>
+        <w:rPr>
+          <w:rFonts w:ascii="Cambria" w:hAnsi="Cambria"/>
+          <w:sz w:val="24"/>
+          <w:szCs w:val="24"/>
+        </w:rPr>
+      </w:pPr>
+      <w:r>
+        <w:rPr>
+          <w:rFonts w:ascii="Cambria" w:hAnsi="Cambria"/>
+          <w:sz w:val="24"/>
+          <w:szCs w:val="24"/>
+        </w:rPr>
+        <w:t>Your project should be visible inside Package Explorer.</w:t>
+      </w:r>
+      <w:r>
+        <w:rPr>
+          <w:rFonts w:ascii="Cambria" w:hAnsi="Cambria"/>
+          <w:sz w:val="24"/>
+          <w:szCs w:val="24"/>
+        </w:rPr>
+        <w:br/>
+      </w:r>
+      <w:r>
+        <w:rPr>
+          <w:rFonts w:ascii="Cambria" w:hAnsi="Cambria"/>
+          <w:sz w:val="24"/>
+          <w:szCs w:val="24"/>
+        </w:rPr>
+        <w:drawing>
+          <wp:inline distT="0" distB="0" distL="0" distR="0" wp14:anchorId="750FDEAB" wp14:editId="1C4D9582">
+            <wp:extent cx="2673151" cy="3057525"/>
+            <wp:effectExtent l="0" t="0" r="0" b="0"/>
+            <wp:docPr id="320448642" name="Picture 1" descr="A screenshot of a computer&#10;&#10;Description automatically generated"/>
+            <wp:cNvGraphicFramePr>
+              <a:graphicFrameLocks xmlns:a="http://schemas.openxmlformats.org/drawingml/2006/main" noChangeAspect="1"/>
+            </wp:cNvGraphicFramePr>
+            <a:graphic xmlns:a="http://schemas.openxmlformats.org/drawingml/2006/main">
+              <a:graphicData uri="http://schemas.openxmlformats.org/drawingml/2006/picture">
+                <pic:pic xmlns:pic="http://schemas.openxmlformats.org/drawingml/2006/picture">
+                  <pic:nvPicPr>
+                    <pic:cNvPr id="320448642" name="Picture 1" descr="A screenshot of a computer&#10;&#10;Description automatically generated"/>
+                    <pic:cNvPicPr/>
+                  </pic:nvPicPr>
+                  <pic:blipFill>
+                    <a:blip r:embed="rId18"/>
+                    <a:stretch>
+                      <a:fillRect/>
+                    </a:stretch>
+                  </pic:blipFill>
+                  <pic:spPr>
+                    <a:xfrm>
+                      <a:off x="0" y="0"/>
+                      <a:ext cx="2676291" cy="3061116"/>
+                    </a:xfrm>
+                    <a:prstGeom prst="rect">
+                      <a:avLst/>
+                    </a:prstGeom>
+                  </pic:spPr>
+                </pic:pic>
+              </a:graphicData>
+            </a:graphic>
+          </wp:inline>
+        </w:drawing>
+      </w:r>
+    </w:p>
+    <w:p>
+      <w:pPr>
+        <w:spacing w:after="0"/>
+        <w:rPr>
+          <w:rFonts w:ascii="Cambria" w:hAnsi="Cambria"/>
+          <w:sz w:val="24"/>
+          <w:szCs w:val="24"/>
+        </w:rPr>
+      </w:pPr>
+    </w:p>
+    <w:p>
+      <w:pPr>
+        <w:spacing w:after="0"/>
+        <w:rPr>
+          <w:rFonts w:ascii="Cambria" w:hAnsi="Cambria"/>
+          <w:sz w:val="24"/>
+          <w:szCs w:val="24"/>
+        </w:rPr>
+      </w:pPr>
+    </w:p>
+    <w:p>
+      <w:pPr>
+        <w:spacing w:after="0"/>
+        <w:rPr>
+          <w:rFonts w:ascii="Cambria" w:hAnsi="Cambria"/>
+          <w:sz w:val="24"/>
+          <w:szCs w:val="24"/>
+        </w:rPr>
+      </w:pPr>
     </w:p>
     <w:p>
       <w:pPr>
@@ -1160,18 +1833,233 @@
         <w:jc w:val="both"/>
         <w:rPr>
           <w:rFonts w:ascii="Cambria" w:hAnsi="Cambria"/>
-          <w:sz w:val="24"/>
-          <w:szCs w:val="24"/>
-        </w:rPr>
-      </w:pPr>
-      <w:r>
-        <w:rPr>
-          <w:rFonts w:ascii="Cambria" w:hAnsi="Cambria"/>
+          <w:b/>
+          <w:bCs/>
+          <w:sz w:val="24"/>
+          <w:szCs w:val="24"/>
+        </w:rPr>
+      </w:pPr>
+      <w:r>
+        <w:rPr>
+          <w:rFonts w:ascii="Cambria" w:hAnsi="Cambria"/>
+          <w:b/>
+          <w:bCs/>
           <w:sz w:val="24"/>
           <w:szCs w:val="24"/>
         </w:rPr>
         <w:lastRenderedPageBreak/>
-        <w:t>Create entities for your backend as per the scenario.</w:t>
+        <w:t xml:space="preserve">Create entities for your backend as per the </w:t>
+      </w:r>
+      <w:proofErr w:type="gramStart"/>
+      <w:r>
+        <w:rPr>
+          <w:rFonts w:ascii="Cambria" w:hAnsi="Cambria"/>
+          <w:b/>
+          <w:bCs/>
+          <w:sz w:val="24"/>
+          <w:szCs w:val="24"/>
+        </w:rPr>
+        <w:t>scenario</w:t>
+      </w:r>
+      <w:proofErr w:type="gramEnd"/>
+    </w:p>
+    <w:p>
+      <w:pPr>
+        <w:pStyle w:val="ListParagraph"/>
+        <w:numPr>
+          <w:ilvl w:val="0"/>
+          <w:numId w:val="4"/>
+        </w:numPr>
+        <w:spacing w:after="0"/>
+        <w:jc w:val="both"/>
+        <w:rPr>
+          <w:rFonts w:ascii="Cambria" w:hAnsi="Cambria"/>
+          <w:sz w:val="24"/>
+          <w:szCs w:val="24"/>
+        </w:rPr>
+      </w:pPr>
+      <w:r>
+        <w:rPr>
+          <w:rFonts w:ascii="Cambria" w:hAnsi="Cambria"/>
+          <w:sz w:val="24"/>
+          <w:szCs w:val="24"/>
+        </w:rPr>
+        <w:t>Car.java</w:t>
+      </w:r>
+      <w:r>
+        <w:rPr>
+          <w:rFonts w:ascii="Cambria" w:hAnsi="Cambria"/>
+          <w:sz w:val="24"/>
+          <w:szCs w:val="24"/>
+        </w:rPr>
+        <w:br/>
+      </w:r>
+      <w:r>
+        <w:rPr>
+          <w:rFonts w:ascii="Cambria" w:hAnsi="Cambria"/>
+          <w:sz w:val="24"/>
+          <w:szCs w:val="24"/>
+        </w:rPr>
+        <w:drawing>
+          <wp:inline distT="0" distB="0" distL="0" distR="0" wp14:anchorId="28DE78E2" wp14:editId="0F2570BC">
+            <wp:extent cx="4953000" cy="8410462"/>
+            <wp:effectExtent l="0" t="0" r="0" b="0"/>
+            <wp:docPr id="18271945" name="Picture 1" descr="A screen shot of a computer&#10;&#10;Description automatically generated with medium confidence"/>
+            <wp:cNvGraphicFramePr>
+              <a:graphicFrameLocks xmlns:a="http://schemas.openxmlformats.org/drawingml/2006/main" noChangeAspect="1"/>
+            </wp:cNvGraphicFramePr>
+            <a:graphic xmlns:a="http://schemas.openxmlformats.org/drawingml/2006/main">
+              <a:graphicData uri="http://schemas.openxmlformats.org/drawingml/2006/picture">
+                <pic:pic xmlns:pic="http://schemas.openxmlformats.org/drawingml/2006/picture">
+                  <pic:nvPicPr>
+                    <pic:cNvPr id="18271945" name="Picture 1" descr="A screen shot of a computer&#10;&#10;Description automatically generated with medium confidence"/>
+                    <pic:cNvPicPr/>
+                  </pic:nvPicPr>
+                  <pic:blipFill>
+                    <a:blip r:embed="rId19"/>
+                    <a:stretch>
+                      <a:fillRect/>
+                    </a:stretch>
+                  </pic:blipFill>
+                  <pic:spPr>
+                    <a:xfrm>
+                      <a:off x="0" y="0"/>
+                      <a:ext cx="4967352" cy="8434833"/>
+                    </a:xfrm>
+                    <a:prstGeom prst="rect">
+                      <a:avLst/>
+                    </a:prstGeom>
+                  </pic:spPr>
+                </pic:pic>
+              </a:graphicData>
+            </a:graphic>
+          </wp:inline>
+        </w:drawing>
+      </w:r>
+    </w:p>
+    <w:p>
+      <w:pPr>
+        <w:pStyle w:val="ListParagraph"/>
+        <w:numPr>
+          <w:ilvl w:val="0"/>
+          <w:numId w:val="4"/>
+        </w:numPr>
+        <w:spacing w:after="0"/>
+        <w:jc w:val="both"/>
+        <w:rPr>
+          <w:rFonts w:ascii="Cambria" w:hAnsi="Cambria"/>
+          <w:sz w:val="24"/>
+          <w:szCs w:val="24"/>
+        </w:rPr>
+      </w:pPr>
+      <w:r>
+        <w:rPr>
+          <w:rFonts w:ascii="Cambria" w:hAnsi="Cambria"/>
+          <w:sz w:val="24"/>
+          <w:szCs w:val="24"/>
+        </w:rPr>
+        <w:lastRenderedPageBreak/>
+        <w:t>Users.java</w:t>
+      </w:r>
+      <w:r>
+        <w:rPr>
+          <w:rFonts w:ascii="Cambria" w:hAnsi="Cambria"/>
+          <w:sz w:val="24"/>
+          <w:szCs w:val="24"/>
+        </w:rPr>
+        <w:br/>
+      </w:r>
+      <w:r>
+        <w:rPr>
+          <w:rFonts w:ascii="Cambria" w:hAnsi="Cambria"/>
+          <w:sz w:val="24"/>
+          <w:szCs w:val="24"/>
+        </w:rPr>
+        <w:drawing>
+          <wp:inline distT="0" distB="0" distL="0" distR="0" wp14:anchorId="7EEF1B2B" wp14:editId="15244D06">
+            <wp:extent cx="5019138" cy="4800600"/>
+            <wp:effectExtent l="0" t="0" r="0" b="0"/>
+            <wp:docPr id="1964800013" name="Picture 1" descr="A screen shot of a computer&#10;&#10;Description automatically generated with medium confidence"/>
+            <wp:cNvGraphicFramePr>
+              <a:graphicFrameLocks xmlns:a="http://schemas.openxmlformats.org/drawingml/2006/main" noChangeAspect="1"/>
+            </wp:cNvGraphicFramePr>
+            <a:graphic xmlns:a="http://schemas.openxmlformats.org/drawingml/2006/main">
+              <a:graphicData uri="http://schemas.openxmlformats.org/drawingml/2006/picture">
+                <pic:pic xmlns:pic="http://schemas.openxmlformats.org/drawingml/2006/picture">
+                  <pic:nvPicPr>
+                    <pic:cNvPr id="1964800013" name="Picture 1" descr="A screen shot of a computer&#10;&#10;Description automatically generated with medium confidence"/>
+                    <pic:cNvPicPr/>
+                  </pic:nvPicPr>
+                  <pic:blipFill>
+                    <a:blip r:embed="rId20"/>
+                    <a:stretch>
+                      <a:fillRect/>
+                    </a:stretch>
+                  </pic:blipFill>
+                  <pic:spPr>
+                    <a:xfrm>
+                      <a:off x="0" y="0"/>
+                      <a:ext cx="5025880" cy="4807049"/>
+                    </a:xfrm>
+                    <a:prstGeom prst="rect">
+                      <a:avLst/>
+                    </a:prstGeom>
+                  </pic:spPr>
+                </pic:pic>
+              </a:graphicData>
+            </a:graphic>
+          </wp:inline>
+        </w:drawing>
+      </w:r>
+      <w:r>
+        <w:rPr>
+          <w:rFonts w:ascii="Cambria" w:hAnsi="Cambria"/>
+          <w:sz w:val="24"/>
+          <w:szCs w:val="24"/>
+        </w:rPr>
+        <w:br/>
+      </w:r>
+      <w:r>
+        <w:rPr>
+          <w:rFonts w:ascii="Cambria" w:hAnsi="Cambria"/>
+          <w:sz w:val="24"/>
+          <w:szCs w:val="24"/>
+        </w:rPr>
+        <w:drawing>
+          <wp:inline distT="0" distB="0" distL="0" distR="0" wp14:anchorId="74E92A06" wp14:editId="4E0AC6ED">
+            <wp:extent cx="5029200" cy="3691386"/>
+            <wp:effectExtent l="0" t="0" r="0" b="0"/>
+            <wp:docPr id="1529537667" name="Picture 1" descr="A screen shot of a computer&#10;&#10;Description automatically generated with medium confidence"/>
+            <wp:cNvGraphicFramePr>
+              <a:graphicFrameLocks xmlns:a="http://schemas.openxmlformats.org/drawingml/2006/main" noChangeAspect="1"/>
+            </wp:cNvGraphicFramePr>
+            <a:graphic xmlns:a="http://schemas.openxmlformats.org/drawingml/2006/main">
+              <a:graphicData uri="http://schemas.openxmlformats.org/drawingml/2006/picture">
+                <pic:pic xmlns:pic="http://schemas.openxmlformats.org/drawingml/2006/picture">
+                  <pic:nvPicPr>
+                    <pic:cNvPr id="1529537667" name="Picture 1" descr="A screen shot of a computer&#10;&#10;Description automatically generated with medium confidence"/>
+                    <pic:cNvPicPr/>
+                  </pic:nvPicPr>
+                  <pic:blipFill>
+                    <a:blip r:embed="rId21"/>
+                    <a:stretch>
+                      <a:fillRect/>
+                    </a:stretch>
+                  </pic:blipFill>
+                  <pic:spPr>
+                    <a:xfrm>
+                      <a:off x="0" y="0"/>
+                      <a:ext cx="5030120" cy="3692061"/>
+                    </a:xfrm>
+                    <a:prstGeom prst="rect">
+                      <a:avLst/>
+                    </a:prstGeom>
+                  </pic:spPr>
+                </pic:pic>
+              </a:graphicData>
+            </a:graphic>
+          </wp:inline>
+        </w:drawing>
       </w:r>
     </w:p>
     <w:p>
@@ -1185,17 +2073,170 @@
         <w:jc w:val="both"/>
         <w:rPr>
           <w:rFonts w:ascii="Cambria" w:hAnsi="Cambria"/>
-          <w:sz w:val="24"/>
-          <w:szCs w:val="24"/>
-        </w:rPr>
-      </w:pPr>
-      <w:r>
-        <w:rPr>
-          <w:rFonts w:ascii="Cambria" w:hAnsi="Cambria"/>
-          <w:sz w:val="24"/>
-          <w:szCs w:val="24"/>
-        </w:rPr>
+          <w:b/>
+          <w:bCs/>
+          <w:sz w:val="24"/>
+          <w:szCs w:val="24"/>
+        </w:rPr>
+      </w:pPr>
+      <w:r>
+        <w:rPr>
+          <w:rFonts w:ascii="Cambria" w:hAnsi="Cambria"/>
+          <w:b/>
+          <w:bCs/>
+          <w:sz w:val="24"/>
+          <w:szCs w:val="24"/>
+        </w:rPr>
+        <w:lastRenderedPageBreak/>
         <w:t>Create Repositories using JPA repositories.</w:t>
+      </w:r>
+    </w:p>
+    <w:p>
+      <w:pPr>
+        <w:pStyle w:val="ListParagraph"/>
+        <w:numPr>
+          <w:ilvl w:val="1"/>
+          <w:numId w:val="2"/>
+        </w:numPr>
+        <w:spacing w:after="0"/>
+        <w:jc w:val="both"/>
+        <w:rPr>
+          <w:rFonts w:ascii="Cambria" w:hAnsi="Cambria"/>
+          <w:sz w:val="24"/>
+          <w:szCs w:val="24"/>
+        </w:rPr>
+      </w:pPr>
+      <w:r>
+        <w:rPr>
+          <w:rFonts w:ascii="Cambria" w:hAnsi="Cambria"/>
+          <w:sz w:val="24"/>
+          <w:szCs w:val="24"/>
+        </w:rPr>
+        <w:t>CarRepository.java</w:t>
+      </w:r>
+      <w:r>
+        <w:rPr>
+          <w:rFonts w:ascii="Cambria" w:hAnsi="Cambria"/>
+          <w:sz w:val="24"/>
+          <w:szCs w:val="24"/>
+        </w:rPr>
+        <w:br/>
+      </w:r>
+      <w:r>
+        <w:rPr>
+          <w:rFonts w:ascii="Cambria" w:hAnsi="Cambria"/>
+          <w:sz w:val="24"/>
+          <w:szCs w:val="24"/>
+        </w:rPr>
+        <w:drawing>
+          <wp:inline distT="0" distB="0" distL="0" distR="0" wp14:anchorId="1AF15B94" wp14:editId="3852F20A">
+            <wp:extent cx="4969510" cy="3827613"/>
+            <wp:effectExtent l="0" t="0" r="0" b="0"/>
+            <wp:docPr id="540614754" name="Picture 1" descr="A screen shot of a computer program&#10;&#10;Description automatically generated with low confidence"/>
+            <wp:cNvGraphicFramePr>
+              <a:graphicFrameLocks xmlns:a="http://schemas.openxmlformats.org/drawingml/2006/main" noChangeAspect="1"/>
+            </wp:cNvGraphicFramePr>
+            <a:graphic xmlns:a="http://schemas.openxmlformats.org/drawingml/2006/main">
+              <a:graphicData uri="http://schemas.openxmlformats.org/drawingml/2006/picture">
+                <pic:pic xmlns:pic="http://schemas.openxmlformats.org/drawingml/2006/picture">
+                  <pic:nvPicPr>
+                    <pic:cNvPr id="540614754" name="Picture 1" descr="A screen shot of a computer program&#10;&#10;Description automatically generated with low confidence"/>
+                    <pic:cNvPicPr/>
+                  </pic:nvPicPr>
+                  <pic:blipFill>
+                    <a:blip r:embed="rId22"/>
+                    <a:stretch>
+                      <a:fillRect/>
+                    </a:stretch>
+                  </pic:blipFill>
+                  <pic:spPr>
+                    <a:xfrm>
+                      <a:off x="0" y="0"/>
+                      <a:ext cx="4977311" cy="3833622"/>
+                    </a:xfrm>
+                    <a:prstGeom prst="rect">
+                      <a:avLst/>
+                    </a:prstGeom>
+                  </pic:spPr>
+                </pic:pic>
+              </a:graphicData>
+            </a:graphic>
+          </wp:inline>
+        </w:drawing>
+      </w:r>
+    </w:p>
+    <w:p>
+      <w:pPr>
+        <w:pStyle w:val="ListParagraph"/>
+        <w:numPr>
+          <w:ilvl w:val="1"/>
+          <w:numId w:val="2"/>
+        </w:numPr>
+        <w:spacing w:after="0"/>
+        <w:jc w:val="both"/>
+        <w:rPr>
+          <w:rFonts w:ascii="Cambria" w:hAnsi="Cambria"/>
+          <w:sz w:val="24"/>
+          <w:szCs w:val="24"/>
+        </w:rPr>
+      </w:pPr>
+      <w:r>
+        <w:rPr>
+          <w:rFonts w:ascii="Cambria" w:hAnsi="Cambria"/>
+          <w:sz w:val="24"/>
+          <w:szCs w:val="24"/>
+        </w:rPr>
+        <w:t>UserRepository.java</w:t>
+      </w:r>
+      <w:r>
+        <w:rPr>
+          <w:rFonts w:ascii="Cambria" w:hAnsi="Cambria"/>
+          <w:sz w:val="24"/>
+          <w:szCs w:val="24"/>
+        </w:rPr>
+        <w:br/>
+      </w:r>
+      <w:r>
+        <w:rPr>
+          <w:rFonts w:ascii="Cambria" w:hAnsi="Cambria"/>
+          <w:sz w:val="24"/>
+          <w:szCs w:val="24"/>
+        </w:rPr>
+        <w:drawing>
+          <wp:inline distT="0" distB="0" distL="0" distR="0" wp14:anchorId="138D331B" wp14:editId="6FCEB601">
+            <wp:extent cx="4533900" cy="4407316"/>
+            <wp:effectExtent l="0" t="0" r="0" b="0"/>
+            <wp:docPr id="449720987" name="Picture 1" descr="A screenshot of a computer program&#10;&#10;Description automatically generated with medium confidence"/>
+            <wp:cNvGraphicFramePr>
+              <a:graphicFrameLocks xmlns:a="http://schemas.openxmlformats.org/drawingml/2006/main" noChangeAspect="1"/>
+            </wp:cNvGraphicFramePr>
+            <a:graphic xmlns:a="http://schemas.openxmlformats.org/drawingml/2006/main">
+              <a:graphicData uri="http://schemas.openxmlformats.org/drawingml/2006/picture">
+                <pic:pic xmlns:pic="http://schemas.openxmlformats.org/drawingml/2006/picture">
+                  <pic:nvPicPr>
+                    <pic:cNvPr id="449720987" name="Picture 1" descr="A screenshot of a computer program&#10;&#10;Description automatically generated with medium confidence"/>
+                    <pic:cNvPicPr/>
+                  </pic:nvPicPr>
+                  <pic:blipFill>
+                    <a:blip r:embed="rId23"/>
+                    <a:stretch>
+                      <a:fillRect/>
+                    </a:stretch>
+                  </pic:blipFill>
+                  <pic:spPr>
+                    <a:xfrm>
+                      <a:off x="0" y="0"/>
+                      <a:ext cx="4545003" cy="4418109"/>
+                    </a:xfrm>
+                    <a:prstGeom prst="rect">
+                      <a:avLst/>
+                    </a:prstGeom>
+                  </pic:spPr>
+                </pic:pic>
+              </a:graphicData>
+            </a:graphic>
+          </wp:inline>
+        </w:drawing>
       </w:r>
     </w:p>
     <w:p>
@@ -1209,17 +2250,333 @@
         <w:jc w:val="both"/>
         <w:rPr>
           <w:rFonts w:ascii="Cambria" w:hAnsi="Cambria"/>
-          <w:sz w:val="24"/>
-          <w:szCs w:val="24"/>
-        </w:rPr>
-      </w:pPr>
-      <w:r>
-        <w:rPr>
-          <w:rFonts w:ascii="Cambria" w:hAnsi="Cambria"/>
-          <w:sz w:val="24"/>
-          <w:szCs w:val="24"/>
-        </w:rPr>
-        <w:t>Create service layer to access the data in your API 5. Create controller for your application using REST API.</w:t>
+          <w:b/>
+          <w:bCs/>
+          <w:sz w:val="24"/>
+          <w:szCs w:val="24"/>
+        </w:rPr>
+      </w:pPr>
+      <w:r>
+        <w:rPr>
+          <w:rFonts w:ascii="Cambria" w:hAnsi="Cambria"/>
+          <w:b/>
+          <w:bCs/>
+          <w:sz w:val="24"/>
+          <w:szCs w:val="24"/>
+        </w:rPr>
+        <w:lastRenderedPageBreak/>
+        <w:t xml:space="preserve">Create service layer to access the data in your </w:t>
+      </w:r>
+      <w:proofErr w:type="gramStart"/>
+      <w:r>
+        <w:rPr>
+          <w:rFonts w:ascii="Cambria" w:hAnsi="Cambria"/>
+          <w:b/>
+          <w:bCs/>
+          <w:sz w:val="24"/>
+          <w:szCs w:val="24"/>
+        </w:rPr>
+        <w:t>API</w:t>
+      </w:r>
+      <w:proofErr w:type="gramEnd"/>
+    </w:p>
+    <w:p>
+      <w:pPr>
+        <w:pStyle w:val="ListParagraph"/>
+        <w:numPr>
+          <w:ilvl w:val="0"/>
+          <w:numId w:val="5"/>
+        </w:numPr>
+        <w:spacing w:after="0"/>
+        <w:rPr>
+          <w:rFonts w:ascii="Cambria" w:hAnsi="Cambria"/>
+          <w:sz w:val="24"/>
+          <w:szCs w:val="24"/>
+        </w:rPr>
+      </w:pPr>
+      <w:r>
+        <w:rPr>
+          <w:rFonts w:ascii="Cambria" w:hAnsi="Cambria"/>
+          <w:sz w:val="24"/>
+          <w:szCs w:val="24"/>
+        </w:rPr>
+        <w:t>carRestApiService.java (Car Service)</w:t>
+      </w:r>
+      <w:r>
+        <w:rPr>
+          <w:rFonts w:ascii="Cambria" w:hAnsi="Cambria"/>
+          <w:sz w:val="24"/>
+          <w:szCs w:val="24"/>
+        </w:rPr>
+        <w:br/>
+      </w:r>
+      <w:r>
+        <w:rPr>
+          <w:rFonts w:ascii="Cambria" w:hAnsi="Cambria"/>
+          <w:sz w:val="24"/>
+          <w:szCs w:val="24"/>
+        </w:rPr>
+        <w:drawing>
+          <wp:inline distT="0" distB="0" distL="0" distR="0" wp14:anchorId="7F98F99E" wp14:editId="2D10F9F7">
+            <wp:extent cx="4169621" cy="3077004"/>
+            <wp:effectExtent l="0" t="0" r="0" b="0"/>
+            <wp:docPr id="1843077414" name="Picture 1"/>
+            <wp:cNvGraphicFramePr>
+              <a:graphicFrameLocks xmlns:a="http://schemas.openxmlformats.org/drawingml/2006/main" noChangeAspect="1"/>
+            </wp:cNvGraphicFramePr>
+            <a:graphic xmlns:a="http://schemas.openxmlformats.org/drawingml/2006/main">
+              <a:graphicData uri="http://schemas.openxmlformats.org/drawingml/2006/picture">
+                <pic:pic xmlns:pic="http://schemas.openxmlformats.org/drawingml/2006/picture">
+                  <pic:nvPicPr>
+                    <pic:cNvPr id="1843077414" name="Picture 1"/>
+                    <pic:cNvPicPr/>
+                  </pic:nvPicPr>
+                  <pic:blipFill>
+                    <a:blip r:embed="rId24">
+                      <a:extLst>
+                        <a:ext uri="{28A0092B-C50C-407E-A947-70E740481C1C}">
+                          <a14:useLocalDpi xmlns:a14="http://schemas.microsoft.com/office/drawing/2010/main" val="0"/>
+                        </a:ext>
+                      </a:extLst>
+                    </a:blip>
+                    <a:stretch>
+                      <a:fillRect/>
+                    </a:stretch>
+                  </pic:blipFill>
+                  <pic:spPr>
+                    <a:xfrm>
+                      <a:off x="0" y="0"/>
+                      <a:ext cx="4169621" cy="3077004"/>
+                    </a:xfrm>
+                    <a:prstGeom prst="rect">
+                      <a:avLst/>
+                    </a:prstGeom>
+                  </pic:spPr>
+                </pic:pic>
+              </a:graphicData>
+            </a:graphic>
+          </wp:inline>
+        </w:drawing>
+      </w:r>
+    </w:p>
+    <w:p>
+      <w:pPr>
+        <w:pStyle w:val="ListParagraph"/>
+        <w:numPr>
+          <w:ilvl w:val="0"/>
+          <w:numId w:val="5"/>
+        </w:numPr>
+        <w:spacing w:after="0"/>
+        <w:rPr>
+          <w:rFonts w:ascii="Cambria" w:hAnsi="Cambria"/>
+          <w:sz w:val="24"/>
+          <w:szCs w:val="24"/>
+        </w:rPr>
+      </w:pPr>
+      <w:r>
+        <w:rPr>
+          <w:rFonts w:ascii="Cambria" w:hAnsi="Cambria"/>
+          <w:sz w:val="24"/>
+          <w:szCs w:val="24"/>
+        </w:rPr>
+        <w:t>carRestApiServiceImpl.java (Implementation)</w:t>
+      </w:r>
+      <w:r>
+        <w:rPr>
+          <w:rFonts w:ascii="Cambria" w:hAnsi="Cambria"/>
+          <w:sz w:val="24"/>
+          <w:szCs w:val="24"/>
+        </w:rPr>
+        <w:br/>
+      </w:r>
+      <w:r>
+        <w:rPr>
+          <w:rFonts w:ascii="Cambria" w:hAnsi="Cambria"/>
+          <w:sz w:val="24"/>
+          <w:szCs w:val="24"/>
+        </w:rPr>
+        <w:drawing>
+          <wp:inline distT="0" distB="0" distL="0" distR="0" wp14:anchorId="64CAD1CD" wp14:editId="1D2DA56D">
+            <wp:extent cx="3771900" cy="4972926"/>
+            <wp:effectExtent l="0" t="0" r="0" b="0"/>
+            <wp:docPr id="485122588" name="Picture 1" descr="A screen shot of a computer program&#10;&#10;Description automatically generated with medium confidence"/>
+            <wp:cNvGraphicFramePr>
+              <a:graphicFrameLocks xmlns:a="http://schemas.openxmlformats.org/drawingml/2006/main" noChangeAspect="1"/>
+            </wp:cNvGraphicFramePr>
+            <a:graphic xmlns:a="http://schemas.openxmlformats.org/drawingml/2006/main">
+              <a:graphicData uri="http://schemas.openxmlformats.org/drawingml/2006/picture">
+                <pic:pic xmlns:pic="http://schemas.openxmlformats.org/drawingml/2006/picture">
+                  <pic:nvPicPr>
+                    <pic:cNvPr id="485122588" name="Picture 1" descr="A screen shot of a computer program&#10;&#10;Description automatically generated with medium confidence"/>
+                    <pic:cNvPicPr/>
+                  </pic:nvPicPr>
+                  <pic:blipFill>
+                    <a:blip r:embed="rId25"/>
+                    <a:stretch>
+                      <a:fillRect/>
+                    </a:stretch>
+                  </pic:blipFill>
+                  <pic:spPr>
+                    <a:xfrm>
+                      <a:off x="0" y="0"/>
+                      <a:ext cx="3776945" cy="4979577"/>
+                    </a:xfrm>
+                    <a:prstGeom prst="rect">
+                      <a:avLst/>
+                    </a:prstGeom>
+                  </pic:spPr>
+                </pic:pic>
+              </a:graphicData>
+            </a:graphic>
+          </wp:inline>
+        </w:drawing>
+      </w:r>
+    </w:p>
+    <w:p>
+      <w:pPr>
+        <w:pStyle w:val="ListParagraph"/>
+        <w:numPr>
+          <w:ilvl w:val="0"/>
+          <w:numId w:val="5"/>
+        </w:numPr>
+        <w:spacing w:after="0"/>
+        <w:rPr>
+          <w:rFonts w:ascii="Cambria" w:hAnsi="Cambria"/>
+          <w:sz w:val="24"/>
+          <w:szCs w:val="24"/>
+        </w:rPr>
+      </w:pPr>
+      <w:r>
+        <w:rPr>
+          <w:rFonts w:ascii="Cambria" w:hAnsi="Cambria"/>
+          <w:sz w:val="24"/>
+          <w:szCs w:val="24"/>
+        </w:rPr>
+        <w:lastRenderedPageBreak/>
+        <w:t>userRestApiService.java (User Service)</w:t>
+      </w:r>
+      <w:r>
+        <w:rPr>
+          <w:rFonts w:ascii="Cambria" w:hAnsi="Cambria"/>
+          <w:sz w:val="24"/>
+          <w:szCs w:val="24"/>
+        </w:rPr>
+        <w:br/>
+      </w:r>
+      <w:r>
+        <w:rPr>
+          <w:rFonts w:ascii="Cambria" w:hAnsi="Cambria"/>
+          <w:sz w:val="24"/>
+          <w:szCs w:val="24"/>
+        </w:rPr>
+        <w:drawing>
+          <wp:inline distT="0" distB="0" distL="0" distR="0" wp14:anchorId="457B86E3" wp14:editId="41B1141B">
+            <wp:extent cx="5067595" cy="3152775"/>
+            <wp:effectExtent l="0" t="0" r="0" b="0"/>
+            <wp:docPr id="1190859740" name="Picture 1" descr="A screen shot of a computer program&#10;&#10;Description automatically generated with medium confidence"/>
+            <wp:cNvGraphicFramePr>
+              <a:graphicFrameLocks xmlns:a="http://schemas.openxmlformats.org/drawingml/2006/main" noChangeAspect="1"/>
+            </wp:cNvGraphicFramePr>
+            <a:graphic xmlns:a="http://schemas.openxmlformats.org/drawingml/2006/main">
+              <a:graphicData uri="http://schemas.openxmlformats.org/drawingml/2006/picture">
+                <pic:pic xmlns:pic="http://schemas.openxmlformats.org/drawingml/2006/picture">
+                  <pic:nvPicPr>
+                    <pic:cNvPr id="1190859740" name="Picture 1" descr="A screen shot of a computer program&#10;&#10;Description automatically generated with medium confidence"/>
+                    <pic:cNvPicPr/>
+                  </pic:nvPicPr>
+                  <pic:blipFill>
+                    <a:blip r:embed="rId26"/>
+                    <a:stretch>
+                      <a:fillRect/>
+                    </a:stretch>
+                  </pic:blipFill>
+                  <pic:spPr>
+                    <a:xfrm>
+                      <a:off x="0" y="0"/>
+                      <a:ext cx="5069055" cy="3153683"/>
+                    </a:xfrm>
+                    <a:prstGeom prst="rect">
+                      <a:avLst/>
+                    </a:prstGeom>
+                  </pic:spPr>
+                </pic:pic>
+              </a:graphicData>
+            </a:graphic>
+          </wp:inline>
+        </w:drawing>
+      </w:r>
+    </w:p>
+    <w:p>
+      <w:pPr>
+        <w:pStyle w:val="ListParagraph"/>
+        <w:numPr>
+          <w:ilvl w:val="0"/>
+          <w:numId w:val="5"/>
+        </w:numPr>
+        <w:spacing w:after="0"/>
+        <w:rPr>
+          <w:rFonts w:ascii="Cambria" w:hAnsi="Cambria"/>
+          <w:sz w:val="24"/>
+          <w:szCs w:val="24"/>
+        </w:rPr>
+      </w:pPr>
+      <w:r>
+        <w:rPr>
+          <w:rFonts w:ascii="Cambria" w:hAnsi="Cambria"/>
+          <w:sz w:val="24"/>
+          <w:szCs w:val="24"/>
+        </w:rPr>
+        <w:t>userRestApiServiceImpl.java (Implementation)</w:t>
+      </w:r>
+      <w:r>
+        <w:rPr>
+          <w:rFonts w:ascii="Cambria" w:hAnsi="Cambria"/>
+          <w:sz w:val="24"/>
+          <w:szCs w:val="24"/>
+        </w:rPr>
+        <w:br/>
+      </w:r>
+      <w:r>
+        <w:rPr>
+          <w:rFonts w:ascii="Cambria" w:hAnsi="Cambria"/>
+          <w:sz w:val="24"/>
+          <w:szCs w:val="24"/>
+        </w:rPr>
+        <w:drawing>
+          <wp:inline distT="0" distB="0" distL="0" distR="0" wp14:anchorId="40056726" wp14:editId="02646CF6">
+            <wp:extent cx="3379837" cy="5210175"/>
+            <wp:effectExtent l="0" t="0" r="0" b="0"/>
+            <wp:docPr id="2013654730" name="Picture 1" descr="A screen shot of a computer program&#10;&#10;Description automatically generated with medium confidence"/>
+            <wp:cNvGraphicFramePr>
+              <a:graphicFrameLocks xmlns:a="http://schemas.openxmlformats.org/drawingml/2006/main" noChangeAspect="1"/>
+            </wp:cNvGraphicFramePr>
+            <a:graphic xmlns:a="http://schemas.openxmlformats.org/drawingml/2006/main">
+              <a:graphicData uri="http://schemas.openxmlformats.org/drawingml/2006/picture">
+                <pic:pic xmlns:pic="http://schemas.openxmlformats.org/drawingml/2006/picture">
+                  <pic:nvPicPr>
+                    <pic:cNvPr id="2013654730" name="Picture 1" descr="A screen shot of a computer program&#10;&#10;Description automatically generated with medium confidence"/>
+                    <pic:cNvPicPr/>
+                  </pic:nvPicPr>
+                  <pic:blipFill>
+                    <a:blip r:embed="rId27"/>
+                    <a:stretch>
+                      <a:fillRect/>
+                    </a:stretch>
+                  </pic:blipFill>
+                  <pic:spPr>
+                    <a:xfrm>
+                      <a:off x="0" y="0"/>
+                      <a:ext cx="3384232" cy="5216951"/>
+                    </a:xfrm>
+                    <a:prstGeom prst="rect">
+                      <a:avLst/>
+                    </a:prstGeom>
+                  </pic:spPr>
+                </pic:pic>
+              </a:graphicData>
+            </a:graphic>
+          </wp:inline>
+        </w:drawing>
       </w:r>
     </w:p>
     <w:p>
@@ -1233,17 +2590,2013 @@
         <w:jc w:val="both"/>
         <w:rPr>
           <w:rFonts w:ascii="Cambria" w:hAnsi="Cambria"/>
-          <w:sz w:val="24"/>
-          <w:szCs w:val="24"/>
-        </w:rPr>
-      </w:pPr>
-      <w:r>
-        <w:rPr>
-          <w:rFonts w:ascii="Cambria" w:hAnsi="Cambria"/>
-          <w:sz w:val="24"/>
-          <w:szCs w:val="24"/>
-        </w:rPr>
-        <w:t>Test your API using the Postman tool.</w:t>
+          <w:b/>
+          <w:bCs/>
+          <w:sz w:val="24"/>
+          <w:szCs w:val="24"/>
+        </w:rPr>
+      </w:pPr>
+      <w:r>
+        <w:rPr>
+          <w:rFonts w:ascii="Cambria" w:hAnsi="Cambria"/>
+          <w:b/>
+          <w:bCs/>
+          <w:sz w:val="24"/>
+          <w:szCs w:val="24"/>
+        </w:rPr>
+        <w:lastRenderedPageBreak/>
+        <w:t>Create controller for your application using REST API</w:t>
+      </w:r>
+    </w:p>
+    <w:p>
+      <w:pPr>
+        <w:pStyle w:val="ListParagraph"/>
+        <w:numPr>
+          <w:ilvl w:val="1"/>
+          <w:numId w:val="2"/>
+        </w:numPr>
+        <w:spacing w:after="0"/>
+        <w:jc w:val="both"/>
+        <w:rPr>
+          <w:rFonts w:ascii="Cambria" w:hAnsi="Cambria"/>
+          <w:sz w:val="24"/>
+          <w:szCs w:val="24"/>
+        </w:rPr>
+      </w:pPr>
+      <w:r>
+        <w:rPr>
+          <w:rFonts w:ascii="Cambria" w:hAnsi="Cambria"/>
+          <w:sz w:val="24"/>
+          <w:szCs w:val="24"/>
+        </w:rPr>
+        <w:t>CarApiController.java</w:t>
+      </w:r>
+      <w:r>
+        <w:rPr>
+          <w:rFonts w:ascii="Cambria" w:hAnsi="Cambria"/>
+          <w:sz w:val="24"/>
+          <w:szCs w:val="24"/>
+        </w:rPr>
+        <w:br/>
+      </w:r>
+      <w:r>
+        <w:rPr>
+          <w:rFonts w:ascii="Cambria" w:hAnsi="Cambria"/>
+          <w:sz w:val="24"/>
+          <w:szCs w:val="24"/>
+        </w:rPr>
+        <w:drawing>
+          <wp:inline distT="0" distB="0" distL="0" distR="0" wp14:anchorId="1E64430D" wp14:editId="22B0AD9A">
+            <wp:extent cx="5492806" cy="6648450"/>
+            <wp:effectExtent l="0" t="0" r="0" b="0"/>
+            <wp:docPr id="1376240494" name="Picture 1" descr="A screen shot of a computer program&#10;&#10;Description automatically generated with low confidence"/>
+            <wp:cNvGraphicFramePr>
+              <a:graphicFrameLocks xmlns:a="http://schemas.openxmlformats.org/drawingml/2006/main" noChangeAspect="1"/>
+            </wp:cNvGraphicFramePr>
+            <a:graphic xmlns:a="http://schemas.openxmlformats.org/drawingml/2006/main">
+              <a:graphicData uri="http://schemas.openxmlformats.org/drawingml/2006/picture">
+                <pic:pic xmlns:pic="http://schemas.openxmlformats.org/drawingml/2006/picture">
+                  <pic:nvPicPr>
+                    <pic:cNvPr id="1376240494" name="Picture 1" descr="A screen shot of a computer program&#10;&#10;Description automatically generated with low confidence"/>
+                    <pic:cNvPicPr/>
+                  </pic:nvPicPr>
+                  <pic:blipFill>
+                    <a:blip r:embed="rId28"/>
+                    <a:stretch>
+                      <a:fillRect/>
+                    </a:stretch>
+                  </pic:blipFill>
+                  <pic:spPr>
+                    <a:xfrm>
+                      <a:off x="0" y="0"/>
+                      <a:ext cx="5494879" cy="6650959"/>
+                    </a:xfrm>
+                    <a:prstGeom prst="rect">
+                      <a:avLst/>
+                    </a:prstGeom>
+                  </pic:spPr>
+                </pic:pic>
+              </a:graphicData>
+            </a:graphic>
+          </wp:inline>
+        </w:drawing>
+      </w:r>
+    </w:p>
+    <w:p>
+      <w:pPr>
+        <w:pStyle w:val="ListParagraph"/>
+        <w:numPr>
+          <w:ilvl w:val="1"/>
+          <w:numId w:val="2"/>
+        </w:numPr>
+        <w:spacing w:after="0"/>
+        <w:jc w:val="both"/>
+        <w:rPr>
+          <w:rFonts w:ascii="Cambria" w:hAnsi="Cambria"/>
+          <w:sz w:val="24"/>
+          <w:szCs w:val="24"/>
+        </w:rPr>
+      </w:pPr>
+      <w:r>
+        <w:rPr>
+          <w:rFonts w:ascii="Cambria" w:hAnsi="Cambria"/>
+          <w:sz w:val="24"/>
+          <w:szCs w:val="24"/>
+        </w:rPr>
+        <w:lastRenderedPageBreak/>
+        <w:t>UserApiController.java</w:t>
+      </w:r>
+      <w:r>
+        <w:rPr>
+          <w:rFonts w:ascii="Cambria" w:hAnsi="Cambria"/>
+          <w:sz w:val="24"/>
+          <w:szCs w:val="24"/>
+        </w:rPr>
+        <w:br/>
+      </w:r>
+      <w:r>
+        <w:rPr>
+          <w:rFonts w:ascii="Cambria" w:hAnsi="Cambria"/>
+          <w:sz w:val="24"/>
+          <w:szCs w:val="24"/>
+        </w:rPr>
+        <w:drawing>
+          <wp:inline distT="0" distB="0" distL="0" distR="0" wp14:anchorId="335B876B" wp14:editId="46AA757A">
+            <wp:extent cx="5077455" cy="5200650"/>
+            <wp:effectExtent l="0" t="0" r="0" b="0"/>
+            <wp:docPr id="1735069166" name="Picture 1" descr="A screen shot of a computer program&#10;&#10;Description automatically generated with medium confidence"/>
+            <wp:cNvGraphicFramePr>
+              <a:graphicFrameLocks xmlns:a="http://schemas.openxmlformats.org/drawingml/2006/main" noChangeAspect="1"/>
+            </wp:cNvGraphicFramePr>
+            <a:graphic xmlns:a="http://schemas.openxmlformats.org/drawingml/2006/main">
+              <a:graphicData uri="http://schemas.openxmlformats.org/drawingml/2006/picture">
+                <pic:pic xmlns:pic="http://schemas.openxmlformats.org/drawingml/2006/picture">
+                  <pic:nvPicPr>
+                    <pic:cNvPr id="1735069166" name="Picture 1" descr="A screen shot of a computer program&#10;&#10;Description automatically generated with medium confidence"/>
+                    <pic:cNvPicPr/>
+                  </pic:nvPicPr>
+                  <pic:blipFill>
+                    <a:blip r:embed="rId29"/>
+                    <a:stretch>
+                      <a:fillRect/>
+                    </a:stretch>
+                  </pic:blipFill>
+                  <pic:spPr>
+                    <a:xfrm>
+                      <a:off x="0" y="0"/>
+                      <a:ext cx="5084837" cy="5208211"/>
+                    </a:xfrm>
+                    <a:prstGeom prst="rect">
+                      <a:avLst/>
+                    </a:prstGeom>
+                  </pic:spPr>
+                </pic:pic>
+              </a:graphicData>
+            </a:graphic>
+          </wp:inline>
+        </w:drawing>
+      </w:r>
+    </w:p>
+    <w:p>
+      <w:pPr>
+        <w:pStyle w:val="ListParagraph"/>
+        <w:numPr>
+          <w:ilvl w:val="0"/>
+          <w:numId w:val="2"/>
+        </w:numPr>
+        <w:spacing w:after="0"/>
+        <w:jc w:val="both"/>
+        <w:rPr>
+          <w:rFonts w:ascii="Cambria" w:hAnsi="Cambria"/>
+          <w:b/>
+          <w:bCs/>
+          <w:sz w:val="24"/>
+          <w:szCs w:val="24"/>
+        </w:rPr>
+      </w:pPr>
+      <w:r>
+        <w:rPr>
+          <w:rFonts w:ascii="Cambria" w:hAnsi="Cambria"/>
+          <w:b/>
+          <w:bCs/>
+          <w:sz w:val="24"/>
+          <w:szCs w:val="24"/>
+        </w:rPr>
+        <w:t>Test your API using POSTMAN tool.</w:t>
+      </w:r>
+    </w:p>
+    <w:p>
+      <w:pPr>
+        <w:pStyle w:val="ListParagraph"/>
+        <w:numPr>
+          <w:ilvl w:val="1"/>
+          <w:numId w:val="2"/>
+        </w:numPr>
+        <w:spacing w:after="0"/>
+        <w:jc w:val="both"/>
+        <w:rPr>
+          <w:rFonts w:ascii="Cambria" w:hAnsi="Cambria"/>
+          <w:sz w:val="28"/>
+        </w:rPr>
+      </w:pPr>
+      <w:r>
+        <w:rPr>
+          <w:rFonts w:ascii="Cambria" w:hAnsi="Cambria"/>
+          <w:sz w:val="28"/>
+        </w:rPr>
+        <w:t>User</w:t>
+      </w:r>
+    </w:p>
+    <w:p>
+      <w:pPr>
+        <w:pStyle w:val="ListParagraph"/>
+        <w:numPr>
+          <w:ilvl w:val="2"/>
+          <w:numId w:val="2"/>
+        </w:numPr>
+        <w:spacing w:after="0"/>
+        <w:rPr>
+          <w:rFonts w:ascii="Cambria" w:hAnsi="Cambria"/>
+          <w:sz w:val="24"/>
+          <w:szCs w:val="24"/>
+        </w:rPr>
+      </w:pPr>
+      <w:r>
+        <w:rPr>
+          <w:rFonts w:ascii="Cambria" w:hAnsi="Cambria"/>
+          <w:sz w:val="24"/>
+          <w:szCs w:val="24"/>
+        </w:rPr>
+        <w:t>Registration</w:t>
+      </w:r>
+      <w:r>
+        <w:rPr>
+          <w:rFonts w:ascii="Cambria" w:hAnsi="Cambria"/>
+          <w:sz w:val="24"/>
+          <w:szCs w:val="24"/>
+        </w:rPr>
+        <w:br/>
+        <w:t>- API View</w:t>
+      </w:r>
+      <w:r>
+        <w:rPr>
+          <w:rFonts w:ascii="Cambria" w:hAnsi="Cambria"/>
+          <w:sz w:val="24"/>
+          <w:szCs w:val="24"/>
+        </w:rPr>
+        <w:br/>
+      </w:r>
+      <w:r>
+        <w:rPr>
+          <w:rFonts w:ascii="Cambria" w:hAnsi="Cambria"/>
+          <w:sz w:val="24"/>
+          <w:szCs w:val="24"/>
+        </w:rPr>
+        <w:drawing>
+          <wp:inline distT="0" distB="0" distL="0" distR="0" wp14:anchorId="473EDFAD" wp14:editId="187DCA52">
+            <wp:extent cx="4257675" cy="2443469"/>
+            <wp:effectExtent l="0" t="0" r="0" b="0"/>
+            <wp:docPr id="766109617" name="Picture 1" descr="A screenshot of a computer&#10;&#10;Description automatically generated with medium confidence"/>
+            <wp:cNvGraphicFramePr>
+              <a:graphicFrameLocks xmlns:a="http://schemas.openxmlformats.org/drawingml/2006/main" noChangeAspect="1"/>
+            </wp:cNvGraphicFramePr>
+            <a:graphic xmlns:a="http://schemas.openxmlformats.org/drawingml/2006/main">
+              <a:graphicData uri="http://schemas.openxmlformats.org/drawingml/2006/picture">
+                <pic:pic xmlns:pic="http://schemas.openxmlformats.org/drawingml/2006/picture">
+                  <pic:nvPicPr>
+                    <pic:cNvPr id="766109617" name="Picture 1" descr="A screenshot of a computer&#10;&#10;Description automatically generated with medium confidence"/>
+                    <pic:cNvPicPr/>
+                  </pic:nvPicPr>
+                  <pic:blipFill>
+                    <a:blip r:embed="rId30"/>
+                    <a:stretch>
+                      <a:fillRect/>
+                    </a:stretch>
+                  </pic:blipFill>
+                  <pic:spPr>
+                    <a:xfrm>
+                      <a:off x="0" y="0"/>
+                      <a:ext cx="4258763" cy="2444093"/>
+                    </a:xfrm>
+                    <a:prstGeom prst="rect">
+                      <a:avLst/>
+                    </a:prstGeom>
+                  </pic:spPr>
+                </pic:pic>
+              </a:graphicData>
+            </a:graphic>
+          </wp:inline>
+        </w:drawing>
+      </w:r>
+      <w:r>
+        <w:rPr>
+          <w:rFonts w:ascii="Cambria" w:hAnsi="Cambria"/>
+          <w:sz w:val="24"/>
+          <w:szCs w:val="24"/>
+        </w:rPr>
+        <w:br/>
+      </w:r>
+      <w:r>
+        <w:rPr>
+          <w:rFonts w:ascii="Cambria" w:hAnsi="Cambria"/>
+          <w:sz w:val="24"/>
+          <w:szCs w:val="24"/>
+        </w:rPr>
+        <w:lastRenderedPageBreak/>
+        <w:t>- SQL View</w:t>
+      </w:r>
+      <w:r>
+        <w:rPr>
+          <w:rFonts w:ascii="Cambria" w:hAnsi="Cambria"/>
+          <w:sz w:val="24"/>
+          <w:szCs w:val="24"/>
+        </w:rPr>
+        <w:drawing>
+          <wp:inline distT="0" distB="0" distL="0" distR="0" wp14:anchorId="62B1CF5D" wp14:editId="238A3713">
+            <wp:extent cx="4607560" cy="1761144"/>
+            <wp:effectExtent l="0" t="0" r="0" b="0"/>
+            <wp:docPr id="304595837" name="Picture 1" descr="A screenshot of a computer&#10;&#10;Description automatically generated"/>
+            <wp:cNvGraphicFramePr>
+              <a:graphicFrameLocks xmlns:a="http://schemas.openxmlformats.org/drawingml/2006/main" noChangeAspect="1"/>
+            </wp:cNvGraphicFramePr>
+            <a:graphic xmlns:a="http://schemas.openxmlformats.org/drawingml/2006/main">
+              <a:graphicData uri="http://schemas.openxmlformats.org/drawingml/2006/picture">
+                <pic:pic xmlns:pic="http://schemas.openxmlformats.org/drawingml/2006/picture">
+                  <pic:nvPicPr>
+                    <pic:cNvPr id="304595837" name="Picture 1" descr="A screenshot of a computer&#10;&#10;Description automatically generated"/>
+                    <pic:cNvPicPr/>
+                  </pic:nvPicPr>
+                  <pic:blipFill>
+                    <a:blip r:embed="rId31"/>
+                    <a:stretch>
+                      <a:fillRect/>
+                    </a:stretch>
+                  </pic:blipFill>
+                  <pic:spPr>
+                    <a:xfrm>
+                      <a:off x="0" y="0"/>
+                      <a:ext cx="4621536" cy="1766486"/>
+                    </a:xfrm>
+                    <a:prstGeom prst="rect">
+                      <a:avLst/>
+                    </a:prstGeom>
+                  </pic:spPr>
+                </pic:pic>
+              </a:graphicData>
+            </a:graphic>
+          </wp:inline>
+        </w:drawing>
+      </w:r>
+    </w:p>
+    <w:p>
+      <w:pPr>
+        <w:pStyle w:val="ListParagraph"/>
+        <w:numPr>
+          <w:ilvl w:val="2"/>
+          <w:numId w:val="2"/>
+        </w:numPr>
+        <w:spacing w:after="0"/>
+        <w:rPr>
+          <w:rFonts w:ascii="Cambria" w:hAnsi="Cambria"/>
+          <w:sz w:val="24"/>
+          <w:szCs w:val="24"/>
+        </w:rPr>
+      </w:pPr>
+      <w:r>
+        <w:rPr>
+          <w:rFonts w:ascii="Cambria" w:hAnsi="Cambria"/>
+          <w:sz w:val="24"/>
+          <w:szCs w:val="24"/>
+        </w:rPr>
+        <w:t>Login</w:t>
+      </w:r>
+      <w:r>
+        <w:rPr>
+          <w:rFonts w:ascii="Cambria" w:hAnsi="Cambria"/>
+          <w:sz w:val="24"/>
+          <w:szCs w:val="24"/>
+        </w:rPr>
+        <w:br/>
+        <w:t>- API View</w:t>
+      </w:r>
+      <w:r>
+        <w:rPr>
+          <w:rFonts w:ascii="Cambria" w:hAnsi="Cambria"/>
+          <w:sz w:val="24"/>
+          <w:szCs w:val="24"/>
+        </w:rPr>
+        <w:br/>
+      </w:r>
+      <w:r>
+        <w:rPr>
+          <w:rFonts w:ascii="Cambria" w:hAnsi="Cambria"/>
+          <w:sz w:val="24"/>
+          <w:szCs w:val="24"/>
+        </w:rPr>
+        <w:drawing>
+          <wp:inline distT="0" distB="0" distL="0" distR="0" wp14:anchorId="14C42465" wp14:editId="55EAEC2D">
+            <wp:extent cx="4626610" cy="2598816"/>
+            <wp:effectExtent l="0" t="0" r="0" b="0"/>
+            <wp:docPr id="1536307744" name="Picture 1" descr="A screenshot of a computer&#10;&#10;Description automatically generated"/>
+            <wp:cNvGraphicFramePr>
+              <a:graphicFrameLocks xmlns:a="http://schemas.openxmlformats.org/drawingml/2006/main" noChangeAspect="1"/>
+            </wp:cNvGraphicFramePr>
+            <a:graphic xmlns:a="http://schemas.openxmlformats.org/drawingml/2006/main">
+              <a:graphicData uri="http://schemas.openxmlformats.org/drawingml/2006/picture">
+                <pic:pic xmlns:pic="http://schemas.openxmlformats.org/drawingml/2006/picture">
+                  <pic:nvPicPr>
+                    <pic:cNvPr id="1536307744" name="Picture 1" descr="A screenshot of a computer&#10;&#10;Description automatically generated"/>
+                    <pic:cNvPicPr/>
+                  </pic:nvPicPr>
+                  <pic:blipFill>
+                    <a:blip r:embed="rId32"/>
+                    <a:stretch>
+                      <a:fillRect/>
+                    </a:stretch>
+                  </pic:blipFill>
+                  <pic:spPr>
+                    <a:xfrm>
+                      <a:off x="0" y="0"/>
+                      <a:ext cx="4631248" cy="2601421"/>
+                    </a:xfrm>
+                    <a:prstGeom prst="rect">
+                      <a:avLst/>
+                    </a:prstGeom>
+                  </pic:spPr>
+                </pic:pic>
+              </a:graphicData>
+            </a:graphic>
+          </wp:inline>
+        </w:drawing>
+      </w:r>
+      <w:r>
+        <w:rPr>
+          <w:rFonts w:ascii="Cambria" w:hAnsi="Cambria"/>
+          <w:sz w:val="24"/>
+          <w:szCs w:val="24"/>
+        </w:rPr>
+        <w:t>- SQL View</w:t>
+      </w:r>
+      <w:r>
+        <w:rPr>
+          <w:rFonts w:ascii="Cambria" w:hAnsi="Cambria"/>
+          <w:sz w:val="24"/>
+          <w:szCs w:val="24"/>
+        </w:rPr>
+        <w:br/>
+      </w:r>
+      <w:r>
+        <w:rPr>
+          <w:rFonts w:ascii="Cambria" w:hAnsi="Cambria"/>
+          <w:sz w:val="24"/>
+          <w:szCs w:val="24"/>
+        </w:rPr>
+        <w:drawing>
+          <wp:inline distT="0" distB="0" distL="0" distR="0" wp14:anchorId="008B8DFD" wp14:editId="274656F8">
+            <wp:extent cx="5264785" cy="1244160"/>
+            <wp:effectExtent l="0" t="0" r="0" b="0"/>
+            <wp:docPr id="1830642312" name="Picture 1" descr="A screen shot of a computer&#10;&#10;Description automatically generated with low confidence"/>
+            <wp:cNvGraphicFramePr>
+              <a:graphicFrameLocks xmlns:a="http://schemas.openxmlformats.org/drawingml/2006/main" noChangeAspect="1"/>
+            </wp:cNvGraphicFramePr>
+            <a:graphic xmlns:a="http://schemas.openxmlformats.org/drawingml/2006/main">
+              <a:graphicData uri="http://schemas.openxmlformats.org/drawingml/2006/picture">
+                <pic:pic xmlns:pic="http://schemas.openxmlformats.org/drawingml/2006/picture">
+                  <pic:nvPicPr>
+                    <pic:cNvPr id="1830642312" name="Picture 1" descr="A screen shot of a computer&#10;&#10;Description automatically generated with low confidence"/>
+                    <pic:cNvPicPr/>
+                  </pic:nvPicPr>
+                  <pic:blipFill>
+                    <a:blip r:embed="rId33"/>
+                    <a:stretch>
+                      <a:fillRect/>
+                    </a:stretch>
+                  </pic:blipFill>
+                  <pic:spPr>
+                    <a:xfrm>
+                      <a:off x="0" y="0"/>
+                      <a:ext cx="5292887" cy="1250801"/>
+                    </a:xfrm>
+                    <a:prstGeom prst="rect">
+                      <a:avLst/>
+                    </a:prstGeom>
+                  </pic:spPr>
+                </pic:pic>
+              </a:graphicData>
+            </a:graphic>
+          </wp:inline>
+        </w:drawing>
+      </w:r>
+    </w:p>
+    <w:p>
+      <w:pPr>
+        <w:pStyle w:val="ListParagraph"/>
+        <w:numPr>
+          <w:ilvl w:val="2"/>
+          <w:numId w:val="2"/>
+        </w:numPr>
+        <w:spacing w:after="0"/>
+        <w:rPr>
+          <w:rFonts w:ascii="Cambria" w:hAnsi="Cambria"/>
+          <w:sz w:val="24"/>
+          <w:szCs w:val="24"/>
+        </w:rPr>
+      </w:pPr>
+      <w:r>
+        <w:rPr>
+          <w:rFonts w:ascii="Cambria" w:hAnsi="Cambria"/>
+          <w:sz w:val="24"/>
+          <w:szCs w:val="24"/>
+        </w:rPr>
+        <w:t>View All Users</w:t>
+      </w:r>
+      <w:r>
+        <w:rPr>
+          <w:rFonts w:ascii="Cambria" w:hAnsi="Cambria"/>
+          <w:sz w:val="24"/>
+          <w:szCs w:val="24"/>
+        </w:rPr>
+        <w:br/>
+        <w:t>- API View</w:t>
+      </w:r>
+      <w:r>
+        <w:rPr>
+          <w:rFonts w:ascii="Cambria" w:hAnsi="Cambria"/>
+          <w:sz w:val="24"/>
+          <w:szCs w:val="24"/>
+        </w:rPr>
+        <w:br/>
+      </w:r>
+      <w:r>
+        <w:rPr>
+          <w:rFonts w:ascii="Cambria" w:hAnsi="Cambria"/>
+          <w:sz w:val="24"/>
+          <w:szCs w:val="24"/>
+        </w:rPr>
+        <w:lastRenderedPageBreak/>
+        <w:drawing>
+          <wp:inline distT="0" distB="0" distL="0" distR="0" wp14:anchorId="3136B75C" wp14:editId="2E093D4F">
+            <wp:extent cx="4948646" cy="5848350"/>
+            <wp:effectExtent l="0" t="0" r="0" b="0"/>
+            <wp:docPr id="1521137483" name="Picture 1" descr="A screenshot of a computer&#10;&#10;Description automatically generated with medium confidence"/>
+            <wp:cNvGraphicFramePr>
+              <a:graphicFrameLocks xmlns:a="http://schemas.openxmlformats.org/drawingml/2006/main" noChangeAspect="1"/>
+            </wp:cNvGraphicFramePr>
+            <a:graphic xmlns:a="http://schemas.openxmlformats.org/drawingml/2006/main">
+              <a:graphicData uri="http://schemas.openxmlformats.org/drawingml/2006/picture">
+                <pic:pic xmlns:pic="http://schemas.openxmlformats.org/drawingml/2006/picture">
+                  <pic:nvPicPr>
+                    <pic:cNvPr id="1521137483" name="Picture 1" descr="A screenshot of a computer&#10;&#10;Description automatically generated with medium confidence"/>
+                    <pic:cNvPicPr/>
+                  </pic:nvPicPr>
+                  <pic:blipFill>
+                    <a:blip r:embed="rId34"/>
+                    <a:stretch>
+                      <a:fillRect/>
+                    </a:stretch>
+                  </pic:blipFill>
+                  <pic:spPr>
+                    <a:xfrm>
+                      <a:off x="0" y="0"/>
+                      <a:ext cx="4957144" cy="5858393"/>
+                    </a:xfrm>
+                    <a:prstGeom prst="rect">
+                      <a:avLst/>
+                    </a:prstGeom>
+                  </pic:spPr>
+                </pic:pic>
+              </a:graphicData>
+            </a:graphic>
+          </wp:inline>
+        </w:drawing>
+      </w:r>
+      <w:r>
+        <w:rPr>
+          <w:rFonts w:ascii="Cambria" w:hAnsi="Cambria"/>
+          <w:sz w:val="24"/>
+          <w:szCs w:val="24"/>
+        </w:rPr>
+        <w:br/>
+        <w:t>- SQL View</w:t>
+      </w:r>
+      <w:r>
+        <w:rPr>
+          <w:rFonts w:ascii="Cambria" w:hAnsi="Cambria"/>
+          <w:sz w:val="24"/>
+          <w:szCs w:val="24"/>
+        </w:rPr>
+        <w:br/>
+      </w:r>
+      <w:r>
+        <w:rPr>
+          <w:rFonts w:ascii="Cambria" w:hAnsi="Cambria"/>
+          <w:sz w:val="24"/>
+          <w:szCs w:val="24"/>
+        </w:rPr>
+        <w:drawing>
+          <wp:inline distT="0" distB="0" distL="0" distR="0" wp14:anchorId="380527CF" wp14:editId="645D51C6">
+            <wp:extent cx="4807585" cy="1426936"/>
+            <wp:effectExtent l="0" t="0" r="0" b="0"/>
+            <wp:docPr id="1124029718" name="Picture 1" descr="A screenshot of a computer&#10;&#10;Description automatically generated with medium confidence"/>
+            <wp:cNvGraphicFramePr>
+              <a:graphicFrameLocks xmlns:a="http://schemas.openxmlformats.org/drawingml/2006/main" noChangeAspect="1"/>
+            </wp:cNvGraphicFramePr>
+            <a:graphic xmlns:a="http://schemas.openxmlformats.org/drawingml/2006/main">
+              <a:graphicData uri="http://schemas.openxmlformats.org/drawingml/2006/picture">
+                <pic:pic xmlns:pic="http://schemas.openxmlformats.org/drawingml/2006/picture">
+                  <pic:nvPicPr>
+                    <pic:cNvPr id="1124029718" name="Picture 1" descr="A screenshot of a computer&#10;&#10;Description automatically generated with medium confidence"/>
+                    <pic:cNvPicPr/>
+                  </pic:nvPicPr>
+                  <pic:blipFill>
+                    <a:blip r:embed="rId35"/>
+                    <a:stretch>
+                      <a:fillRect/>
+                    </a:stretch>
+                  </pic:blipFill>
+                  <pic:spPr>
+                    <a:xfrm>
+                      <a:off x="0" y="0"/>
+                      <a:ext cx="4816969" cy="1429721"/>
+                    </a:xfrm>
+                    <a:prstGeom prst="rect">
+                      <a:avLst/>
+                    </a:prstGeom>
+                  </pic:spPr>
+                </pic:pic>
+              </a:graphicData>
+            </a:graphic>
+          </wp:inline>
+        </w:drawing>
+      </w:r>
+    </w:p>
+    <w:p>
+      <w:pPr>
+        <w:spacing w:after="0"/>
+        <w:rPr>
+          <w:rFonts w:ascii="Cambria" w:hAnsi="Cambria"/>
+          <w:sz w:val="24"/>
+          <w:szCs w:val="24"/>
+        </w:rPr>
+      </w:pPr>
+    </w:p>
+    <w:p>
+      <w:pPr>
+        <w:spacing w:after="0"/>
+        <w:rPr>
+          <w:rFonts w:ascii="Cambria" w:hAnsi="Cambria"/>
+          <w:sz w:val="24"/>
+          <w:szCs w:val="24"/>
+        </w:rPr>
+      </w:pPr>
+    </w:p>
+    <w:p>
+      <w:pPr>
+        <w:spacing w:after="0"/>
+        <w:rPr>
+          <w:rFonts w:ascii="Cambria" w:hAnsi="Cambria"/>
+          <w:sz w:val="24"/>
+          <w:szCs w:val="24"/>
+        </w:rPr>
+      </w:pPr>
+    </w:p>
+    <w:p>
+      <w:pPr>
+        <w:spacing w:after="0"/>
+        <w:rPr>
+          <w:rFonts w:ascii="Cambria" w:hAnsi="Cambria"/>
+          <w:sz w:val="24"/>
+          <w:szCs w:val="24"/>
+        </w:rPr>
+      </w:pPr>
+    </w:p>
+    <w:p>
+      <w:pPr>
+        <w:spacing w:after="0"/>
+        <w:rPr>
+          <w:rFonts w:ascii="Cambria" w:hAnsi="Cambria"/>
+          <w:sz w:val="24"/>
+          <w:szCs w:val="24"/>
+        </w:rPr>
+      </w:pPr>
+    </w:p>
+    <w:p>
+      <w:pPr>
+        <w:pStyle w:val="ListParagraph"/>
+        <w:numPr>
+          <w:ilvl w:val="2"/>
+          <w:numId w:val="2"/>
+        </w:numPr>
+        <w:spacing w:after="0"/>
+        <w:rPr>
+          <w:rFonts w:ascii="Cambria" w:hAnsi="Cambria"/>
+          <w:sz w:val="24"/>
+          <w:szCs w:val="24"/>
+        </w:rPr>
+      </w:pPr>
+      <w:r>
+        <w:rPr>
+          <w:rFonts w:ascii="Cambria" w:hAnsi="Cambria"/>
+          <w:sz w:val="24"/>
+          <w:szCs w:val="24"/>
+        </w:rPr>
+        <w:lastRenderedPageBreak/>
+        <w:t>Search User</w:t>
+      </w:r>
+      <w:r>
+        <w:rPr>
+          <w:rFonts w:ascii="Cambria" w:hAnsi="Cambria"/>
+          <w:sz w:val="24"/>
+          <w:szCs w:val="24"/>
+        </w:rPr>
+        <w:br/>
+        <w:t>- API View</w:t>
+      </w:r>
+      <w:r>
+        <w:rPr>
+          <w:rFonts w:ascii="Cambria" w:hAnsi="Cambria"/>
+          <w:sz w:val="24"/>
+          <w:szCs w:val="24"/>
+        </w:rPr>
+        <w:br/>
+      </w:r>
+      <w:r>
+        <w:rPr>
+          <w:rFonts w:ascii="Cambria" w:hAnsi="Cambria"/>
+          <w:sz w:val="24"/>
+          <w:szCs w:val="24"/>
+        </w:rPr>
+        <w:drawing>
+          <wp:inline distT="0" distB="0" distL="0" distR="0" wp14:anchorId="7DB5CD4B" wp14:editId="2B5701CD">
+            <wp:extent cx="3819525" cy="4136019"/>
+            <wp:effectExtent l="0" t="0" r="0" b="0"/>
+            <wp:docPr id="2129259300" name="Picture 1" descr="A screenshot of a computer&#10;&#10;Description automatically generated with medium confidence"/>
+            <wp:cNvGraphicFramePr>
+              <a:graphicFrameLocks xmlns:a="http://schemas.openxmlformats.org/drawingml/2006/main" noChangeAspect="1"/>
+            </wp:cNvGraphicFramePr>
+            <a:graphic xmlns:a="http://schemas.openxmlformats.org/drawingml/2006/main">
+              <a:graphicData uri="http://schemas.openxmlformats.org/drawingml/2006/picture">
+                <pic:pic xmlns:pic="http://schemas.openxmlformats.org/drawingml/2006/picture">
+                  <pic:nvPicPr>
+                    <pic:cNvPr id="2129259300" name="Picture 1" descr="A screenshot of a computer&#10;&#10;Description automatically generated with medium confidence"/>
+                    <pic:cNvPicPr/>
+                  </pic:nvPicPr>
+                  <pic:blipFill>
+                    <a:blip r:embed="rId36"/>
+                    <a:stretch>
+                      <a:fillRect/>
+                    </a:stretch>
+                  </pic:blipFill>
+                  <pic:spPr>
+                    <a:xfrm>
+                      <a:off x="0" y="0"/>
+                      <a:ext cx="3831759" cy="4149267"/>
+                    </a:xfrm>
+                    <a:prstGeom prst="rect">
+                      <a:avLst/>
+                    </a:prstGeom>
+                  </pic:spPr>
+                </pic:pic>
+              </a:graphicData>
+            </a:graphic>
+          </wp:inline>
+        </w:drawing>
+      </w:r>
+      <w:r>
+        <w:rPr>
+          <w:rFonts w:ascii="Cambria" w:hAnsi="Cambria"/>
+          <w:sz w:val="24"/>
+          <w:szCs w:val="24"/>
+        </w:rPr>
+        <w:br/>
+        <w:t>- SQL View</w:t>
+      </w:r>
+      <w:r>
+        <w:rPr>
+          <w:rFonts w:ascii="Cambria" w:hAnsi="Cambria"/>
+          <w:sz w:val="24"/>
+          <w:szCs w:val="24"/>
+        </w:rPr>
+        <w:br/>
+      </w:r>
+      <w:r>
+        <w:rPr>
+          <w:rFonts w:ascii="Cambria" w:hAnsi="Cambria"/>
+          <w:sz w:val="24"/>
+          <w:szCs w:val="24"/>
+        </w:rPr>
+        <w:drawing>
+          <wp:inline distT="0" distB="0" distL="0" distR="0" wp14:anchorId="4F31DCB2" wp14:editId="3F0534AA">
+            <wp:extent cx="4407535" cy="1116289"/>
+            <wp:effectExtent l="0" t="0" r="0" b="0"/>
+            <wp:docPr id="1109521394" name="Picture 1" descr="A screenshot of a computer&#10;&#10;Description automatically generated with medium confidence"/>
+            <wp:cNvGraphicFramePr>
+              <a:graphicFrameLocks xmlns:a="http://schemas.openxmlformats.org/drawingml/2006/main" noChangeAspect="1"/>
+            </wp:cNvGraphicFramePr>
+            <a:graphic xmlns:a="http://schemas.openxmlformats.org/drawingml/2006/main">
+              <a:graphicData uri="http://schemas.openxmlformats.org/drawingml/2006/picture">
+                <pic:pic xmlns:pic="http://schemas.openxmlformats.org/drawingml/2006/picture">
+                  <pic:nvPicPr>
+                    <pic:cNvPr id="1109521394" name="Picture 1" descr="A screenshot of a computer&#10;&#10;Description automatically generated with medium confidence"/>
+                    <pic:cNvPicPr/>
+                  </pic:nvPicPr>
+                  <pic:blipFill>
+                    <a:blip r:embed="rId37"/>
+                    <a:stretch>
+                      <a:fillRect/>
+                    </a:stretch>
+                  </pic:blipFill>
+                  <pic:spPr>
+                    <a:xfrm>
+                      <a:off x="0" y="0"/>
+                      <a:ext cx="4431981" cy="1122480"/>
+                    </a:xfrm>
+                    <a:prstGeom prst="rect">
+                      <a:avLst/>
+                    </a:prstGeom>
+                  </pic:spPr>
+                </pic:pic>
+              </a:graphicData>
+            </a:graphic>
+          </wp:inline>
+        </w:drawing>
+      </w:r>
+    </w:p>
+    <w:p>
+      <w:pPr>
+        <w:pStyle w:val="ListParagraph"/>
+        <w:numPr>
+          <w:ilvl w:val="2"/>
+          <w:numId w:val="2"/>
+        </w:numPr>
+        <w:spacing w:after="0"/>
+        <w:rPr>
+          <w:rFonts w:ascii="Cambria" w:hAnsi="Cambria"/>
+          <w:sz w:val="24"/>
+          <w:szCs w:val="24"/>
+        </w:rPr>
+      </w:pPr>
+      <w:r>
+        <w:rPr>
+          <w:rFonts w:ascii="Cambria" w:hAnsi="Cambria"/>
+          <w:sz w:val="24"/>
+          <w:szCs w:val="24"/>
+        </w:rPr>
+        <w:t>Delete User</w:t>
+      </w:r>
+      <w:r>
+        <w:rPr>
+          <w:rFonts w:ascii="Cambria" w:hAnsi="Cambria"/>
+          <w:sz w:val="24"/>
+          <w:szCs w:val="24"/>
+        </w:rPr>
+        <w:br/>
+      </w:r>
+      <w:r>
+        <w:rPr>
+          <w:rFonts w:ascii="Cambria" w:hAnsi="Cambria"/>
+          <w:sz w:val="24"/>
+          <w:szCs w:val="24"/>
+        </w:rPr>
+        <w:t>- SQL View (Before)</w:t>
+      </w:r>
+      <w:r>
+        <w:rPr>
+          <w:noProof/>
+        </w:rPr>
+        <w:t xml:space="preserve"> </w:t>
+      </w:r>
+      <w:r>
+        <w:rPr>
+          <w:rFonts w:ascii="Cambria" w:hAnsi="Cambria"/>
+          <w:sz w:val="24"/>
+          <w:szCs w:val="24"/>
+        </w:rPr>
+        <w:drawing>
+          <wp:inline distT="0" distB="0" distL="0" distR="0" wp14:anchorId="6A289A88" wp14:editId="27F096F8">
+            <wp:extent cx="5055235" cy="625043"/>
+            <wp:effectExtent l="0" t="0" r="0" b="0"/>
+            <wp:docPr id="1279465527" name="Picture 1"/>
+            <wp:cNvGraphicFramePr>
+              <a:graphicFrameLocks xmlns:a="http://schemas.openxmlformats.org/drawingml/2006/main" noChangeAspect="1"/>
+            </wp:cNvGraphicFramePr>
+            <a:graphic xmlns:a="http://schemas.openxmlformats.org/drawingml/2006/main">
+              <a:graphicData uri="http://schemas.openxmlformats.org/drawingml/2006/picture">
+                <pic:pic xmlns:pic="http://schemas.openxmlformats.org/drawingml/2006/picture">
+                  <pic:nvPicPr>
+                    <pic:cNvPr id="1279465527" name=""/>
+                    <pic:cNvPicPr/>
+                  </pic:nvPicPr>
+                  <pic:blipFill>
+                    <a:blip r:embed="rId38"/>
+                    <a:stretch>
+                      <a:fillRect/>
+                    </a:stretch>
+                  </pic:blipFill>
+                  <pic:spPr>
+                    <a:xfrm>
+                      <a:off x="0" y="0"/>
+                      <a:ext cx="5073455" cy="627296"/>
+                    </a:xfrm>
+                    <a:prstGeom prst="rect">
+                      <a:avLst/>
+                    </a:prstGeom>
+                  </pic:spPr>
+                </pic:pic>
+              </a:graphicData>
+            </a:graphic>
+          </wp:inline>
+        </w:drawing>
+      </w:r>
+      <w:r>
+        <w:rPr>
+          <w:rFonts w:ascii="Cambria" w:hAnsi="Cambria"/>
+          <w:sz w:val="24"/>
+          <w:szCs w:val="24"/>
+        </w:rPr>
+        <w:t>- API View</w:t>
+      </w:r>
+      <w:r>
+        <w:rPr>
+          <w:rFonts w:ascii="Cambria" w:hAnsi="Cambria"/>
+          <w:sz w:val="24"/>
+          <w:szCs w:val="24"/>
+        </w:rPr>
+        <w:br/>
+      </w:r>
+      <w:r>
+        <w:rPr>
+          <w:rFonts w:ascii="Cambria" w:hAnsi="Cambria"/>
+          <w:sz w:val="24"/>
+          <w:szCs w:val="24"/>
+        </w:rPr>
+        <w:lastRenderedPageBreak/>
+        <w:drawing>
+          <wp:inline distT="0" distB="0" distL="0" distR="0" wp14:anchorId="55B765E7" wp14:editId="1A4AC02A">
+            <wp:extent cx="4655185" cy="2135732"/>
+            <wp:effectExtent l="0" t="0" r="0" b="0"/>
+            <wp:docPr id="1084916093" name="Picture 1" descr="A screenshot of a computer&#10;&#10;Description automatically generated"/>
+            <wp:cNvGraphicFramePr>
+              <a:graphicFrameLocks xmlns:a="http://schemas.openxmlformats.org/drawingml/2006/main" noChangeAspect="1"/>
+            </wp:cNvGraphicFramePr>
+            <a:graphic xmlns:a="http://schemas.openxmlformats.org/drawingml/2006/main">
+              <a:graphicData uri="http://schemas.openxmlformats.org/drawingml/2006/picture">
+                <pic:pic xmlns:pic="http://schemas.openxmlformats.org/drawingml/2006/picture">
+                  <pic:nvPicPr>
+                    <pic:cNvPr id="1084916093" name="Picture 1" descr="A screenshot of a computer&#10;&#10;Description automatically generated"/>
+                    <pic:cNvPicPr/>
+                  </pic:nvPicPr>
+                  <pic:blipFill>
+                    <a:blip r:embed="rId39"/>
+                    <a:stretch>
+                      <a:fillRect/>
+                    </a:stretch>
+                  </pic:blipFill>
+                  <pic:spPr>
+                    <a:xfrm>
+                      <a:off x="0" y="0"/>
+                      <a:ext cx="4669559" cy="2142327"/>
+                    </a:xfrm>
+                    <a:prstGeom prst="rect">
+                      <a:avLst/>
+                    </a:prstGeom>
+                  </pic:spPr>
+                </pic:pic>
+              </a:graphicData>
+            </a:graphic>
+          </wp:inline>
+        </w:drawing>
+      </w:r>
+      <w:r>
+        <w:rPr>
+          <w:rFonts w:ascii="Cambria" w:hAnsi="Cambria"/>
+          <w:sz w:val="24"/>
+          <w:szCs w:val="24"/>
+        </w:rPr>
+        <w:t>- SQL View (After)</w:t>
+      </w:r>
+      <w:r>
+        <w:rPr>
+          <w:rFonts w:ascii="Cambria" w:hAnsi="Cambria"/>
+          <w:sz w:val="24"/>
+          <w:szCs w:val="24"/>
+        </w:rPr>
+        <w:br/>
+      </w:r>
+      <w:r>
+        <w:rPr>
+          <w:rFonts w:ascii="Cambria" w:hAnsi="Cambria"/>
+          <w:sz w:val="24"/>
+          <w:szCs w:val="24"/>
+        </w:rPr>
+        <w:drawing>
+          <wp:inline distT="0" distB="0" distL="0" distR="0" wp14:anchorId="76CF785D" wp14:editId="43D129B6">
+            <wp:extent cx="5007610" cy="700710"/>
+            <wp:effectExtent l="0" t="0" r="0" b="0"/>
+            <wp:docPr id="1514289460" name="Picture 1" descr="A screenshot of a computer&#10;&#10;Description automatically generated with medium confidence"/>
+            <wp:cNvGraphicFramePr>
+              <a:graphicFrameLocks xmlns:a="http://schemas.openxmlformats.org/drawingml/2006/main" noChangeAspect="1"/>
+            </wp:cNvGraphicFramePr>
+            <a:graphic xmlns:a="http://schemas.openxmlformats.org/drawingml/2006/main">
+              <a:graphicData uri="http://schemas.openxmlformats.org/drawingml/2006/picture">
+                <pic:pic xmlns:pic="http://schemas.openxmlformats.org/drawingml/2006/picture">
+                  <pic:nvPicPr>
+                    <pic:cNvPr id="1514289460" name="Picture 1" descr="A screenshot of a computer&#10;&#10;Description automatically generated with medium confidence"/>
+                    <pic:cNvPicPr/>
+                  </pic:nvPicPr>
+                  <pic:blipFill>
+                    <a:blip r:embed="rId40"/>
+                    <a:stretch>
+                      <a:fillRect/>
+                    </a:stretch>
+                  </pic:blipFill>
+                  <pic:spPr>
+                    <a:xfrm>
+                      <a:off x="0" y="0"/>
+                      <a:ext cx="5018670" cy="702258"/>
+                    </a:xfrm>
+                    <a:prstGeom prst="rect">
+                      <a:avLst/>
+                    </a:prstGeom>
+                  </pic:spPr>
+                </pic:pic>
+              </a:graphicData>
+            </a:graphic>
+          </wp:inline>
+        </w:drawing>
+      </w:r>
+    </w:p>
+    <w:p>
+      <w:pPr>
+        <w:pStyle w:val="ListParagraph"/>
+        <w:numPr>
+          <w:ilvl w:val="1"/>
+          <w:numId w:val="2"/>
+        </w:numPr>
+        <w:spacing w:after="0"/>
+        <w:jc w:val="both"/>
+        <w:rPr>
+          <w:rFonts w:ascii="Cambria" w:hAnsi="Cambria"/>
+          <w:sz w:val="28"/>
+        </w:rPr>
+      </w:pPr>
+      <w:r>
+        <w:rPr>
+          <w:rFonts w:ascii="Cambria" w:hAnsi="Cambria"/>
+          <w:sz w:val="28"/>
+        </w:rPr>
+        <w:t>Car</w:t>
+      </w:r>
+    </w:p>
+    <w:p>
+      <w:pPr>
+        <w:pStyle w:val="ListParagraph"/>
+        <w:numPr>
+          <w:ilvl w:val="2"/>
+          <w:numId w:val="2"/>
+        </w:numPr>
+        <w:spacing w:after="0"/>
+        <w:rPr>
+          <w:rFonts w:ascii="Cambria" w:hAnsi="Cambria"/>
+          <w:sz w:val="24"/>
+          <w:szCs w:val="24"/>
+        </w:rPr>
+      </w:pPr>
+      <w:r>
+        <w:rPr>
+          <w:rFonts w:ascii="Cambria" w:hAnsi="Cambria"/>
+          <w:sz w:val="24"/>
+          <w:szCs w:val="24"/>
+        </w:rPr>
+        <w:t>Add Car</w:t>
+      </w:r>
+      <w:r>
+        <w:rPr>
+          <w:rFonts w:ascii="Cambria" w:hAnsi="Cambria"/>
+          <w:sz w:val="24"/>
+          <w:szCs w:val="24"/>
+        </w:rPr>
+        <w:br/>
+        <w:t>- API View</w:t>
+      </w:r>
+      <w:r>
+        <w:rPr>
+          <w:rFonts w:ascii="Cambria" w:hAnsi="Cambria"/>
+          <w:sz w:val="24"/>
+          <w:szCs w:val="24"/>
+        </w:rPr>
+        <w:br/>
+      </w:r>
+      <w:r>
+        <w:rPr>
+          <w:rFonts w:ascii="Cambria" w:hAnsi="Cambria"/>
+          <w:sz w:val="24"/>
+          <w:szCs w:val="24"/>
+        </w:rPr>
+        <w:drawing>
+          <wp:inline distT="0" distB="0" distL="0" distR="0" wp14:anchorId="19508795" wp14:editId="4C43FC48">
+            <wp:extent cx="4589708" cy="2590800"/>
+            <wp:effectExtent l="0" t="0" r="0" b="0"/>
+            <wp:docPr id="765958221" name="Picture 1" descr="A screenshot of a computer&#10;&#10;Description automatically generated"/>
+            <wp:cNvGraphicFramePr>
+              <a:graphicFrameLocks xmlns:a="http://schemas.openxmlformats.org/drawingml/2006/main" noChangeAspect="1"/>
+            </wp:cNvGraphicFramePr>
+            <a:graphic xmlns:a="http://schemas.openxmlformats.org/drawingml/2006/main">
+              <a:graphicData uri="http://schemas.openxmlformats.org/drawingml/2006/picture">
+                <pic:pic xmlns:pic="http://schemas.openxmlformats.org/drawingml/2006/picture">
+                  <pic:nvPicPr>
+                    <pic:cNvPr id="765958221" name="Picture 1" descr="A screenshot of a computer&#10;&#10;Description automatically generated"/>
+                    <pic:cNvPicPr/>
+                  </pic:nvPicPr>
+                  <pic:blipFill>
+                    <a:blip r:embed="rId41"/>
+                    <a:stretch>
+                      <a:fillRect/>
+                    </a:stretch>
+                  </pic:blipFill>
+                  <pic:spPr>
+                    <a:xfrm>
+                      <a:off x="0" y="0"/>
+                      <a:ext cx="4593663" cy="2593033"/>
+                    </a:xfrm>
+                    <a:prstGeom prst="rect">
+                      <a:avLst/>
+                    </a:prstGeom>
+                  </pic:spPr>
+                </pic:pic>
+              </a:graphicData>
+            </a:graphic>
+          </wp:inline>
+        </w:drawing>
+      </w:r>
+      <w:r>
+        <w:rPr>
+          <w:rFonts w:ascii="Cambria" w:hAnsi="Cambria"/>
+          <w:sz w:val="24"/>
+          <w:szCs w:val="24"/>
+        </w:rPr>
+        <w:t>- SQL View</w:t>
+      </w:r>
+      <w:r>
+        <w:rPr>
+          <w:rFonts w:ascii="Cambria" w:hAnsi="Cambria"/>
+          <w:sz w:val="24"/>
+          <w:szCs w:val="24"/>
+        </w:rPr>
+        <w:br/>
+      </w:r>
+      <w:r>
+        <w:rPr>
+          <w:rFonts w:ascii="Cambria" w:hAnsi="Cambria"/>
+          <w:sz w:val="24"/>
+          <w:szCs w:val="24"/>
+        </w:rPr>
+        <w:drawing>
+          <wp:inline distT="0" distB="0" distL="0" distR="0" wp14:anchorId="519C9973" wp14:editId="3F3F4042">
+            <wp:extent cx="4959985" cy="1095747"/>
+            <wp:effectExtent l="0" t="0" r="0" b="0"/>
+            <wp:docPr id="1591198143" name="Picture 1" descr="A screenshot of a computer&#10;&#10;Description automatically generated with medium confidence"/>
+            <wp:cNvGraphicFramePr>
+              <a:graphicFrameLocks xmlns:a="http://schemas.openxmlformats.org/drawingml/2006/main" noChangeAspect="1"/>
+            </wp:cNvGraphicFramePr>
+            <a:graphic xmlns:a="http://schemas.openxmlformats.org/drawingml/2006/main">
+              <a:graphicData uri="http://schemas.openxmlformats.org/drawingml/2006/picture">
+                <pic:pic xmlns:pic="http://schemas.openxmlformats.org/drawingml/2006/picture">
+                  <pic:nvPicPr>
+                    <pic:cNvPr id="1591198143" name="Picture 1" descr="A screenshot of a computer&#10;&#10;Description automatically generated with medium confidence"/>
+                    <pic:cNvPicPr/>
+                  </pic:nvPicPr>
+                  <pic:blipFill>
+                    <a:blip r:embed="rId42"/>
+                    <a:stretch>
+                      <a:fillRect/>
+                    </a:stretch>
+                  </pic:blipFill>
+                  <pic:spPr>
+                    <a:xfrm>
+                      <a:off x="0" y="0"/>
+                      <a:ext cx="4998492" cy="1104254"/>
+                    </a:xfrm>
+                    <a:prstGeom prst="rect">
+                      <a:avLst/>
+                    </a:prstGeom>
+                  </pic:spPr>
+                </pic:pic>
+              </a:graphicData>
+            </a:graphic>
+          </wp:inline>
+        </w:drawing>
+      </w:r>
+    </w:p>
+    <w:p>
+      <w:pPr>
+        <w:pStyle w:val="ListParagraph"/>
+        <w:numPr>
+          <w:ilvl w:val="2"/>
+          <w:numId w:val="2"/>
+        </w:numPr>
+        <w:spacing w:after="0"/>
+        <w:rPr>
+          <w:rFonts w:ascii="Cambria" w:hAnsi="Cambria"/>
+          <w:sz w:val="24"/>
+          <w:szCs w:val="24"/>
+        </w:rPr>
+      </w:pPr>
+      <w:r>
+        <w:rPr>
+          <w:rFonts w:ascii="Cambria" w:hAnsi="Cambria"/>
+          <w:sz w:val="24"/>
+          <w:szCs w:val="24"/>
+        </w:rPr>
+        <w:t>Delete Car</w:t>
+      </w:r>
+      <w:r>
+        <w:rPr>
+          <w:rFonts w:ascii="Cambria" w:hAnsi="Cambria"/>
+          <w:sz w:val="24"/>
+          <w:szCs w:val="24"/>
+        </w:rPr>
+        <w:br/>
+        <w:t>- SQL View (Before)</w:t>
+      </w:r>
+      <w:r>
+        <w:rPr>
+          <w:rFonts w:ascii="Cambria" w:hAnsi="Cambria"/>
+          <w:sz w:val="24"/>
+          <w:szCs w:val="24"/>
+        </w:rPr>
+        <w:br/>
+      </w:r>
+      <w:r>
+        <w:rPr>
+          <w:rFonts w:ascii="Cambria" w:hAnsi="Cambria"/>
+          <w:sz w:val="24"/>
+          <w:szCs w:val="24"/>
+        </w:rPr>
+        <w:lastRenderedPageBreak/>
+        <w:drawing>
+          <wp:inline distT="0" distB="0" distL="0" distR="0" wp14:anchorId="4B55D94E" wp14:editId="377E5A4E">
+            <wp:extent cx="4959985" cy="1095747"/>
+            <wp:effectExtent l="0" t="0" r="0" b="0"/>
+            <wp:docPr id="424309257" name="Picture 424309257" descr="A screenshot of a computer&#10;&#10;Description automatically generated with medium confidence"/>
+            <wp:cNvGraphicFramePr>
+              <a:graphicFrameLocks xmlns:a="http://schemas.openxmlformats.org/drawingml/2006/main" noChangeAspect="1"/>
+            </wp:cNvGraphicFramePr>
+            <a:graphic xmlns:a="http://schemas.openxmlformats.org/drawingml/2006/main">
+              <a:graphicData uri="http://schemas.openxmlformats.org/drawingml/2006/picture">
+                <pic:pic xmlns:pic="http://schemas.openxmlformats.org/drawingml/2006/picture">
+                  <pic:nvPicPr>
+                    <pic:cNvPr id="1591198143" name="Picture 1" descr="A screenshot of a computer&#10;&#10;Description automatically generated with medium confidence"/>
+                    <pic:cNvPicPr/>
+                  </pic:nvPicPr>
+                  <pic:blipFill>
+                    <a:blip r:embed="rId42"/>
+                    <a:stretch>
+                      <a:fillRect/>
+                    </a:stretch>
+                  </pic:blipFill>
+                  <pic:spPr>
+                    <a:xfrm>
+                      <a:off x="0" y="0"/>
+                      <a:ext cx="4998492" cy="1104254"/>
+                    </a:xfrm>
+                    <a:prstGeom prst="rect">
+                      <a:avLst/>
+                    </a:prstGeom>
+                  </pic:spPr>
+                </pic:pic>
+              </a:graphicData>
+            </a:graphic>
+          </wp:inline>
+        </w:drawing>
+      </w:r>
+      <w:r>
+        <w:rPr>
+          <w:rFonts w:ascii="Cambria" w:hAnsi="Cambria"/>
+          <w:sz w:val="24"/>
+          <w:szCs w:val="24"/>
+        </w:rPr>
+        <w:t>- API View</w:t>
+      </w:r>
+      <w:r>
+        <w:rPr>
+          <w:rFonts w:ascii="Cambria" w:hAnsi="Cambria"/>
+          <w:sz w:val="24"/>
+          <w:szCs w:val="24"/>
+        </w:rPr>
+        <w:br/>
+      </w:r>
+      <w:r>
+        <w:rPr>
+          <w:rFonts w:ascii="Cambria" w:hAnsi="Cambria"/>
+          <w:sz w:val="24"/>
+          <w:szCs w:val="24"/>
+        </w:rPr>
+        <w:drawing>
+          <wp:inline distT="0" distB="0" distL="0" distR="0" wp14:anchorId="3F9444FD" wp14:editId="524216F4">
+            <wp:extent cx="4902835" cy="2835996"/>
+            <wp:effectExtent l="0" t="0" r="0" b="0"/>
+            <wp:docPr id="1480332675" name="Picture 1" descr="A screenshot of a computer&#10;&#10;Description automatically generated"/>
+            <wp:cNvGraphicFramePr>
+              <a:graphicFrameLocks xmlns:a="http://schemas.openxmlformats.org/drawingml/2006/main" noChangeAspect="1"/>
+            </wp:cNvGraphicFramePr>
+            <a:graphic xmlns:a="http://schemas.openxmlformats.org/drawingml/2006/main">
+              <a:graphicData uri="http://schemas.openxmlformats.org/drawingml/2006/picture">
+                <pic:pic xmlns:pic="http://schemas.openxmlformats.org/drawingml/2006/picture">
+                  <pic:nvPicPr>
+                    <pic:cNvPr id="1480332675" name="Picture 1" descr="A screenshot of a computer&#10;&#10;Description automatically generated"/>
+                    <pic:cNvPicPr/>
+                  </pic:nvPicPr>
+                  <pic:blipFill>
+                    <a:blip r:embed="rId43"/>
+                    <a:stretch>
+                      <a:fillRect/>
+                    </a:stretch>
+                  </pic:blipFill>
+                  <pic:spPr>
+                    <a:xfrm>
+                      <a:off x="0" y="0"/>
+                      <a:ext cx="4914626" cy="2842816"/>
+                    </a:xfrm>
+                    <a:prstGeom prst="rect">
+                      <a:avLst/>
+                    </a:prstGeom>
+                  </pic:spPr>
+                </pic:pic>
+              </a:graphicData>
+            </a:graphic>
+          </wp:inline>
+        </w:drawing>
+      </w:r>
+      <w:r>
+        <w:rPr>
+          <w:rFonts w:ascii="Cambria" w:hAnsi="Cambria"/>
+          <w:sz w:val="24"/>
+          <w:szCs w:val="24"/>
+        </w:rPr>
+        <w:t>- SQL View (After)</w:t>
+      </w:r>
+      <w:r>
+        <w:rPr>
+          <w:rFonts w:ascii="Cambria" w:hAnsi="Cambria"/>
+          <w:sz w:val="24"/>
+          <w:szCs w:val="24"/>
+        </w:rPr>
+        <w:br/>
+      </w:r>
+      <w:r>
+        <w:rPr>
+          <w:rFonts w:ascii="Cambria" w:hAnsi="Cambria"/>
+          <w:sz w:val="24"/>
+          <w:szCs w:val="24"/>
+        </w:rPr>
+        <w:drawing>
+          <wp:inline distT="0" distB="0" distL="0" distR="0" wp14:anchorId="21865F8A" wp14:editId="083A0B9C">
+            <wp:extent cx="4807585" cy="979520"/>
+            <wp:effectExtent l="0" t="0" r="0" b="0"/>
+            <wp:docPr id="827908390" name="Picture 1" descr="A screenshot of a computer&#10;&#10;Description automatically generated"/>
+            <wp:cNvGraphicFramePr>
+              <a:graphicFrameLocks xmlns:a="http://schemas.openxmlformats.org/drawingml/2006/main" noChangeAspect="1"/>
+            </wp:cNvGraphicFramePr>
+            <a:graphic xmlns:a="http://schemas.openxmlformats.org/drawingml/2006/main">
+              <a:graphicData uri="http://schemas.openxmlformats.org/drawingml/2006/picture">
+                <pic:pic xmlns:pic="http://schemas.openxmlformats.org/drawingml/2006/picture">
+                  <pic:nvPicPr>
+                    <pic:cNvPr id="827908390" name="Picture 1" descr="A screenshot of a computer&#10;&#10;Description automatically generated"/>
+                    <pic:cNvPicPr/>
+                  </pic:nvPicPr>
+                  <pic:blipFill>
+                    <a:blip r:embed="rId44"/>
+                    <a:stretch>
+                      <a:fillRect/>
+                    </a:stretch>
+                  </pic:blipFill>
+                  <pic:spPr>
+                    <a:xfrm>
+                      <a:off x="0" y="0"/>
+                      <a:ext cx="4833072" cy="984713"/>
+                    </a:xfrm>
+                    <a:prstGeom prst="rect">
+                      <a:avLst/>
+                    </a:prstGeom>
+                  </pic:spPr>
+                </pic:pic>
+              </a:graphicData>
+            </a:graphic>
+          </wp:inline>
+        </w:drawing>
+      </w:r>
+    </w:p>
+    <w:p>
+      <w:pPr>
+        <w:pStyle w:val="ListParagraph"/>
+        <w:numPr>
+          <w:ilvl w:val="2"/>
+          <w:numId w:val="2"/>
+        </w:numPr>
+        <w:spacing w:after="0"/>
+        <w:rPr>
+          <w:rFonts w:ascii="Cambria" w:hAnsi="Cambria"/>
+          <w:sz w:val="24"/>
+          <w:szCs w:val="24"/>
+        </w:rPr>
+      </w:pPr>
+      <w:r>
+        <w:rPr>
+          <w:rFonts w:ascii="Cambria" w:hAnsi="Cambria"/>
+          <w:sz w:val="24"/>
+          <w:szCs w:val="24"/>
+        </w:rPr>
+        <w:t xml:space="preserve">View All </w:t>
+      </w:r>
+      <w:r>
+        <w:rPr>
+          <w:rFonts w:ascii="Cambria" w:hAnsi="Cambria"/>
+          <w:sz w:val="24"/>
+          <w:szCs w:val="24"/>
+        </w:rPr>
+        <w:t>Cars</w:t>
+      </w:r>
+      <w:r>
+        <w:rPr>
+          <w:rFonts w:ascii="Cambria" w:hAnsi="Cambria"/>
+          <w:sz w:val="24"/>
+          <w:szCs w:val="24"/>
+        </w:rPr>
+        <w:br/>
+        <w:t>- API view</w:t>
+      </w:r>
+      <w:r>
+        <w:rPr>
+          <w:rFonts w:ascii="Cambria" w:hAnsi="Cambria"/>
+          <w:sz w:val="24"/>
+          <w:szCs w:val="24"/>
+        </w:rPr>
+        <w:br/>
+      </w:r>
+      <w:r>
+        <w:rPr>
+          <w:rFonts w:ascii="Cambria" w:hAnsi="Cambria"/>
+          <w:sz w:val="24"/>
+          <w:szCs w:val="24"/>
+        </w:rPr>
+        <w:lastRenderedPageBreak/>
+        <w:drawing>
+          <wp:inline distT="0" distB="0" distL="0" distR="0" wp14:anchorId="33B9DF49" wp14:editId="3B176E09">
+            <wp:extent cx="4826635" cy="4083870"/>
+            <wp:effectExtent l="0" t="0" r="0" b="0"/>
+            <wp:docPr id="1138393000" name="Picture 1" descr="A screenshot of a computer&#10;&#10;Description automatically generated"/>
+            <wp:cNvGraphicFramePr>
+              <a:graphicFrameLocks xmlns:a="http://schemas.openxmlformats.org/drawingml/2006/main" noChangeAspect="1"/>
+            </wp:cNvGraphicFramePr>
+            <a:graphic xmlns:a="http://schemas.openxmlformats.org/drawingml/2006/main">
+              <a:graphicData uri="http://schemas.openxmlformats.org/drawingml/2006/picture">
+                <pic:pic xmlns:pic="http://schemas.openxmlformats.org/drawingml/2006/picture">
+                  <pic:nvPicPr>
+                    <pic:cNvPr id="1138393000" name="Picture 1" descr="A screenshot of a computer&#10;&#10;Description automatically generated"/>
+                    <pic:cNvPicPr/>
+                  </pic:nvPicPr>
+                  <pic:blipFill>
+                    <a:blip r:embed="rId45"/>
+                    <a:stretch>
+                      <a:fillRect/>
+                    </a:stretch>
+                  </pic:blipFill>
+                  <pic:spPr>
+                    <a:xfrm>
+                      <a:off x="0" y="0"/>
+                      <a:ext cx="4834774" cy="4090756"/>
+                    </a:xfrm>
+                    <a:prstGeom prst="rect">
+                      <a:avLst/>
+                    </a:prstGeom>
+                  </pic:spPr>
+                </pic:pic>
+              </a:graphicData>
+            </a:graphic>
+          </wp:inline>
+        </w:drawing>
+      </w:r>
+      <w:r>
+        <w:rPr>
+          <w:rFonts w:ascii="Cambria" w:hAnsi="Cambria"/>
+          <w:sz w:val="24"/>
+          <w:szCs w:val="24"/>
+        </w:rPr>
+        <w:br/>
+        <w:t>- SQL View</w:t>
+      </w:r>
+      <w:r>
+        <w:rPr>
+          <w:rFonts w:ascii="Cambria" w:hAnsi="Cambria"/>
+          <w:sz w:val="24"/>
+          <w:szCs w:val="24"/>
+        </w:rPr>
+        <w:br/>
+      </w:r>
+      <w:r>
+        <w:rPr>
+          <w:rFonts w:ascii="Cambria" w:hAnsi="Cambria"/>
+          <w:sz w:val="24"/>
+          <w:szCs w:val="24"/>
+        </w:rPr>
+        <w:drawing>
+          <wp:inline distT="0" distB="0" distL="0" distR="0" wp14:anchorId="635E5A4F" wp14:editId="1172EBE4">
+            <wp:extent cx="4836160" cy="975698"/>
+            <wp:effectExtent l="0" t="0" r="0" b="0"/>
+            <wp:docPr id="879280830" name="Picture 1" descr="A screenshot of a computer&#10;&#10;Description automatically generated with medium confidence"/>
+            <wp:cNvGraphicFramePr>
+              <a:graphicFrameLocks xmlns:a="http://schemas.openxmlformats.org/drawingml/2006/main" noChangeAspect="1"/>
+            </wp:cNvGraphicFramePr>
+            <a:graphic xmlns:a="http://schemas.openxmlformats.org/drawingml/2006/main">
+              <a:graphicData uri="http://schemas.openxmlformats.org/drawingml/2006/picture">
+                <pic:pic xmlns:pic="http://schemas.openxmlformats.org/drawingml/2006/picture">
+                  <pic:nvPicPr>
+                    <pic:cNvPr id="879280830" name="Picture 1" descr="A screenshot of a computer&#10;&#10;Description automatically generated with medium confidence"/>
+                    <pic:cNvPicPr/>
+                  </pic:nvPicPr>
+                  <pic:blipFill>
+                    <a:blip r:embed="rId46"/>
+                    <a:stretch>
+                      <a:fillRect/>
+                    </a:stretch>
+                  </pic:blipFill>
+                  <pic:spPr>
+                    <a:xfrm>
+                      <a:off x="0" y="0"/>
+                      <a:ext cx="4861616" cy="980834"/>
+                    </a:xfrm>
+                    <a:prstGeom prst="rect">
+                      <a:avLst/>
+                    </a:prstGeom>
+                  </pic:spPr>
+                </pic:pic>
+              </a:graphicData>
+            </a:graphic>
+          </wp:inline>
+        </w:drawing>
+      </w:r>
+    </w:p>
+    <w:p>
+      <w:pPr>
+        <w:pStyle w:val="ListParagraph"/>
+        <w:numPr>
+          <w:ilvl w:val="2"/>
+          <w:numId w:val="2"/>
+        </w:numPr>
+        <w:spacing w:after="0"/>
+        <w:rPr>
+          <w:rFonts w:ascii="Cambria" w:hAnsi="Cambria"/>
+          <w:sz w:val="24"/>
+          <w:szCs w:val="24"/>
+        </w:rPr>
+      </w:pPr>
+      <w:r>
+        <w:rPr>
+          <w:rFonts w:ascii="Cambria" w:hAnsi="Cambria"/>
+          <w:sz w:val="24"/>
+          <w:szCs w:val="24"/>
+        </w:rPr>
+        <w:t>View Car by Detail (id)</w:t>
+      </w:r>
+      <w:r>
+        <w:rPr>
+          <w:rFonts w:ascii="Cambria" w:hAnsi="Cambria"/>
+          <w:sz w:val="24"/>
+          <w:szCs w:val="24"/>
+        </w:rPr>
+        <w:br/>
+        <w:t>- API View</w:t>
+      </w:r>
+      <w:r>
+        <w:rPr>
+          <w:rFonts w:ascii="Cambria" w:hAnsi="Cambria"/>
+          <w:sz w:val="24"/>
+          <w:szCs w:val="24"/>
+        </w:rPr>
+        <w:br/>
+      </w:r>
+      <w:r>
+        <w:rPr>
+          <w:rFonts w:ascii="Cambria" w:hAnsi="Cambria"/>
+          <w:sz w:val="24"/>
+          <w:szCs w:val="24"/>
+        </w:rPr>
+        <w:lastRenderedPageBreak/>
+        <w:drawing>
+          <wp:inline distT="0" distB="0" distL="0" distR="0" wp14:anchorId="2E44C5BA" wp14:editId="375257E9">
+            <wp:extent cx="4598035" cy="3086073"/>
+            <wp:effectExtent l="0" t="0" r="0" b="0"/>
+            <wp:docPr id="269518983" name="Picture 1" descr="A screenshot of a computer&#10;&#10;Description automatically generated"/>
+            <wp:cNvGraphicFramePr>
+              <a:graphicFrameLocks xmlns:a="http://schemas.openxmlformats.org/drawingml/2006/main" noChangeAspect="1"/>
+            </wp:cNvGraphicFramePr>
+            <a:graphic xmlns:a="http://schemas.openxmlformats.org/drawingml/2006/main">
+              <a:graphicData uri="http://schemas.openxmlformats.org/drawingml/2006/picture">
+                <pic:pic xmlns:pic="http://schemas.openxmlformats.org/drawingml/2006/picture">
+                  <pic:nvPicPr>
+                    <pic:cNvPr id="269518983" name="Picture 1" descr="A screenshot of a computer&#10;&#10;Description automatically generated"/>
+                    <pic:cNvPicPr/>
+                  </pic:nvPicPr>
+                  <pic:blipFill>
+                    <a:blip r:embed="rId47"/>
+                    <a:stretch>
+                      <a:fillRect/>
+                    </a:stretch>
+                  </pic:blipFill>
+                  <pic:spPr>
+                    <a:xfrm>
+                      <a:off x="0" y="0"/>
+                      <a:ext cx="4604728" cy="3090565"/>
+                    </a:xfrm>
+                    <a:prstGeom prst="rect">
+                      <a:avLst/>
+                    </a:prstGeom>
+                  </pic:spPr>
+                </pic:pic>
+              </a:graphicData>
+            </a:graphic>
+          </wp:inline>
+        </w:drawing>
+      </w:r>
+      <w:r>
+        <w:rPr>
+          <w:rFonts w:ascii="Cambria" w:hAnsi="Cambria"/>
+          <w:sz w:val="24"/>
+          <w:szCs w:val="24"/>
+        </w:rPr>
+        <w:br/>
+        <w:t>- SQL View</w:t>
+      </w:r>
+      <w:r>
+        <w:rPr>
+          <w:rFonts w:ascii="Cambria" w:hAnsi="Cambria"/>
+          <w:sz w:val="24"/>
+          <w:szCs w:val="24"/>
+        </w:rPr>
+        <w:br/>
+      </w:r>
+      <w:r>
+        <w:rPr>
+          <w:rFonts w:ascii="Cambria" w:hAnsi="Cambria"/>
+          <w:sz w:val="24"/>
+          <w:szCs w:val="24"/>
+        </w:rPr>
+        <w:drawing>
+          <wp:inline distT="0" distB="0" distL="0" distR="0" wp14:anchorId="18F935ED" wp14:editId="45D6A04C">
+            <wp:extent cx="4788535" cy="1641450"/>
+            <wp:effectExtent l="0" t="0" r="0" b="0"/>
+            <wp:docPr id="1834610312" name="Picture 1" descr="A screenshot of a computer&#10;&#10;Description automatically generated with medium confidence"/>
+            <wp:cNvGraphicFramePr>
+              <a:graphicFrameLocks xmlns:a="http://schemas.openxmlformats.org/drawingml/2006/main" noChangeAspect="1"/>
+            </wp:cNvGraphicFramePr>
+            <a:graphic xmlns:a="http://schemas.openxmlformats.org/drawingml/2006/main">
+              <a:graphicData uri="http://schemas.openxmlformats.org/drawingml/2006/picture">
+                <pic:pic xmlns:pic="http://schemas.openxmlformats.org/drawingml/2006/picture">
+                  <pic:nvPicPr>
+                    <pic:cNvPr id="1834610312" name="Picture 1" descr="A screenshot of a computer&#10;&#10;Description automatically generated with medium confidence"/>
+                    <pic:cNvPicPr/>
+                  </pic:nvPicPr>
+                  <pic:blipFill>
+                    <a:blip r:embed="rId48"/>
+                    <a:stretch>
+                      <a:fillRect/>
+                    </a:stretch>
+                  </pic:blipFill>
+                  <pic:spPr>
+                    <a:xfrm>
+                      <a:off x="0" y="0"/>
+                      <a:ext cx="4802718" cy="1646312"/>
+                    </a:xfrm>
+                    <a:prstGeom prst="rect">
+                      <a:avLst/>
+                    </a:prstGeom>
+                  </pic:spPr>
+                </pic:pic>
+              </a:graphicData>
+            </a:graphic>
+          </wp:inline>
+        </w:drawing>
+      </w:r>
+    </w:p>
+    <w:p>
+      <w:pPr>
+        <w:pStyle w:val="ListParagraph"/>
+        <w:numPr>
+          <w:ilvl w:val="2"/>
+          <w:numId w:val="2"/>
+        </w:numPr>
+        <w:spacing w:after="0"/>
+        <w:rPr>
+          <w:rFonts w:ascii="Cambria" w:hAnsi="Cambria"/>
+          <w:sz w:val="24"/>
+          <w:szCs w:val="24"/>
+        </w:rPr>
+      </w:pPr>
+      <w:r>
+        <w:rPr>
+          <w:rFonts w:ascii="Cambria" w:hAnsi="Cambria"/>
+          <w:sz w:val="24"/>
+          <w:szCs w:val="24"/>
+        </w:rPr>
+        <w:t xml:space="preserve">Search </w:t>
+      </w:r>
+      <w:r>
+        <w:rPr>
+          <w:rFonts w:ascii="Cambria" w:hAnsi="Cambria"/>
+          <w:sz w:val="24"/>
+          <w:szCs w:val="24"/>
+        </w:rPr>
+        <w:t>Car by Keyword</w:t>
+      </w:r>
+      <w:r>
+        <w:rPr>
+          <w:rFonts w:ascii="Cambria" w:hAnsi="Cambria"/>
+          <w:sz w:val="24"/>
+          <w:szCs w:val="24"/>
+        </w:rPr>
+        <w:t xml:space="preserve"> [make, model, registration, price]</w:t>
+      </w:r>
+      <w:r>
+        <w:rPr>
+          <w:rFonts w:ascii="Cambria" w:hAnsi="Cambria"/>
+          <w:sz w:val="24"/>
+          <w:szCs w:val="24"/>
+        </w:rPr>
+        <w:br/>
+      </w:r>
+      <w:r>
+        <w:rPr>
+          <w:rFonts w:ascii="Cambria" w:hAnsi="Cambria"/>
+          <w:sz w:val="24"/>
+          <w:szCs w:val="24"/>
+        </w:rPr>
+        <w:t>- API View</w:t>
+      </w:r>
+      <w:r>
+        <w:rPr>
+          <w:rFonts w:ascii="Cambria" w:hAnsi="Cambria"/>
+          <w:sz w:val="24"/>
+          <w:szCs w:val="24"/>
+        </w:rPr>
+        <w:br/>
+      </w:r>
+      <w:r>
+        <w:rPr>
+          <w:rFonts w:ascii="Cambria" w:hAnsi="Cambria"/>
+          <w:sz w:val="24"/>
+          <w:szCs w:val="24"/>
+        </w:rPr>
+        <w:drawing>
+          <wp:inline distT="0" distB="0" distL="0" distR="0" wp14:anchorId="0B7E24E0" wp14:editId="370EA325">
+            <wp:extent cx="4636135" cy="3274983"/>
+            <wp:effectExtent l="0" t="0" r="0" b="0"/>
+            <wp:docPr id="705281934" name="Picture 1" descr="A screenshot of a computer&#10;&#10;Description automatically generated"/>
+            <wp:cNvGraphicFramePr>
+              <a:graphicFrameLocks xmlns:a="http://schemas.openxmlformats.org/drawingml/2006/main" noChangeAspect="1"/>
+            </wp:cNvGraphicFramePr>
+            <a:graphic xmlns:a="http://schemas.openxmlformats.org/drawingml/2006/main">
+              <a:graphicData uri="http://schemas.openxmlformats.org/drawingml/2006/picture">
+                <pic:pic xmlns:pic="http://schemas.openxmlformats.org/drawingml/2006/picture">
+                  <pic:nvPicPr>
+                    <pic:cNvPr id="705281934" name="Picture 1" descr="A screenshot of a computer&#10;&#10;Description automatically generated"/>
+                    <pic:cNvPicPr/>
+                  </pic:nvPicPr>
+                  <pic:blipFill>
+                    <a:blip r:embed="rId49"/>
+                    <a:stretch>
+                      <a:fillRect/>
+                    </a:stretch>
+                  </pic:blipFill>
+                  <pic:spPr>
+                    <a:xfrm>
+                      <a:off x="0" y="0"/>
+                      <a:ext cx="4639531" cy="3277382"/>
+                    </a:xfrm>
+                    <a:prstGeom prst="rect">
+                      <a:avLst/>
+                    </a:prstGeom>
+                  </pic:spPr>
+                </pic:pic>
+              </a:graphicData>
+            </a:graphic>
+          </wp:inline>
+        </w:drawing>
+      </w:r>
+      <w:r>
+        <w:rPr>
+          <w:rFonts w:ascii="Cambria" w:hAnsi="Cambria"/>
+          <w:sz w:val="24"/>
+          <w:szCs w:val="24"/>
+        </w:rPr>
+        <w:lastRenderedPageBreak/>
+        <w:br/>
+        <w:t>- SQL View</w:t>
+      </w:r>
+      <w:r>
+        <w:rPr>
+          <w:rFonts w:ascii="Cambria" w:hAnsi="Cambria"/>
+          <w:sz w:val="24"/>
+          <w:szCs w:val="24"/>
+        </w:rPr>
+        <w:t xml:space="preserve"> [make]</w:t>
+      </w:r>
+      <w:r>
+        <w:rPr>
+          <w:rFonts w:ascii="Cambria" w:hAnsi="Cambria"/>
+          <w:sz w:val="24"/>
+          <w:szCs w:val="24"/>
+        </w:rPr>
+        <w:br/>
+      </w:r>
+      <w:r>
+        <w:rPr>
+          <w:rFonts w:ascii="Cambria" w:hAnsi="Cambria"/>
+          <w:sz w:val="24"/>
+          <w:szCs w:val="24"/>
+        </w:rPr>
+        <w:drawing>
+          <wp:inline distT="0" distB="0" distL="0" distR="0" wp14:anchorId="4481BFFF" wp14:editId="1A85077F">
+            <wp:extent cx="4559935" cy="1540860"/>
+            <wp:effectExtent l="0" t="0" r="0" b="0"/>
+            <wp:docPr id="1386163486" name="Picture 1" descr="A screenshot of a computer&#10;&#10;Description automatically generated with medium confidence"/>
+            <wp:cNvGraphicFramePr>
+              <a:graphicFrameLocks xmlns:a="http://schemas.openxmlformats.org/drawingml/2006/main" noChangeAspect="1"/>
+            </wp:cNvGraphicFramePr>
+            <a:graphic xmlns:a="http://schemas.openxmlformats.org/drawingml/2006/main">
+              <a:graphicData uri="http://schemas.openxmlformats.org/drawingml/2006/picture">
+                <pic:pic xmlns:pic="http://schemas.openxmlformats.org/drawingml/2006/picture">
+                  <pic:nvPicPr>
+                    <pic:cNvPr id="1386163486" name="Picture 1" descr="A screenshot of a computer&#10;&#10;Description automatically generated with medium confidence"/>
+                    <pic:cNvPicPr/>
+                  </pic:nvPicPr>
+                  <pic:blipFill>
+                    <a:blip r:embed="rId50"/>
+                    <a:stretch>
+                      <a:fillRect/>
+                    </a:stretch>
+                  </pic:blipFill>
+                  <pic:spPr>
+                    <a:xfrm>
+                      <a:off x="0" y="0"/>
+                      <a:ext cx="4575191" cy="1546015"/>
+                    </a:xfrm>
+                    <a:prstGeom prst="rect">
+                      <a:avLst/>
+                    </a:prstGeom>
+                  </pic:spPr>
+                </pic:pic>
+              </a:graphicData>
+            </a:graphic>
+          </wp:inline>
+        </w:drawing>
+      </w:r>
+    </w:p>
+    <w:p>
+      <w:pPr>
+        <w:pStyle w:val="ListParagraph"/>
+        <w:numPr>
+          <w:ilvl w:val="2"/>
+          <w:numId w:val="2"/>
+        </w:numPr>
+        <w:spacing w:after="0"/>
+        <w:rPr>
+          <w:rFonts w:ascii="Cambria" w:hAnsi="Cambria"/>
+          <w:sz w:val="24"/>
+          <w:szCs w:val="24"/>
+        </w:rPr>
+      </w:pPr>
+      <w:r>
+        <w:rPr>
+          <w:rFonts w:ascii="Cambria" w:hAnsi="Cambria"/>
+          <w:sz w:val="24"/>
+          <w:szCs w:val="24"/>
+        </w:rPr>
+        <w:t>Search Car by Price</w:t>
+      </w:r>
+      <w:r>
+        <w:rPr>
+          <w:rFonts w:ascii="Cambria" w:hAnsi="Cambria"/>
+          <w:sz w:val="24"/>
+          <w:szCs w:val="24"/>
+        </w:rPr>
+        <w:br/>
+      </w:r>
+      <w:r>
+        <w:rPr>
+          <w:rFonts w:ascii="Cambria" w:hAnsi="Cambria"/>
+          <w:sz w:val="24"/>
+          <w:szCs w:val="24"/>
+        </w:rPr>
+        <w:t>- API View</w:t>
+      </w:r>
+      <w:r>
+        <w:rPr>
+          <w:rFonts w:ascii="Cambria" w:hAnsi="Cambria"/>
+          <w:sz w:val="24"/>
+          <w:szCs w:val="24"/>
+        </w:rPr>
+        <w:br/>
+      </w:r>
+      <w:r>
+        <w:rPr>
+          <w:rFonts w:ascii="Cambria" w:hAnsi="Cambria"/>
+          <w:sz w:val="24"/>
+          <w:szCs w:val="24"/>
+        </w:rPr>
+        <w:drawing>
+          <wp:inline distT="0" distB="0" distL="0" distR="0" wp14:anchorId="0FF105B0" wp14:editId="62A924CE">
+            <wp:extent cx="4979035" cy="3537619"/>
+            <wp:effectExtent l="0" t="0" r="0" b="0"/>
+            <wp:docPr id="97853125" name="Picture 1" descr="A screenshot of a computer&#10;&#10;Description automatically generated"/>
+            <wp:cNvGraphicFramePr>
+              <a:graphicFrameLocks xmlns:a="http://schemas.openxmlformats.org/drawingml/2006/main" noChangeAspect="1"/>
+            </wp:cNvGraphicFramePr>
+            <a:graphic xmlns:a="http://schemas.openxmlformats.org/drawingml/2006/main">
+              <a:graphicData uri="http://schemas.openxmlformats.org/drawingml/2006/picture">
+                <pic:pic xmlns:pic="http://schemas.openxmlformats.org/drawingml/2006/picture">
+                  <pic:nvPicPr>
+                    <pic:cNvPr id="97853125" name="Picture 1" descr="A screenshot of a computer&#10;&#10;Description automatically generated"/>
+                    <pic:cNvPicPr/>
+                  </pic:nvPicPr>
+                  <pic:blipFill>
+                    <a:blip r:embed="rId51"/>
+                    <a:stretch>
+                      <a:fillRect/>
+                    </a:stretch>
+                  </pic:blipFill>
+                  <pic:spPr>
+                    <a:xfrm>
+                      <a:off x="0" y="0"/>
+                      <a:ext cx="4982088" cy="3539788"/>
+                    </a:xfrm>
+                    <a:prstGeom prst="rect">
+                      <a:avLst/>
+                    </a:prstGeom>
+                  </pic:spPr>
+                </pic:pic>
+              </a:graphicData>
+            </a:graphic>
+          </wp:inline>
+        </w:drawing>
+      </w:r>
+      <w:r>
+        <w:rPr>
+          <w:rFonts w:ascii="Cambria" w:hAnsi="Cambria"/>
+          <w:sz w:val="24"/>
+          <w:szCs w:val="24"/>
+        </w:rPr>
+        <w:t>- SQL View</w:t>
+      </w:r>
+      <w:r>
+        <w:rPr>
+          <w:rFonts w:ascii="Cambria" w:hAnsi="Cambria"/>
+          <w:sz w:val="24"/>
+          <w:szCs w:val="24"/>
+        </w:rPr>
+        <w:br/>
+      </w:r>
+      <w:r>
+        <w:rPr>
+          <w:rFonts w:ascii="Cambria" w:hAnsi="Cambria"/>
+          <w:sz w:val="24"/>
+          <w:szCs w:val="24"/>
+        </w:rPr>
+        <w:drawing>
+          <wp:inline distT="0" distB="0" distL="0" distR="0" wp14:anchorId="2289E0B0" wp14:editId="14545949">
+            <wp:extent cx="4921885" cy="1868746"/>
+            <wp:effectExtent l="0" t="0" r="0" b="0"/>
+            <wp:docPr id="1201065789" name="Picture 1" descr="A screenshot of a computer&#10;&#10;Description automatically generated with medium confidence"/>
+            <wp:cNvGraphicFramePr>
+              <a:graphicFrameLocks xmlns:a="http://schemas.openxmlformats.org/drawingml/2006/main" noChangeAspect="1"/>
+            </wp:cNvGraphicFramePr>
+            <a:graphic xmlns:a="http://schemas.openxmlformats.org/drawingml/2006/main">
+              <a:graphicData uri="http://schemas.openxmlformats.org/drawingml/2006/picture">
+                <pic:pic xmlns:pic="http://schemas.openxmlformats.org/drawingml/2006/picture">
+                  <pic:nvPicPr>
+                    <pic:cNvPr id="1201065789" name="Picture 1" descr="A screenshot of a computer&#10;&#10;Description automatically generated with medium confidence"/>
+                    <pic:cNvPicPr/>
+                  </pic:nvPicPr>
+                  <pic:blipFill>
+                    <a:blip r:embed="rId52"/>
+                    <a:stretch>
+                      <a:fillRect/>
+                    </a:stretch>
+                  </pic:blipFill>
+                  <pic:spPr>
+                    <a:xfrm>
+                      <a:off x="0" y="0"/>
+                      <a:ext cx="4929415" cy="1871605"/>
+                    </a:xfrm>
+                    <a:prstGeom prst="rect">
+                      <a:avLst/>
+                    </a:prstGeom>
+                  </pic:spPr>
+                </pic:pic>
+              </a:graphicData>
+            </a:graphic>
+          </wp:inline>
+        </w:drawing>
       </w:r>
     </w:p>
     <w:sectPr>
@@ -1308,6 +4661,178 @@
 <file path=word/numbering.xml><?xml version="1.0" encoding="utf-8"?>
 <w:numbering xmlns:wpc="http://schemas.microsoft.com/office/word/2010/wordprocessingCanvas" xmlns:cx="http://schemas.microsoft.com/office/drawing/2014/chartex" xmlns:cx1="http://schemas.microsoft.com/office/drawing/2015/9/8/chartex" xmlns:cx2="http://schemas.microsoft.com/office/drawing/2015/10/21/chartex" xmlns:cx3="http://schemas.microsoft.com/office/drawing/2016/5/9/chartex" xmlns:cx4="http://schemas.microsoft.com/office/drawing/2016/5/10/chartex" xmlns:cx5="http://schemas.microsoft.com/office/drawing/2016/5/11/chartex" xmlns:cx6="http://schemas.microsoft.com/office/drawing/2016/5/12/chartex" xmlns:cx7="http://schemas.microsoft.com/office/drawing/2016/5/13/chartex" xmlns:cx8="http://schemas.microsoft.com/office/drawing/2016/5/14/chartex" xmlns:mc="http://schemas.openxmlformats.org/markup-compatibility/2006" xmlns:aink="http://schemas.microsoft.com/office/drawing/2016/ink" xmlns:am3d="http://schemas.microsoft.com/office/drawing/2017/model3d" xmlns:o="urn:schemas-microsoft-com:office:office" xmlns:oel="http://schemas.microsoft.com/office/2019/extlst" xmlns:r="http://schemas.openxmlformats.org/officeDocument/2006/relationships" xmlns:m="http://schemas.openxmlformats.org/officeDocument/2006/math" xmlns:v="urn:schemas-microsoft-com:vml" xmlns:wp14="http://schemas.microsoft.com/office/word/2010/wordprocessingDrawing" xmlns:wp="http://schemas.openxmlformats.org/drawingml/2006/wordprocessingDrawing" xmlns:w10="urn:schemas-microsoft-com:office:word" xmlns:w="http://schemas.openxmlformats.org/wordprocessingml/2006/main" xmlns:w14="http://schemas.microsoft.com/office/word/2010/wordml" xmlns:w15="http://schemas.microsoft.com/office/word/2012/wordml" xmlns:w16cex="http://schemas.microsoft.com/office/word/2018/wordml/cex" xmlns:w16cid="http://schemas.microsoft.com/office/word/2016/wordml/cid" xmlns:w16="http://schemas.microsoft.com/office/word/2018/wordml" xmlns:w16sdtdh="http://schemas.microsoft.com/office/word/2020/wordml/sdtdatahash" xmlns:w16se="http://schemas.microsoft.com/office/word/2015/wordml/symex" xmlns:wpg="http://schemas.microsoft.com/office/word/2010/wordprocessingGroup" xmlns:wpi="http://schemas.microsoft.com/office/word/2010/wordprocessingInk" xmlns:wne="http://schemas.microsoft.com/office/word/2006/wordml" xmlns:wps="http://schemas.microsoft.com/office/word/2010/wordprocessingShape" mc:Ignorable="w14 w15 w16se w16cid w16 w16cex w16sdtdh wp14">
   <w:abstractNum w:abstractNumId="0" w15:restartNumberingAfterBreak="0">
+    <w:nsid w:val="003C21DD"/>
+    <w:multiLevelType w:val="hybridMultilevel"/>
+    <w:tmpl w:val="A968AF68"/>
+    <w:lvl w:ilvl="0" w:tplc="34090019">
+      <w:start w:val="1"/>
+      <w:numFmt w:val="lowerLetter"/>
+      <w:lvlText w:val="%1."/>
+      <w:lvlJc w:val="left"/>
+      <w:pPr>
+        <w:ind w:left="720" w:hanging="360"/>
+      </w:pPr>
+    </w:lvl>
+    <w:lvl w:ilvl="1" w:tplc="34090019" w:tentative="1">
+      <w:start w:val="1"/>
+      <w:numFmt w:val="lowerLetter"/>
+      <w:lvlText w:val="%2."/>
+      <w:lvlJc w:val="left"/>
+      <w:pPr>
+        <w:ind w:left="1440" w:hanging="360"/>
+      </w:pPr>
+    </w:lvl>
+    <w:lvl w:ilvl="2" w:tplc="3409001B" w:tentative="1">
+      <w:start w:val="1"/>
+      <w:numFmt w:val="lowerRoman"/>
+      <w:lvlText w:val="%3."/>
+      <w:lvlJc w:val="right"/>
+      <w:pPr>
+        <w:ind w:left="2160" w:hanging="180"/>
+      </w:pPr>
+    </w:lvl>
+    <w:lvl w:ilvl="3" w:tplc="3409000F" w:tentative="1">
+      <w:start w:val="1"/>
+      <w:numFmt w:val="decimal"/>
+      <w:lvlText w:val="%4."/>
+      <w:lvlJc w:val="left"/>
+      <w:pPr>
+        <w:ind w:left="2880" w:hanging="360"/>
+      </w:pPr>
+    </w:lvl>
+    <w:lvl w:ilvl="4" w:tplc="34090019" w:tentative="1">
+      <w:start w:val="1"/>
+      <w:numFmt w:val="lowerLetter"/>
+      <w:lvlText w:val="%5."/>
+      <w:lvlJc w:val="left"/>
+      <w:pPr>
+        <w:ind w:left="3600" w:hanging="360"/>
+      </w:pPr>
+    </w:lvl>
+    <w:lvl w:ilvl="5" w:tplc="3409001B" w:tentative="1">
+      <w:start w:val="1"/>
+      <w:numFmt w:val="lowerRoman"/>
+      <w:lvlText w:val="%6."/>
+      <w:lvlJc w:val="right"/>
+      <w:pPr>
+        <w:ind w:left="4320" w:hanging="180"/>
+      </w:pPr>
+    </w:lvl>
+    <w:lvl w:ilvl="6" w:tplc="3409000F" w:tentative="1">
+      <w:start w:val="1"/>
+      <w:numFmt w:val="decimal"/>
+      <w:lvlText w:val="%7."/>
+      <w:lvlJc w:val="left"/>
+      <w:pPr>
+        <w:ind w:left="5040" w:hanging="360"/>
+      </w:pPr>
+    </w:lvl>
+    <w:lvl w:ilvl="7" w:tplc="34090019" w:tentative="1">
+      <w:start w:val="1"/>
+      <w:numFmt w:val="lowerLetter"/>
+      <w:lvlText w:val="%8."/>
+      <w:lvlJc w:val="left"/>
+      <w:pPr>
+        <w:ind w:left="5760" w:hanging="360"/>
+      </w:pPr>
+    </w:lvl>
+    <w:lvl w:ilvl="8" w:tplc="3409001B" w:tentative="1">
+      <w:start w:val="1"/>
+      <w:numFmt w:val="lowerRoman"/>
+      <w:lvlText w:val="%9."/>
+      <w:lvlJc w:val="right"/>
+      <w:pPr>
+        <w:ind w:left="6480" w:hanging="180"/>
+      </w:pPr>
+    </w:lvl>
+  </w:abstractNum>
+  <w:abstractNum w:abstractNumId="1" w15:restartNumberingAfterBreak="0">
+    <w:nsid w:val="174F71BB"/>
+    <w:multiLevelType w:val="hybridMultilevel"/>
+    <w:tmpl w:val="A8069002"/>
+    <w:lvl w:ilvl="0" w:tplc="3409001B">
+      <w:start w:val="1"/>
+      <w:numFmt w:val="lowerRoman"/>
+      <w:lvlText w:val="%1."/>
+      <w:lvlJc w:val="right"/>
+      <w:pPr>
+        <w:ind w:left="1800" w:hanging="360"/>
+      </w:pPr>
+    </w:lvl>
+    <w:lvl w:ilvl="1" w:tplc="34090019" w:tentative="1">
+      <w:start w:val="1"/>
+      <w:numFmt w:val="lowerLetter"/>
+      <w:lvlText w:val="%2."/>
+      <w:lvlJc w:val="left"/>
+      <w:pPr>
+        <w:ind w:left="2520" w:hanging="360"/>
+      </w:pPr>
+    </w:lvl>
+    <w:lvl w:ilvl="2" w:tplc="3409001B" w:tentative="1">
+      <w:start w:val="1"/>
+      <w:numFmt w:val="lowerRoman"/>
+      <w:lvlText w:val="%3."/>
+      <w:lvlJc w:val="right"/>
+      <w:pPr>
+        <w:ind w:left="3240" w:hanging="180"/>
+      </w:pPr>
+    </w:lvl>
+    <w:lvl w:ilvl="3" w:tplc="3409000F" w:tentative="1">
+      <w:start w:val="1"/>
+      <w:numFmt w:val="decimal"/>
+      <w:lvlText w:val="%4."/>
+      <w:lvlJc w:val="left"/>
+      <w:pPr>
+        <w:ind w:left="3960" w:hanging="360"/>
+      </w:pPr>
+    </w:lvl>
+    <w:lvl w:ilvl="4" w:tplc="34090019" w:tentative="1">
+      <w:start w:val="1"/>
+      <w:numFmt w:val="lowerLetter"/>
+      <w:lvlText w:val="%5."/>
+      <w:lvlJc w:val="left"/>
+      <w:pPr>
+        <w:ind w:left="4680" w:hanging="360"/>
+      </w:pPr>
+    </w:lvl>
+    <w:lvl w:ilvl="5" w:tplc="3409001B" w:tentative="1">
+      <w:start w:val="1"/>
+      <w:numFmt w:val="lowerRoman"/>
+      <w:lvlText w:val="%6."/>
+      <w:lvlJc w:val="right"/>
+      <w:pPr>
+        <w:ind w:left="5400" w:hanging="180"/>
+      </w:pPr>
+    </w:lvl>
+    <w:lvl w:ilvl="6" w:tplc="3409000F" w:tentative="1">
+      <w:start w:val="1"/>
+      <w:numFmt w:val="decimal"/>
+      <w:lvlText w:val="%7."/>
+      <w:lvlJc w:val="left"/>
+      <w:pPr>
+        <w:ind w:left="6120" w:hanging="360"/>
+      </w:pPr>
+    </w:lvl>
+    <w:lvl w:ilvl="7" w:tplc="34090019" w:tentative="1">
+      <w:start w:val="1"/>
+      <w:numFmt w:val="lowerLetter"/>
+      <w:lvlText w:val="%8."/>
+      <w:lvlJc w:val="left"/>
+      <w:pPr>
+        <w:ind w:left="6840" w:hanging="360"/>
+      </w:pPr>
+    </w:lvl>
+    <w:lvl w:ilvl="8" w:tplc="3409001B" w:tentative="1">
+      <w:start w:val="1"/>
+      <w:numFmt w:val="lowerRoman"/>
+      <w:lvlText w:val="%9."/>
+      <w:lvlJc w:val="right"/>
+      <w:pPr>
+        <w:ind w:left="7560" w:hanging="180"/>
+      </w:pPr>
+    </w:lvl>
+  </w:abstractNum>
+  <w:abstractNum w:abstractNumId="2" w15:restartNumberingAfterBreak="0">
     <w:nsid w:val="231C328E"/>
     <w:multiLevelType w:val="hybridMultilevel"/>
     <w:tmpl w:val="8B523BD4"/>
@@ -1322,7 +4847,7 @@
         <w:rFonts w:ascii="Cambria" w:eastAsia="Calibri" w:hAnsi="Cambria" w:cs="Angsana New" w:hint="default"/>
       </w:rPr>
     </w:lvl>
-    <w:lvl w:ilvl="1" w:tplc="34090003" w:tentative="1">
+    <w:lvl w:ilvl="1" w:tplc="34090003">
       <w:start w:val="1"/>
       <w:numFmt w:val="bullet"/>
       <w:lvlText w:val="o"/>
@@ -1334,7 +4859,7 @@
         <w:rFonts w:ascii="Courier New" w:hAnsi="Courier New" w:cs="Courier New" w:hint="default"/>
       </w:rPr>
     </w:lvl>
-    <w:lvl w:ilvl="2" w:tplc="34090005" w:tentative="1">
+    <w:lvl w:ilvl="2" w:tplc="34090005">
       <w:start w:val="1"/>
       <w:numFmt w:val="bullet"/>
       <w:lvlText w:val=""/>
@@ -1419,7 +4944,7 @@
       </w:rPr>
     </w:lvl>
   </w:abstractNum>
-  <w:abstractNum w:abstractNumId="1" w15:restartNumberingAfterBreak="0">
+  <w:abstractNum w:abstractNumId="3" w15:restartNumberingAfterBreak="0">
     <w:nsid w:val="423537B5"/>
     <w:multiLevelType w:val="hybridMultilevel"/>
     <w:tmpl w:val="D72C3822"/>
@@ -1631,7 +5156,7 @@
       </w:rPr>
     </w:lvl>
   </w:abstractNum>
-  <w:abstractNum w:abstractNumId="2" w15:restartNumberingAfterBreak="0">
+  <w:abstractNum w:abstractNumId="4" w15:restartNumberingAfterBreak="0">
     <w:nsid w:val="5A5A7155"/>
     <w:multiLevelType w:val="hybridMultilevel"/>
     <w:tmpl w:val="59E8A684"/>
@@ -1644,13 +5169,99 @@
         <w:ind w:left="360" w:hanging="360"/>
       </w:pPr>
     </w:lvl>
+    <w:lvl w:ilvl="1" w:tplc="34090019">
+      <w:start w:val="1"/>
+      <w:numFmt w:val="lowerLetter"/>
+      <w:lvlText w:val="%2."/>
+      <w:lvlJc w:val="left"/>
+      <w:pPr>
+        <w:ind w:left="1080" w:hanging="360"/>
+      </w:pPr>
+    </w:lvl>
+    <w:lvl w:ilvl="2" w:tplc="3409001B">
+      <w:start w:val="1"/>
+      <w:numFmt w:val="lowerRoman"/>
+      <w:lvlText w:val="%3."/>
+      <w:lvlJc w:val="right"/>
+      <w:pPr>
+        <w:ind w:left="1800" w:hanging="180"/>
+      </w:pPr>
+    </w:lvl>
+    <w:lvl w:ilvl="3" w:tplc="3409000F" w:tentative="1">
+      <w:start w:val="1"/>
+      <w:numFmt w:val="decimal"/>
+      <w:lvlText w:val="%4."/>
+      <w:lvlJc w:val="left"/>
+      <w:pPr>
+        <w:ind w:left="2520" w:hanging="360"/>
+      </w:pPr>
+    </w:lvl>
+    <w:lvl w:ilvl="4" w:tplc="34090019" w:tentative="1">
+      <w:start w:val="1"/>
+      <w:numFmt w:val="lowerLetter"/>
+      <w:lvlText w:val="%5."/>
+      <w:lvlJc w:val="left"/>
+      <w:pPr>
+        <w:ind w:left="3240" w:hanging="360"/>
+      </w:pPr>
+    </w:lvl>
+    <w:lvl w:ilvl="5" w:tplc="3409001B" w:tentative="1">
+      <w:start w:val="1"/>
+      <w:numFmt w:val="lowerRoman"/>
+      <w:lvlText w:val="%6."/>
+      <w:lvlJc w:val="right"/>
+      <w:pPr>
+        <w:ind w:left="3960" w:hanging="180"/>
+      </w:pPr>
+    </w:lvl>
+    <w:lvl w:ilvl="6" w:tplc="3409000F" w:tentative="1">
+      <w:start w:val="1"/>
+      <w:numFmt w:val="decimal"/>
+      <w:lvlText w:val="%7."/>
+      <w:lvlJc w:val="left"/>
+      <w:pPr>
+        <w:ind w:left="4680" w:hanging="360"/>
+      </w:pPr>
+    </w:lvl>
+    <w:lvl w:ilvl="7" w:tplc="34090019" w:tentative="1">
+      <w:start w:val="1"/>
+      <w:numFmt w:val="lowerLetter"/>
+      <w:lvlText w:val="%8."/>
+      <w:lvlJc w:val="left"/>
+      <w:pPr>
+        <w:ind w:left="5400" w:hanging="360"/>
+      </w:pPr>
+    </w:lvl>
+    <w:lvl w:ilvl="8" w:tplc="3409001B" w:tentative="1">
+      <w:start w:val="1"/>
+      <w:numFmt w:val="lowerRoman"/>
+      <w:lvlText w:val="%9."/>
+      <w:lvlJc w:val="right"/>
+      <w:pPr>
+        <w:ind w:left="6120" w:hanging="180"/>
+      </w:pPr>
+    </w:lvl>
+  </w:abstractNum>
+  <w:abstractNum w:abstractNumId="5" w15:restartNumberingAfterBreak="0">
+    <w:nsid w:val="796736EB"/>
+    <w:multiLevelType w:val="hybridMultilevel"/>
+    <w:tmpl w:val="19D44600"/>
+    <w:lvl w:ilvl="0" w:tplc="34090017">
+      <w:start w:val="1"/>
+      <w:numFmt w:val="lowerLetter"/>
+      <w:lvlText w:val="%1)"/>
+      <w:lvlJc w:val="left"/>
+      <w:pPr>
+        <w:ind w:left="1080" w:hanging="360"/>
+      </w:pPr>
+    </w:lvl>
     <w:lvl w:ilvl="1" w:tplc="34090019" w:tentative="1">
       <w:start w:val="1"/>
       <w:numFmt w:val="lowerLetter"/>
       <w:lvlText w:val="%2."/>
       <w:lvlJc w:val="left"/>
       <w:pPr>
-        <w:ind w:left="1080" w:hanging="360"/>
+        <w:ind w:left="1800" w:hanging="360"/>
       </w:pPr>
     </w:lvl>
     <w:lvl w:ilvl="2" w:tplc="3409001B" w:tentative="1">
@@ -1659,7 +5270,7 @@
       <w:lvlText w:val="%3."/>
       <w:lvlJc w:val="right"/>
       <w:pPr>
-        <w:ind w:left="1800" w:hanging="180"/>
+        <w:ind w:left="2520" w:hanging="180"/>
       </w:pPr>
     </w:lvl>
     <w:lvl w:ilvl="3" w:tplc="3409000F" w:tentative="1">
@@ -1668,7 +5279,7 @@
       <w:lvlText w:val="%4."/>
       <w:lvlJc w:val="left"/>
       <w:pPr>
-        <w:ind w:left="2520" w:hanging="360"/>
+        <w:ind w:left="3240" w:hanging="360"/>
       </w:pPr>
     </w:lvl>
     <w:lvl w:ilvl="4" w:tplc="34090019" w:tentative="1">
@@ -1677,7 +5288,7 @@
       <w:lvlText w:val="%5."/>
       <w:lvlJc w:val="left"/>
       <w:pPr>
-        <w:ind w:left="3240" w:hanging="360"/>
+        <w:ind w:left="3960" w:hanging="360"/>
       </w:pPr>
     </w:lvl>
     <w:lvl w:ilvl="5" w:tplc="3409001B" w:tentative="1">
@@ -1686,7 +5297,7 @@
       <w:lvlText w:val="%6."/>
       <w:lvlJc w:val="right"/>
       <w:pPr>
-        <w:ind w:left="3960" w:hanging="180"/>
+        <w:ind w:left="4680" w:hanging="180"/>
       </w:pPr>
     </w:lvl>
     <w:lvl w:ilvl="6" w:tplc="3409000F" w:tentative="1">
@@ -1695,7 +5306,7 @@
       <w:lvlText w:val="%7."/>
       <w:lvlJc w:val="left"/>
       <w:pPr>
-        <w:ind w:left="4680" w:hanging="360"/>
+        <w:ind w:left="5400" w:hanging="360"/>
       </w:pPr>
     </w:lvl>
     <w:lvl w:ilvl="7" w:tplc="34090019" w:tentative="1">
@@ -1704,7 +5315,7 @@
       <w:lvlText w:val="%8."/>
       <w:lvlJc w:val="left"/>
       <w:pPr>
-        <w:ind w:left="5400" w:hanging="360"/>
+        <w:ind w:left="6120" w:hanging="360"/>
       </w:pPr>
     </w:lvl>
     <w:lvl w:ilvl="8" w:tplc="3409001B" w:tentative="1">
@@ -1713,18 +5324,27 @@
       <w:lvlText w:val="%9."/>
       <w:lvlJc w:val="right"/>
       <w:pPr>
-        <w:ind w:left="6120" w:hanging="180"/>
+        <w:ind w:left="6840" w:hanging="180"/>
       </w:pPr>
     </w:lvl>
   </w:abstractNum>
   <w:num w:numId="1" w16cid:durableId="1834563079">
-    <w:abstractNumId w:val="1"/>
+    <w:abstractNumId w:val="3"/>
   </w:num>
   <w:num w:numId="2" w16cid:durableId="1738164974">
+    <w:abstractNumId w:val="4"/>
+  </w:num>
+  <w:num w:numId="3" w16cid:durableId="1229808403">
     <w:abstractNumId w:val="2"/>
   </w:num>
-  <w:num w:numId="3" w16cid:durableId="1229808403">
+  <w:num w:numId="4" w16cid:durableId="1911383576">
+    <w:abstractNumId w:val="5"/>
+  </w:num>
+  <w:num w:numId="5" w16cid:durableId="1638952653">
     <w:abstractNumId w:val="0"/>
+  </w:num>
+  <w:num w:numId="6" w16cid:durableId="542328009">
+    <w:abstractNumId w:val="1"/>
   </w:num>
 </w:numbering>
 </file>

</xml_diff>